<commit_message>
Revisione and fixing assignment n1
Sistemati i task e alcuni dettagli mancanti dell'assignment 1.
</commit_message>
<xml_diff>
--- a/Assigment n.1/IUM Assignment1.docx
+++ b/Assigment n.1/IUM Assignment1.docx
@@ -1,6 +1,6 @@
 
 <file path=word/document.xml><?xml version="1.0" encoding="utf-8"?>
-<w:document xmlns:wpc="http://schemas.microsoft.com/office/word/2010/wordprocessingCanvas" xmlns:mc="http://schemas.openxmlformats.org/markup-compatibility/2006" xmlns:o="urn:schemas-microsoft-com:office:office" xmlns:r="http://schemas.openxmlformats.org/officeDocument/2006/relationships" xmlns:m="http://schemas.openxmlformats.org/officeDocument/2006/math" xmlns:v="urn:schemas-microsoft-com:vml" xmlns:wp14="http://schemas.microsoft.com/office/word/2010/wordprocessingDrawing" xmlns:wp="http://schemas.openxmlformats.org/drawingml/2006/wordprocessingDrawing" xmlns:w10="urn:schemas-microsoft-com:office:word" xmlns:w="http://schemas.openxmlformats.org/wordprocessingml/2006/main" xmlns:w14="http://schemas.microsoft.com/office/word/2010/wordml" xmlns:wpg="http://schemas.microsoft.com/office/word/2010/wordprocessingGroup" xmlns:wpi="http://schemas.microsoft.com/office/word/2010/wordprocessingInk" xmlns:wne="http://schemas.microsoft.com/office/word/2006/wordml" xmlns:wps="http://schemas.microsoft.com/office/word/2010/wordprocessingShape" mc:Ignorable="w14 wp14">
+<w:document xmlns:wpc="http://schemas.microsoft.com/office/word/2010/wordprocessingCanvas" xmlns:cx="http://schemas.microsoft.com/office/drawing/2014/chartex" xmlns:cx1="http://schemas.microsoft.com/office/drawing/2015/9/8/chartex" xmlns:cx2="http://schemas.microsoft.com/office/drawing/2015/10/21/chartex" xmlns:cx3="http://schemas.microsoft.com/office/drawing/2016/5/9/chartex" xmlns:cx4="http://schemas.microsoft.com/office/drawing/2016/5/10/chartex" xmlns:cx5="http://schemas.microsoft.com/office/drawing/2016/5/11/chartex" xmlns:cx6="http://schemas.microsoft.com/office/drawing/2016/5/12/chartex" xmlns:cx7="http://schemas.microsoft.com/office/drawing/2016/5/13/chartex" xmlns:cx8="http://schemas.microsoft.com/office/drawing/2016/5/14/chartex" xmlns:mc="http://schemas.openxmlformats.org/markup-compatibility/2006" xmlns:aink="http://schemas.microsoft.com/office/drawing/2016/ink" xmlns:am3d="http://schemas.microsoft.com/office/drawing/2017/model3d" xmlns:o="urn:schemas-microsoft-com:office:office" xmlns:r="http://schemas.openxmlformats.org/officeDocument/2006/relationships" xmlns:m="http://schemas.openxmlformats.org/officeDocument/2006/math" xmlns:v="urn:schemas-microsoft-com:vml" xmlns:wp14="http://schemas.microsoft.com/office/word/2010/wordprocessingDrawing" xmlns:wp="http://schemas.openxmlformats.org/drawingml/2006/wordprocessingDrawing" xmlns:w10="urn:schemas-microsoft-com:office:word" xmlns:w="http://schemas.openxmlformats.org/wordprocessingml/2006/main" xmlns:w14="http://schemas.microsoft.com/office/word/2010/wordml" xmlns:w15="http://schemas.microsoft.com/office/word/2012/wordml" xmlns:w16cid="http://schemas.microsoft.com/office/word/2016/wordml/cid" xmlns:w16se="http://schemas.microsoft.com/office/word/2015/wordml/symex" xmlns:wpg="http://schemas.microsoft.com/office/word/2010/wordprocessingGroup" xmlns:wpi="http://schemas.microsoft.com/office/word/2010/wordprocessingInk" xmlns:wne="http://schemas.microsoft.com/office/word/2006/wordml" xmlns:wps="http://schemas.microsoft.com/office/word/2010/wordprocessingShape" mc:Ignorable="w14 w15 w16se w16cid wp14">
   <w:body>
     <w:p>
       <w:pPr>
@@ -82,7 +82,7 @@
                     <pic:cNvPicPr/>
                   </pic:nvPicPr>
                   <pic:blipFill>
-                    <a:blip r:embed="rId7">
+                    <a:blip r:embed="rId6">
                       <a:lum bright="80000" contrast="-70000"/>
                     </a:blip>
                     <a:srcRect/>
@@ -621,7 +621,7 @@
           </mc:Choice>
           <mc:Fallback>
             <w:pict>
-              <v:shapetype id="_x0000_t202" coordsize="21600,21600" o:spt="202" path="m,l,21600r21600,l21600,xe">
+              <v:shapetype w14:anchorId="4011A4C6" id="_x0000_t202" coordsize="21600,21600" o:spt="202" path="m,l,21600r21600,l21600,xe">
                 <v:stroke joinstyle="miter"/>
                 <v:path gradientshapeok="t" o:connecttype="rect"/>
               </v:shapetype>
@@ -1010,1211 +1010,650 @@
     </w:p>
     <w:p>
       <w:pPr>
-        <w:pStyle w:val="Standard"/>
-        <w:autoSpaceDE w:val="0"/>
-        <w:ind w:left="706"/>
-        <w:jc w:val="center"/>
-        <w:rPr>
-          <w:rFonts w:ascii="Georgia" w:eastAsia="Times-BoldItalic" w:hAnsi="Georgia" w:cs="Times-BoldItalic"/>
-          <w:b/>
-          <w:bCs/>
-          <w:i/>
-          <w:iCs/>
-          <w:sz w:val="36"/>
-          <w:szCs w:val="28"/>
-          <w:lang w:val="it-IT"/>
-        </w:rPr>
-      </w:pPr>
-      <w:r>
-        <w:rPr>
-          <w:rFonts w:ascii="Georgia" w:eastAsia="Times-BoldItalic" w:hAnsi="Georgia" w:cs="Times-BoldItalic"/>
-          <w:b/>
-          <w:bCs/>
-          <w:i/>
-          <w:iCs/>
-          <w:sz w:val="36"/>
-          <w:szCs w:val="28"/>
-          <w:lang w:val="it-IT"/>
-        </w:rPr>
+        <w:pStyle w:val="Citazioneintensa"/>
+      </w:pPr>
+      <w:bookmarkStart w:id="0" w:name="_Toc113019"/>
+      <w:r>
         <w:lastRenderedPageBreak/>
         <w:t>SOMMARIO</w:t>
       </w:r>
-    </w:p>
-    <w:p>
-      <w:pPr>
-        <w:pStyle w:val="Standard"/>
-        <w:autoSpaceDE w:val="0"/>
-        <w:ind w:left="706"/>
-        <w:jc w:val="center"/>
-        <w:rPr>
-          <w:rFonts w:ascii="Georgia" w:eastAsia="Times-BoldItalic" w:hAnsi="Georgia" w:cs="Times-BoldItalic"/>
+      <w:bookmarkEnd w:id="0"/>
+    </w:p>
+    <w:bookmarkStart w:id="1" w:name="_GoBack"/>
+    <w:bookmarkEnd w:id="1"/>
+    <w:p>
+      <w:pPr>
+        <w:pStyle w:val="Sommario1"/>
+        <w:tabs>
+          <w:tab w:val="right" w:leader="dot" w:pos="9628"/>
+        </w:tabs>
+        <w:rPr>
+          <w:rFonts w:asciiTheme="minorHAnsi" w:eastAsiaTheme="minorEastAsia" w:hAnsiTheme="minorHAnsi"/>
+          <w:noProof/>
+          <w:sz w:val="22"/>
+          <w:lang w:eastAsia="it-IT"/>
+        </w:rPr>
+      </w:pPr>
+      <w:r>
+        <w:rPr>
+          <w:rFonts w:ascii="Georgia" w:hAnsi="Georgia"/>
           <w:b/>
-          <w:bCs/>
-          <w:i/>
-          <w:iCs/>
-          <w:sz w:val="32"/>
           <w:szCs w:val="28"/>
-          <w:lang w:val="it-IT"/>
-        </w:rPr>
-      </w:pPr>
-    </w:p>
-    <w:p>
-      <w:pPr>
-        <w:pStyle w:val="Titolo2"/>
-        <w:rPr>
-          <w:rFonts w:ascii="Georgia" w:hAnsi="Georgia"/>
-        </w:rPr>
-      </w:pPr>
-    </w:p>
-    <w:p>
-      <w:pPr>
-        <w:pStyle w:val="Titolo2"/>
-        <w:rPr>
-          <w:rFonts w:ascii="Georgia" w:hAnsi="Georgia"/>
-          <w:sz w:val="32"/>
-        </w:rPr>
-      </w:pPr>
-      <w:r>
-        <w:rPr>
-          <w:rFonts w:ascii="Georgia" w:hAnsi="Georgia"/>
-          <w:sz w:val="32"/>
-        </w:rPr>
-        <w:t>1.</w:t>
-      </w:r>
-      <w:r>
-        <w:rPr>
-          <w:rFonts w:ascii="Georgia" w:hAnsi="Georgia"/>
+        </w:rPr>
+        <w:fldChar w:fldCharType="begin"/>
+      </w:r>
+      <w:r>
+        <w:rPr>
+          <w:rFonts w:ascii="Georgia" w:hAnsi="Georgia"/>
+          <w:b/>
           <w:szCs w:val="28"/>
         </w:rPr>
-        <w:fldChar w:fldCharType="begin"/>
-      </w:r>
-      <w:r>
-        <w:rPr>
-          <w:rFonts w:ascii="Georgia" w:hAnsi="Georgia"/>
-          <w:sz w:val="32"/>
-        </w:rPr>
-        <w:instrText xml:space="preserve"> REF _Ref529180335 \h </w:instrText>
-      </w:r>
-      <w:r>
-        <w:rPr>
-          <w:rFonts w:ascii="Georgia" w:hAnsi="Georgia"/>
+        <w:instrText xml:space="preserve"> TOC \h \z \t "Citazione intensa;1" </w:instrText>
+      </w:r>
+      <w:r>
+        <w:rPr>
+          <w:rFonts w:ascii="Georgia" w:hAnsi="Georgia"/>
+          <w:b/>
           <w:szCs w:val="28"/>
         </w:rPr>
-      </w:r>
-      <w:r>
-        <w:rPr>
-          <w:rFonts w:ascii="Georgia" w:hAnsi="Georgia"/>
-          <w:szCs w:val="28"/>
-        </w:rPr>
         <w:fldChar w:fldCharType="separate"/>
       </w:r>
-      <w:r>
-        <w:rPr>
-          <w:rFonts w:ascii="Georgia" w:hAnsi="Georgia"/>
-          <w:szCs w:val="28"/>
-        </w:rPr>
-        <w:t>Struttura di gestione del gruppo del progetto</w:t>
-      </w:r>
-      <w:r>
-        <w:rPr>
-          <w:rFonts w:ascii="Georgia" w:hAnsi="Georgia"/>
-          <w:szCs w:val="28"/>
-        </w:rPr>
-        <w:fldChar w:fldCharType="end"/>
-      </w:r>
-      <w:r>
-        <w:rPr>
-          <w:rFonts w:ascii="Georgia" w:hAnsi="Georgia"/>
-          <w:sz w:val="32"/>
-        </w:rPr>
-        <w:t>.....</w:t>
-      </w:r>
-      <w:r>
-        <w:rPr>
-          <w:rFonts w:ascii="Georgia" w:hAnsi="Georgia"/>
-          <w:sz w:val="32"/>
-        </w:rPr>
-        <w:t>.............</w:t>
-      </w:r>
-      <w:r>
-        <w:rPr>
-          <w:rFonts w:ascii="Georgia" w:hAnsi="Georgia"/>
-          <w:sz w:val="32"/>
-        </w:rPr>
-        <w:tab/>
-      </w:r>
-      <w:r>
-        <w:rPr>
-          <w:rFonts w:ascii="Georgia" w:hAnsi="Georgia"/>
-          <w:sz w:val="32"/>
-        </w:rPr>
-        <w:t xml:space="preserve"> </w:t>
-      </w:r>
-      <w:r>
-        <w:rPr>
-          <w:rFonts w:ascii="Georgia" w:hAnsi="Georgia"/>
-          <w:sz w:val="32"/>
-        </w:rPr>
-        <w:t>3 2.</w:t>
-      </w:r>
-      <w:r>
-        <w:rPr>
-          <w:rFonts w:ascii="Georgia" w:hAnsi="Georgia"/>
-          <w:sz w:val="32"/>
-        </w:rPr>
-        <w:fldChar w:fldCharType="begin"/>
-      </w:r>
-      <w:r>
-        <w:rPr>
-          <w:rFonts w:ascii="Georgia" w:hAnsi="Georgia"/>
-          <w:sz w:val="32"/>
-        </w:rPr>
-        <w:instrText xml:space="preserve"> REF _Ref529180376 \h </w:instrText>
-      </w:r>
-      <w:r>
-        <w:rPr>
-          <w:rFonts w:ascii="Georgia" w:hAnsi="Georgia"/>
-          <w:sz w:val="32"/>
-        </w:rPr>
-      </w:r>
-      <w:r>
-        <w:rPr>
-          <w:rFonts w:ascii="Georgia" w:hAnsi="Georgia"/>
-          <w:sz w:val="32"/>
-        </w:rPr>
-        <w:fldChar w:fldCharType="separate"/>
-      </w:r>
-      <w:r>
-        <w:rPr>
-          <w:rFonts w:ascii="Georgia" w:hAnsi="Georgia"/>
-          <w:szCs w:val="28"/>
-        </w:rPr>
-        <w:t>Descrizione del problema</w:t>
-      </w:r>
-      <w:r>
-        <w:rPr>
-          <w:rFonts w:ascii="Georgia" w:hAnsi="Georgia"/>
-          <w:sz w:val="32"/>
-        </w:rPr>
-        <w:fldChar w:fldCharType="end"/>
-      </w:r>
-      <w:r>
-        <w:rPr>
-          <w:rFonts w:ascii="Georgia" w:hAnsi="Georgia"/>
-          <w:sz w:val="32"/>
-        </w:rPr>
-        <w:t>..........</w:t>
-      </w:r>
-      <w:r>
-        <w:rPr>
-          <w:rFonts w:ascii="Georgia" w:hAnsi="Georgia"/>
-          <w:sz w:val="32"/>
-        </w:rPr>
-        <w:t>...</w:t>
-      </w:r>
-      <w:r>
-        <w:rPr>
-          <w:rFonts w:ascii="Georgia" w:hAnsi="Georgia"/>
-          <w:sz w:val="32"/>
-        </w:rPr>
-        <w:t>...............................</w:t>
-      </w:r>
-      <w:r>
-        <w:rPr>
-          <w:rFonts w:ascii="Georgia" w:hAnsi="Georgia"/>
-          <w:sz w:val="32"/>
-        </w:rPr>
-        <w:tab/>
-      </w:r>
-      <w:r>
-        <w:rPr>
-          <w:rFonts w:ascii="Georgia" w:hAnsi="Georgia"/>
-          <w:sz w:val="32"/>
-        </w:rPr>
-        <w:t xml:space="preserve"> 3 </w:t>
-      </w:r>
-    </w:p>
-    <w:p>
-      <w:pPr>
-        <w:pStyle w:val="Titolo2"/>
-        <w:rPr>
-          <w:rFonts w:ascii="Georgia" w:hAnsi="Georgia"/>
-          <w:sz w:val="32"/>
-        </w:rPr>
-      </w:pPr>
-      <w:r>
-        <w:rPr>
-          <w:rFonts w:ascii="Georgia" w:hAnsi="Georgia"/>
-          <w:sz w:val="32"/>
-        </w:rPr>
-        <w:t xml:space="preserve">3. </w:t>
-      </w:r>
-      <w:r>
-        <w:rPr>
-          <w:rFonts w:ascii="Georgia" w:hAnsi="Georgia"/>
-          <w:sz w:val="32"/>
-        </w:rPr>
-        <w:fldChar w:fldCharType="begin"/>
-      </w:r>
-      <w:r>
-        <w:rPr>
-          <w:rFonts w:ascii="Georgia" w:hAnsi="Georgia"/>
-          <w:sz w:val="32"/>
-        </w:rPr>
-        <w:instrText xml:space="preserve"> REF _Ref529180390 \h </w:instrText>
-      </w:r>
-      <w:r>
-        <w:rPr>
-          <w:rFonts w:ascii="Georgia" w:hAnsi="Georgia"/>
-          <w:sz w:val="32"/>
-        </w:rPr>
-      </w:r>
-      <w:r>
-        <w:rPr>
-          <w:rFonts w:ascii="Georgia" w:hAnsi="Georgia"/>
-          <w:sz w:val="32"/>
-        </w:rPr>
-        <w:fldChar w:fldCharType="separate"/>
-      </w:r>
-      <w:r>
-        <w:rPr>
-          <w:rFonts w:ascii="Georgia" w:hAnsi="Georgia"/>
-        </w:rPr>
-        <w:t>Descrizione dei personaggi</w:t>
-      </w:r>
-      <w:r>
-        <w:rPr>
-          <w:rFonts w:ascii="Georgia" w:hAnsi="Georgia"/>
-          <w:sz w:val="32"/>
-        </w:rPr>
-        <w:fldChar w:fldCharType="end"/>
-      </w:r>
-      <w:r>
-        <w:rPr>
-          <w:rFonts w:ascii="Georgia" w:hAnsi="Georgia"/>
-          <w:sz w:val="32"/>
-        </w:rPr>
-        <w:t>......</w:t>
-      </w:r>
-      <w:r>
-        <w:rPr>
-          <w:rFonts w:ascii="Georgia" w:hAnsi="Georgia"/>
-          <w:sz w:val="32"/>
-        </w:rPr>
-        <w:t>.......</w:t>
-      </w:r>
-      <w:r>
-        <w:rPr>
-          <w:rFonts w:ascii="Georgia" w:hAnsi="Georgia"/>
-          <w:sz w:val="32"/>
-        </w:rPr>
-        <w:t>.............................</w:t>
-      </w:r>
-      <w:r>
-        <w:rPr>
-          <w:rFonts w:ascii="Georgia" w:hAnsi="Georgia"/>
-          <w:sz w:val="32"/>
-        </w:rPr>
-        <w:tab/>
-        <w:t xml:space="preserve"> </w:t>
-      </w:r>
-      <w:r>
-        <w:rPr>
-          <w:rFonts w:ascii="Georgia" w:hAnsi="Georgia"/>
-          <w:sz w:val="32"/>
-        </w:rPr>
-        <w:t>3</w:t>
-      </w:r>
-      <w:r>
-        <w:rPr>
-          <w:rFonts w:ascii="Georgia" w:eastAsia="Times-BoldItalic" w:hAnsi="Georgia" w:cs="Times-BoldItalic"/>
-          <w:iCs/>
-          <w:sz w:val="32"/>
-          <w:szCs w:val="28"/>
-        </w:rPr>
-        <w:t xml:space="preserve"> </w:t>
-      </w:r>
-    </w:p>
-    <w:p>
-      <w:pPr>
-        <w:pStyle w:val="Standard"/>
-        <w:autoSpaceDE w:val="0"/>
-        <w:rPr>
-          <w:rFonts w:ascii="Georgia" w:hAnsi="Georgia"/>
-          <w:b/>
-          <w:sz w:val="32"/>
-          <w:szCs w:val="28"/>
-          <w:lang w:val="it-IT"/>
-        </w:rPr>
-      </w:pPr>
-      <w:r>
-        <w:rPr>
-          <w:rFonts w:ascii="Georgia" w:hAnsi="Georgia"/>
-          <w:b/>
-          <w:sz w:val="32"/>
-          <w:szCs w:val="28"/>
-          <w:lang w:val="it-IT"/>
-        </w:rPr>
-        <w:t>4.</w:t>
-      </w:r>
-      <w:r>
-        <w:rPr>
-          <w:rFonts w:ascii="Georgia" w:hAnsi="Georgia"/>
-          <w:b/>
-          <w:sz w:val="32"/>
-          <w:szCs w:val="28"/>
-          <w:lang w:val="it-IT"/>
-        </w:rPr>
-        <w:fldChar w:fldCharType="begin"/>
-      </w:r>
-      <w:r>
-        <w:rPr>
-          <w:rFonts w:ascii="Georgia" w:hAnsi="Georgia"/>
-          <w:b/>
-          <w:sz w:val="32"/>
-          <w:szCs w:val="28"/>
-          <w:lang w:val="it-IT"/>
-        </w:rPr>
-        <w:instrText xml:space="preserve"> REF _Ref529180399 \h </w:instrText>
-      </w:r>
-      <w:r>
-        <w:rPr>
-          <w:rFonts w:ascii="Georgia" w:hAnsi="Georgia"/>
-          <w:b/>
-          <w:sz w:val="32"/>
-          <w:szCs w:val="28"/>
-          <w:lang w:val="it-IT"/>
-        </w:rPr>
-      </w:r>
-      <w:r>
-        <w:rPr>
-          <w:rFonts w:ascii="Georgia" w:hAnsi="Georgia"/>
-          <w:b/>
-          <w:sz w:val="32"/>
-          <w:szCs w:val="28"/>
-          <w:lang w:val="it-IT"/>
-        </w:rPr>
-        <w:fldChar w:fldCharType="separate"/>
-      </w:r>
-      <w:proofErr w:type="spellStart"/>
-      <w:r>
-        <w:rPr>
-          <w:rFonts w:ascii="Georgia" w:hAnsi="Georgia" w:cs="ArialMT"/>
-          <w:b/>
-          <w:sz w:val="28"/>
-        </w:rPr>
-        <w:t>Sviluppo</w:t>
-      </w:r>
-      <w:proofErr w:type="spellEnd"/>
-      <w:r>
-        <w:rPr>
-          <w:rFonts w:ascii="Georgia" w:hAnsi="Georgia" w:cs="ArialMT"/>
-          <w:b/>
-          <w:sz w:val="28"/>
-        </w:rPr>
-        <w:t xml:space="preserve"> di </w:t>
-      </w:r>
-      <w:proofErr w:type="spellStart"/>
-      <w:r>
-        <w:rPr>
-          <w:rFonts w:ascii="Georgia" w:hAnsi="Georgia" w:cs="ArialMT"/>
-          <w:b/>
-          <w:sz w:val="28"/>
-        </w:rPr>
-        <w:t>personaggi</w:t>
-      </w:r>
-      <w:proofErr w:type="spellEnd"/>
-      <w:r>
-        <w:rPr>
-          <w:rFonts w:ascii="Georgia" w:hAnsi="Georgia" w:cs="ArialMT"/>
-          <w:b/>
-          <w:sz w:val="28"/>
-        </w:rPr>
-        <w:t xml:space="preserve"> e </w:t>
-      </w:r>
-      <w:proofErr w:type="spellStart"/>
-      <w:r>
-        <w:rPr>
-          <w:rFonts w:ascii="Georgia" w:hAnsi="Georgia" w:cs="ArialMT"/>
-          <w:b/>
-          <w:sz w:val="28"/>
-        </w:rPr>
-        <w:t>gli</w:t>
-      </w:r>
-      <w:proofErr w:type="spellEnd"/>
-      <w:r>
-        <w:rPr>
-          <w:rFonts w:ascii="Georgia" w:hAnsi="Georgia" w:cs="ArialMT"/>
-          <w:b/>
-          <w:sz w:val="28"/>
-        </w:rPr>
-        <w:t xml:space="preserve"> </w:t>
-      </w:r>
-      <w:proofErr w:type="spellStart"/>
-      <w:r>
-        <w:rPr>
-          <w:rFonts w:ascii="Georgia" w:hAnsi="Georgia" w:cs="ArialMT"/>
-          <w:b/>
-          <w:sz w:val="28"/>
-        </w:rPr>
-        <w:t>obiettivi</w:t>
-      </w:r>
-      <w:proofErr w:type="spellEnd"/>
-      <w:r>
-        <w:rPr>
-          <w:rFonts w:ascii="Georgia" w:hAnsi="Georgia"/>
-          <w:b/>
-          <w:sz w:val="32"/>
-          <w:szCs w:val="28"/>
-          <w:lang w:val="it-IT"/>
-        </w:rPr>
-        <w:fldChar w:fldCharType="end"/>
-      </w:r>
-      <w:r>
-        <w:rPr>
-          <w:rFonts w:ascii="Georgia" w:hAnsi="Georgia"/>
-          <w:b/>
-          <w:sz w:val="32"/>
-          <w:szCs w:val="28"/>
-          <w:lang w:val="it-IT"/>
-        </w:rPr>
-        <w:t>.....</w:t>
-      </w:r>
-      <w:r>
-        <w:rPr>
-          <w:rFonts w:ascii="Georgia" w:hAnsi="Georgia"/>
-          <w:b/>
-          <w:sz w:val="32"/>
-          <w:szCs w:val="28"/>
-          <w:lang w:val="it-IT"/>
-        </w:rPr>
-        <w:t>.....................</w:t>
-      </w:r>
-      <w:r>
-        <w:rPr>
-          <w:rFonts w:ascii="Georgia" w:hAnsi="Georgia"/>
-          <w:b/>
-          <w:sz w:val="32"/>
-          <w:szCs w:val="28"/>
-          <w:lang w:val="it-IT"/>
-        </w:rPr>
-        <w:t>....</w:t>
-      </w:r>
-      <w:r>
-        <w:rPr>
-          <w:rFonts w:ascii="Georgia" w:hAnsi="Georgia"/>
-          <w:b/>
-          <w:sz w:val="32"/>
-          <w:szCs w:val="28"/>
-          <w:lang w:val="it-IT"/>
-        </w:rPr>
-        <w:t xml:space="preserve">  </w:t>
-      </w:r>
-      <w:r>
-        <w:rPr>
-          <w:rFonts w:ascii="Georgia" w:hAnsi="Georgia"/>
-          <w:b/>
-          <w:sz w:val="32"/>
-          <w:szCs w:val="28"/>
-          <w:lang w:val="it-IT"/>
-        </w:rPr>
-        <w:t xml:space="preserve">  </w:t>
-      </w:r>
-      <w:r>
-        <w:rPr>
-          <w:rFonts w:ascii="Georgia" w:hAnsi="Georgia"/>
-          <w:b/>
-          <w:sz w:val="32"/>
-          <w:szCs w:val="28"/>
-          <w:lang w:val="it-IT"/>
-        </w:rPr>
-        <w:tab/>
-        <w:t xml:space="preserve"> </w:t>
-      </w:r>
-      <w:r>
-        <w:rPr>
-          <w:rFonts w:ascii="Georgia" w:hAnsi="Georgia"/>
-          <w:b/>
-          <w:sz w:val="32"/>
-          <w:szCs w:val="28"/>
-          <w:lang w:val="it-IT"/>
-        </w:rPr>
-        <w:t>4</w:t>
-      </w:r>
-    </w:p>
-    <w:p>
-      <w:pPr>
-        <w:pStyle w:val="Standard"/>
-        <w:autoSpaceDE w:val="0"/>
-        <w:rPr>
-          <w:rFonts w:ascii="Georgia" w:hAnsi="Georgia"/>
-          <w:b/>
-          <w:sz w:val="32"/>
-        </w:rPr>
-      </w:pPr>
-      <w:r>
-        <w:rPr>
-          <w:rFonts w:ascii="Georgia" w:hAnsi="Georgia"/>
-          <w:b/>
-          <w:sz w:val="32"/>
-        </w:rPr>
-        <w:t xml:space="preserve">5. </w:t>
-      </w:r>
-      <w:r>
-        <w:rPr>
-          <w:rFonts w:ascii="Georgia" w:hAnsi="Georgia"/>
-          <w:b/>
-          <w:sz w:val="32"/>
-        </w:rPr>
-        <w:fldChar w:fldCharType="begin"/>
-      </w:r>
-      <w:r>
-        <w:rPr>
-          <w:rFonts w:ascii="Georgia" w:hAnsi="Georgia"/>
-          <w:b/>
-          <w:sz w:val="32"/>
-        </w:rPr>
-        <w:instrText xml:space="preserve"> REF _Ref529180408 \h </w:instrText>
-      </w:r>
-      <w:r>
-        <w:rPr>
-          <w:rFonts w:ascii="Georgia" w:hAnsi="Georgia"/>
-          <w:b/>
-          <w:sz w:val="32"/>
-        </w:rPr>
-      </w:r>
-      <w:r>
-        <w:rPr>
-          <w:rFonts w:ascii="Georgia" w:hAnsi="Georgia"/>
-          <w:b/>
-          <w:sz w:val="32"/>
-        </w:rPr>
-        <w:fldChar w:fldCharType="separate"/>
-      </w:r>
-      <w:proofErr w:type="spellStart"/>
-      <w:r>
-        <w:rPr>
-          <w:rFonts w:ascii="Georgia" w:hAnsi="Georgia" w:cs="ArialMT"/>
-          <w:b/>
-          <w:sz w:val="28"/>
-        </w:rPr>
-        <w:t>Descrizione</w:t>
-      </w:r>
-      <w:proofErr w:type="spellEnd"/>
-      <w:r>
-        <w:rPr>
-          <w:rFonts w:ascii="Georgia" w:hAnsi="Georgia" w:cs="ArialMT"/>
-          <w:b/>
-          <w:sz w:val="28"/>
-        </w:rPr>
-        <w:t xml:space="preserve"> </w:t>
-      </w:r>
-      <w:proofErr w:type="spellStart"/>
-      <w:r>
-        <w:rPr>
-          <w:rFonts w:ascii="Georgia" w:hAnsi="Georgia" w:cs="ArialMT"/>
-          <w:b/>
-          <w:sz w:val="28"/>
-        </w:rPr>
-        <w:t>dei</w:t>
-      </w:r>
-      <w:proofErr w:type="spellEnd"/>
-      <w:r>
-        <w:rPr>
-          <w:rFonts w:ascii="Georgia" w:hAnsi="Georgia" w:cs="ArialMT"/>
-          <w:b/>
-          <w:sz w:val="28"/>
-        </w:rPr>
-        <w:t xml:space="preserve"> </w:t>
-      </w:r>
-      <w:proofErr w:type="spellStart"/>
-      <w:r>
-        <w:rPr>
-          <w:rFonts w:ascii="Georgia" w:hAnsi="Georgia" w:cs="ArialMT"/>
-          <w:b/>
-          <w:sz w:val="28"/>
-        </w:rPr>
-        <w:t>task</w:t>
-      </w:r>
-      <w:proofErr w:type="spellEnd"/>
-      <w:r>
-        <w:rPr>
-          <w:rFonts w:ascii="Georgia" w:hAnsi="Georgia"/>
-          <w:b/>
-          <w:sz w:val="32"/>
-        </w:rPr>
-        <w:fldChar w:fldCharType="end"/>
-      </w:r>
-      <w:r>
-        <w:rPr>
-          <w:rFonts w:ascii="Georgia" w:hAnsi="Georgia"/>
-          <w:b/>
-          <w:sz w:val="32"/>
-        </w:rPr>
-        <w:t>…</w:t>
-      </w:r>
-      <w:r>
-        <w:rPr>
-          <w:rFonts w:ascii="Georgia" w:hAnsi="Georgia"/>
-          <w:b/>
-          <w:sz w:val="32"/>
-        </w:rPr>
-        <w:t>……………..</w:t>
-      </w:r>
-      <w:r>
-        <w:rPr>
-          <w:rFonts w:ascii="Georgia" w:hAnsi="Georgia"/>
-          <w:b/>
-          <w:sz w:val="32"/>
-        </w:rPr>
-        <w:t xml:space="preserve">……………………………     </w:t>
-      </w:r>
-      <w:r>
-        <w:rPr>
-          <w:rFonts w:ascii="Georgia" w:hAnsi="Georgia"/>
-          <w:b/>
-          <w:sz w:val="32"/>
-        </w:rPr>
-        <w:t xml:space="preserve">    </w:t>
-      </w:r>
-      <w:r>
-        <w:rPr>
-          <w:rFonts w:ascii="Georgia" w:hAnsi="Georgia"/>
-          <w:b/>
-          <w:sz w:val="32"/>
-        </w:rPr>
-        <w:t>5</w:t>
-      </w:r>
-    </w:p>
-    <w:p>
-      <w:pPr>
-        <w:pStyle w:val="Standard"/>
-        <w:autoSpaceDE w:val="0"/>
-        <w:rPr>
-          <w:rFonts w:ascii="Georgia" w:hAnsi="Georgia"/>
-          <w:b/>
-          <w:sz w:val="32"/>
-        </w:rPr>
-      </w:pPr>
-      <w:r>
-        <w:rPr>
-          <w:rFonts w:ascii="Georgia" w:hAnsi="Georgia"/>
-          <w:b/>
-          <w:sz w:val="32"/>
-        </w:rPr>
-        <w:t>6</w:t>
-      </w:r>
-      <w:r>
-        <w:rPr>
-          <w:rFonts w:ascii="Georgia" w:hAnsi="Georgia"/>
-          <w:b/>
-          <w:sz w:val="32"/>
-        </w:rPr>
-        <w:t xml:space="preserve">. </w:t>
-      </w:r>
-      <w:r>
-        <w:rPr>
-          <w:rFonts w:ascii="Georgia" w:hAnsi="Georgia"/>
-          <w:b/>
-          <w:sz w:val="32"/>
-        </w:rPr>
-        <w:fldChar w:fldCharType="begin"/>
-      </w:r>
-      <w:r>
-        <w:rPr>
-          <w:rFonts w:ascii="Georgia" w:hAnsi="Georgia"/>
-          <w:b/>
-          <w:sz w:val="32"/>
-        </w:rPr>
-        <w:instrText xml:space="preserve"> REF _Ref529180417 \h </w:instrText>
-      </w:r>
-      <w:r>
-        <w:rPr>
-          <w:rFonts w:ascii="Georgia" w:hAnsi="Georgia"/>
-          <w:b/>
-          <w:sz w:val="32"/>
-        </w:rPr>
-      </w:r>
-      <w:r>
-        <w:rPr>
-          <w:rFonts w:ascii="Georgia" w:hAnsi="Georgia"/>
-          <w:b/>
-          <w:sz w:val="32"/>
-        </w:rPr>
-        <w:fldChar w:fldCharType="separate"/>
-      </w:r>
-      <w:proofErr w:type="spellStart"/>
-      <w:r>
-        <w:rPr>
-          <w:rFonts w:ascii="Georgia" w:hAnsi="Georgia"/>
-          <w:b/>
-          <w:sz w:val="32"/>
-        </w:rPr>
-        <w:t>Descrizione</w:t>
-      </w:r>
-      <w:proofErr w:type="spellEnd"/>
-      <w:r>
-        <w:rPr>
-          <w:rFonts w:ascii="Georgia" w:hAnsi="Georgia"/>
-          <w:b/>
-          <w:sz w:val="32"/>
-        </w:rPr>
-        <w:t xml:space="preserve"> della </w:t>
-      </w:r>
-      <w:proofErr w:type="spellStart"/>
-      <w:r>
-        <w:rPr>
-          <w:rFonts w:ascii="Georgia" w:hAnsi="Georgia"/>
-          <w:b/>
-          <w:sz w:val="32"/>
-        </w:rPr>
-        <w:t>parte</w:t>
-      </w:r>
-      <w:proofErr w:type="spellEnd"/>
-      <w:r>
-        <w:rPr>
-          <w:rFonts w:ascii="Georgia" w:hAnsi="Georgia"/>
-          <w:b/>
-          <w:sz w:val="32"/>
-        </w:rPr>
-        <w:t xml:space="preserve"> </w:t>
-      </w:r>
-      <w:proofErr w:type="spellStart"/>
-      <w:r>
-        <w:rPr>
-          <w:rFonts w:ascii="Georgia" w:hAnsi="Georgia"/>
-          <w:b/>
-          <w:sz w:val="32"/>
-        </w:rPr>
-        <w:t>svolta</w:t>
-      </w:r>
-      <w:proofErr w:type="spellEnd"/>
-      <w:r>
-        <w:rPr>
-          <w:rFonts w:ascii="Georgia" w:hAnsi="Georgia"/>
-          <w:b/>
-          <w:sz w:val="32"/>
-        </w:rPr>
-        <w:fldChar w:fldCharType="end"/>
-      </w:r>
-      <w:r>
-        <w:rPr>
-          <w:rFonts w:ascii="Georgia" w:hAnsi="Georgia"/>
-          <w:b/>
-          <w:sz w:val="32"/>
-        </w:rPr>
-        <w:t>……..</w:t>
-      </w:r>
-      <w:r>
-        <w:rPr>
-          <w:rFonts w:ascii="Georgia" w:hAnsi="Georgia"/>
-          <w:b/>
-          <w:sz w:val="32"/>
-        </w:rPr>
-        <w:t>…</w:t>
-      </w:r>
-      <w:r>
-        <w:rPr>
-          <w:rFonts w:ascii="Georgia" w:hAnsi="Georgia"/>
-          <w:b/>
-          <w:sz w:val="32"/>
-        </w:rPr>
-        <w:t>…………</w:t>
-      </w:r>
-      <w:r>
-        <w:rPr>
-          <w:rFonts w:ascii="Georgia" w:hAnsi="Georgia"/>
-          <w:b/>
-          <w:sz w:val="32"/>
-        </w:rPr>
-        <w:t xml:space="preserve">……….     </w:t>
-      </w:r>
-      <w:r>
-        <w:rPr>
-          <w:rFonts w:ascii="Georgia" w:hAnsi="Georgia"/>
-          <w:b/>
-          <w:sz w:val="32"/>
-        </w:rPr>
-        <w:t xml:space="preserve">    </w:t>
-      </w:r>
-      <w:r>
-        <w:rPr>
-          <w:rFonts w:ascii="Georgia" w:hAnsi="Georgia"/>
-          <w:b/>
-          <w:sz w:val="32"/>
-        </w:rPr>
-        <w:t>7</w:t>
-      </w:r>
-    </w:p>
-    <w:p>
-      <w:pPr>
-        <w:pStyle w:val="Standard"/>
-        <w:autoSpaceDE w:val="0"/>
-        <w:ind w:left="706"/>
+      <w:hyperlink w:anchor="_Toc113019" w:history="1"/>
+    </w:p>
+    <w:p>
+      <w:pPr>
+        <w:pStyle w:val="Sommario1"/>
+        <w:tabs>
+          <w:tab w:val="right" w:leader="dot" w:pos="9628"/>
+        </w:tabs>
+        <w:rPr>
+          <w:rFonts w:asciiTheme="minorHAnsi" w:eastAsiaTheme="minorEastAsia" w:hAnsiTheme="minorHAnsi"/>
+          <w:noProof/>
+          <w:sz w:val="22"/>
+          <w:lang w:eastAsia="it-IT"/>
+        </w:rPr>
+      </w:pPr>
+      <w:hyperlink w:anchor="_Toc113020" w:history="1">
+        <w:r>
+          <w:rPr>
+            <w:rStyle w:val="Collegamentoipertestuale"/>
+            <w:noProof/>
+          </w:rPr>
+          <w:t>Struttura di gestione del gruppo del prog</w:t>
+        </w:r>
+        <w:r>
+          <w:rPr>
+            <w:rStyle w:val="Collegamentoipertestuale"/>
+            <w:noProof/>
+          </w:rPr>
+          <w:t>e</w:t>
+        </w:r>
+        <w:r>
+          <w:rPr>
+            <w:rStyle w:val="Collegamentoipertestuale"/>
+            <w:noProof/>
+          </w:rPr>
+          <w:t>tto</w:t>
+        </w:r>
+        <w:r>
+          <w:rPr>
+            <w:noProof/>
+            <w:webHidden/>
+          </w:rPr>
+          <w:tab/>
+        </w:r>
+        <w:r>
+          <w:rPr>
+            <w:noProof/>
+            <w:webHidden/>
+          </w:rPr>
+          <w:fldChar w:fldCharType="begin"/>
+        </w:r>
+        <w:r>
+          <w:rPr>
+            <w:noProof/>
+            <w:webHidden/>
+          </w:rPr>
+          <w:instrText xml:space="preserve"> PAGEREF _Toc113020 \h </w:instrText>
+        </w:r>
+        <w:r>
+          <w:rPr>
+            <w:noProof/>
+            <w:webHidden/>
+          </w:rPr>
+        </w:r>
+        <w:r>
+          <w:rPr>
+            <w:noProof/>
+            <w:webHidden/>
+          </w:rPr>
+          <w:fldChar w:fldCharType="separate"/>
+        </w:r>
+        <w:r>
+          <w:rPr>
+            <w:noProof/>
+            <w:webHidden/>
+          </w:rPr>
+          <w:t>2</w:t>
+        </w:r>
+        <w:r>
+          <w:rPr>
+            <w:noProof/>
+            <w:webHidden/>
+          </w:rPr>
+          <w:fldChar w:fldCharType="end"/>
+        </w:r>
+      </w:hyperlink>
+    </w:p>
+    <w:p>
+      <w:pPr>
+        <w:pStyle w:val="Sommario1"/>
+        <w:tabs>
+          <w:tab w:val="right" w:leader="dot" w:pos="9628"/>
+        </w:tabs>
+        <w:rPr>
+          <w:rFonts w:asciiTheme="minorHAnsi" w:eastAsiaTheme="minorEastAsia" w:hAnsiTheme="minorHAnsi"/>
+          <w:noProof/>
+          <w:sz w:val="22"/>
+          <w:lang w:eastAsia="it-IT"/>
+        </w:rPr>
+      </w:pPr>
+      <w:hyperlink w:anchor="_Toc113021" w:history="1">
+        <w:r>
+          <w:rPr>
+            <w:rStyle w:val="Collegamentoipertestuale"/>
+            <w:noProof/>
+          </w:rPr>
+          <w:t>Descrizione del problema</w:t>
+        </w:r>
+        <w:r>
+          <w:rPr>
+            <w:noProof/>
+            <w:webHidden/>
+          </w:rPr>
+          <w:tab/>
+        </w:r>
+        <w:r>
+          <w:rPr>
+            <w:noProof/>
+            <w:webHidden/>
+          </w:rPr>
+          <w:fldChar w:fldCharType="begin"/>
+        </w:r>
+        <w:r>
+          <w:rPr>
+            <w:noProof/>
+            <w:webHidden/>
+          </w:rPr>
+          <w:instrText xml:space="preserve"> PAGEREF _Toc113021 \h </w:instrText>
+        </w:r>
+        <w:r>
+          <w:rPr>
+            <w:noProof/>
+            <w:webHidden/>
+          </w:rPr>
+        </w:r>
+        <w:r>
+          <w:rPr>
+            <w:noProof/>
+            <w:webHidden/>
+          </w:rPr>
+          <w:fldChar w:fldCharType="separate"/>
+        </w:r>
+        <w:r>
+          <w:rPr>
+            <w:noProof/>
+            <w:webHidden/>
+          </w:rPr>
+          <w:t>2</w:t>
+        </w:r>
+        <w:r>
+          <w:rPr>
+            <w:noProof/>
+            <w:webHidden/>
+          </w:rPr>
+          <w:fldChar w:fldCharType="end"/>
+        </w:r>
+      </w:hyperlink>
+    </w:p>
+    <w:p>
+      <w:pPr>
+        <w:pStyle w:val="Sommario1"/>
+        <w:tabs>
+          <w:tab w:val="right" w:leader="dot" w:pos="9628"/>
+        </w:tabs>
+        <w:rPr>
+          <w:rFonts w:asciiTheme="minorHAnsi" w:eastAsiaTheme="minorEastAsia" w:hAnsiTheme="minorHAnsi"/>
+          <w:noProof/>
+          <w:sz w:val="22"/>
+          <w:lang w:eastAsia="it-IT"/>
+        </w:rPr>
+      </w:pPr>
+      <w:hyperlink w:anchor="_Toc113022" w:history="1">
+        <w:r>
+          <w:rPr>
+            <w:rStyle w:val="Collegamentoipertestuale"/>
+            <w:noProof/>
+          </w:rPr>
+          <w:t>Descrizione dei personaggi</w:t>
+        </w:r>
+        <w:r>
+          <w:rPr>
+            <w:noProof/>
+            <w:webHidden/>
+          </w:rPr>
+          <w:tab/>
+        </w:r>
+        <w:r>
+          <w:rPr>
+            <w:noProof/>
+            <w:webHidden/>
+          </w:rPr>
+          <w:fldChar w:fldCharType="begin"/>
+        </w:r>
+        <w:r>
+          <w:rPr>
+            <w:noProof/>
+            <w:webHidden/>
+          </w:rPr>
+          <w:instrText xml:space="preserve"> PAGEREF _Toc113022 \h </w:instrText>
+        </w:r>
+        <w:r>
+          <w:rPr>
+            <w:noProof/>
+            <w:webHidden/>
+          </w:rPr>
+        </w:r>
+        <w:r>
+          <w:rPr>
+            <w:noProof/>
+            <w:webHidden/>
+          </w:rPr>
+          <w:fldChar w:fldCharType="separate"/>
+        </w:r>
+        <w:r>
+          <w:rPr>
+            <w:noProof/>
+            <w:webHidden/>
+          </w:rPr>
+          <w:t>3</w:t>
+        </w:r>
+        <w:r>
+          <w:rPr>
+            <w:noProof/>
+            <w:webHidden/>
+          </w:rPr>
+          <w:fldChar w:fldCharType="end"/>
+        </w:r>
+      </w:hyperlink>
+    </w:p>
+    <w:p>
+      <w:pPr>
+        <w:pStyle w:val="Sommario1"/>
+        <w:tabs>
+          <w:tab w:val="right" w:leader="dot" w:pos="9628"/>
+        </w:tabs>
+        <w:rPr>
+          <w:rFonts w:asciiTheme="minorHAnsi" w:eastAsiaTheme="minorEastAsia" w:hAnsiTheme="minorHAnsi"/>
+          <w:noProof/>
+          <w:sz w:val="22"/>
+          <w:lang w:eastAsia="it-IT"/>
+        </w:rPr>
+      </w:pPr>
+      <w:hyperlink w:anchor="_Toc113023" w:history="1">
+        <w:r>
+          <w:rPr>
+            <w:rStyle w:val="Collegamentoipertestuale"/>
+            <w:noProof/>
+          </w:rPr>
+          <w:t>Sviluppo di personaggi e gli obiettivi</w:t>
+        </w:r>
+        <w:r>
+          <w:rPr>
+            <w:noProof/>
+            <w:webHidden/>
+          </w:rPr>
+          <w:tab/>
+        </w:r>
+        <w:r>
+          <w:rPr>
+            <w:noProof/>
+            <w:webHidden/>
+          </w:rPr>
+          <w:fldChar w:fldCharType="begin"/>
+        </w:r>
+        <w:r>
+          <w:rPr>
+            <w:noProof/>
+            <w:webHidden/>
+          </w:rPr>
+          <w:instrText xml:space="preserve"> PAGEREF _Toc113023 \h </w:instrText>
+        </w:r>
+        <w:r>
+          <w:rPr>
+            <w:noProof/>
+            <w:webHidden/>
+          </w:rPr>
+        </w:r>
+        <w:r>
+          <w:rPr>
+            <w:noProof/>
+            <w:webHidden/>
+          </w:rPr>
+          <w:fldChar w:fldCharType="separate"/>
+        </w:r>
+        <w:r>
+          <w:rPr>
+            <w:noProof/>
+            <w:webHidden/>
+          </w:rPr>
+          <w:t>3</w:t>
+        </w:r>
+        <w:r>
+          <w:rPr>
+            <w:noProof/>
+            <w:webHidden/>
+          </w:rPr>
+          <w:fldChar w:fldCharType="end"/>
+        </w:r>
+      </w:hyperlink>
+    </w:p>
+    <w:p>
+      <w:pPr>
+        <w:pStyle w:val="Sommario1"/>
+        <w:tabs>
+          <w:tab w:val="right" w:leader="dot" w:pos="9628"/>
+        </w:tabs>
+        <w:rPr>
+          <w:rFonts w:asciiTheme="minorHAnsi" w:eastAsiaTheme="minorEastAsia" w:hAnsiTheme="minorHAnsi"/>
+          <w:noProof/>
+          <w:sz w:val="22"/>
+          <w:lang w:eastAsia="it-IT"/>
+        </w:rPr>
+      </w:pPr>
+      <w:hyperlink w:anchor="_Toc113024" w:history="1">
+        <w:r>
+          <w:rPr>
+            <w:rStyle w:val="Collegamentoipertestuale"/>
+            <w:noProof/>
+          </w:rPr>
+          <w:t>Descrizione dei task</w:t>
+        </w:r>
+        <w:r>
+          <w:rPr>
+            <w:noProof/>
+            <w:webHidden/>
+          </w:rPr>
+          <w:tab/>
+        </w:r>
+        <w:r>
+          <w:rPr>
+            <w:noProof/>
+            <w:webHidden/>
+          </w:rPr>
+          <w:fldChar w:fldCharType="begin"/>
+        </w:r>
+        <w:r>
+          <w:rPr>
+            <w:noProof/>
+            <w:webHidden/>
+          </w:rPr>
+          <w:instrText xml:space="preserve"> PAGEREF _Toc113024 \h </w:instrText>
+        </w:r>
+        <w:r>
+          <w:rPr>
+            <w:noProof/>
+            <w:webHidden/>
+          </w:rPr>
+        </w:r>
+        <w:r>
+          <w:rPr>
+            <w:noProof/>
+            <w:webHidden/>
+          </w:rPr>
+          <w:fldChar w:fldCharType="separate"/>
+        </w:r>
+        <w:r>
+          <w:rPr>
+            <w:noProof/>
+            <w:webHidden/>
+          </w:rPr>
+          <w:t>5</w:t>
+        </w:r>
+        <w:r>
+          <w:rPr>
+            <w:noProof/>
+            <w:webHidden/>
+          </w:rPr>
+          <w:fldChar w:fldCharType="end"/>
+        </w:r>
+      </w:hyperlink>
+    </w:p>
+    <w:p>
+      <w:pPr>
+        <w:pStyle w:val="Sommario1"/>
+        <w:tabs>
+          <w:tab w:val="right" w:leader="dot" w:pos="9628"/>
+        </w:tabs>
+        <w:rPr>
+          <w:rFonts w:asciiTheme="minorHAnsi" w:eastAsiaTheme="minorEastAsia" w:hAnsiTheme="minorHAnsi"/>
+          <w:noProof/>
+          <w:sz w:val="22"/>
+          <w:lang w:eastAsia="it-IT"/>
+        </w:rPr>
+      </w:pPr>
+      <w:hyperlink w:anchor="_Toc113025" w:history="1">
+        <w:r>
+          <w:rPr>
+            <w:rStyle w:val="Collegamentoipertestuale"/>
+            <w:noProof/>
+          </w:rPr>
+          <w:t>Descrizione della parte svolta</w:t>
+        </w:r>
+        <w:r>
+          <w:rPr>
+            <w:noProof/>
+            <w:webHidden/>
+          </w:rPr>
+          <w:tab/>
+        </w:r>
+        <w:r>
+          <w:rPr>
+            <w:noProof/>
+            <w:webHidden/>
+          </w:rPr>
+          <w:fldChar w:fldCharType="begin"/>
+        </w:r>
+        <w:r>
+          <w:rPr>
+            <w:noProof/>
+            <w:webHidden/>
+          </w:rPr>
+          <w:instrText xml:space="preserve"> PAGEREF _Toc113025 \h </w:instrText>
+        </w:r>
+        <w:r>
+          <w:rPr>
+            <w:noProof/>
+            <w:webHidden/>
+          </w:rPr>
+        </w:r>
+        <w:r>
+          <w:rPr>
+            <w:noProof/>
+            <w:webHidden/>
+          </w:rPr>
+          <w:fldChar w:fldCharType="separate"/>
+        </w:r>
+        <w:r>
+          <w:rPr>
+            <w:noProof/>
+            <w:webHidden/>
+          </w:rPr>
+          <w:t>6</w:t>
+        </w:r>
+        <w:r>
+          <w:rPr>
+            <w:noProof/>
+            <w:webHidden/>
+          </w:rPr>
+          <w:fldChar w:fldCharType="end"/>
+        </w:r>
+      </w:hyperlink>
+    </w:p>
+    <w:p>
+      <w:pPr>
         <w:rPr>
           <w:rFonts w:ascii="Georgia" w:hAnsi="Georgia"/>
           <w:b/>
           <w:sz w:val="28"/>
           <w:szCs w:val="28"/>
-          <w:lang w:val="it-IT"/>
-        </w:rPr>
-      </w:pPr>
-    </w:p>
-    <w:p>
-      <w:pPr>
+        </w:rPr>
+      </w:pPr>
+      <w:r>
         <w:rPr>
           <w:rFonts w:ascii="Georgia" w:hAnsi="Georgia"/>
           <w:b/>
           <w:sz w:val="28"/>
           <w:szCs w:val="28"/>
         </w:rPr>
-      </w:pPr>
-    </w:p>
-    <w:p>
-      <w:pPr>
-        <w:rPr>
-          <w:rFonts w:ascii="Georgia" w:hAnsi="Georgia"/>
-          <w:b/>
-          <w:sz w:val="28"/>
+        <w:fldChar w:fldCharType="end"/>
+      </w:r>
+    </w:p>
+    <w:p>
+      <w:pPr>
+        <w:pStyle w:val="Citazioneintensa"/>
+      </w:pPr>
+      <w:bookmarkStart w:id="2" w:name="_Ref529180335"/>
+      <w:bookmarkStart w:id="3" w:name="_Toc113020"/>
+      <w:r>
+        <w:t>Struttura di gestione del gruppo del progetto</w:t>
+      </w:r>
+      <w:bookmarkEnd w:id="2"/>
+      <w:bookmarkEnd w:id="3"/>
+    </w:p>
+    <w:p>
+      <w:pPr>
+        <w:rPr>
+          <w:rFonts w:ascii="Georgia" w:hAnsi="Georgia"/>
+          <w:sz w:val="24"/>
           <w:szCs w:val="28"/>
         </w:rPr>
       </w:pPr>
-    </w:p>
-    <w:p>
-      <w:pPr>
-        <w:rPr>
-          <w:rFonts w:ascii="Georgia" w:hAnsi="Georgia"/>
-          <w:b/>
-          <w:sz w:val="28"/>
+      <w:r>
+        <w:rPr>
+          <w:rFonts w:ascii="Georgia" w:hAnsi="Georgia"/>
+          <w:i/>
+          <w:sz w:val="24"/>
           <w:szCs w:val="28"/>
         </w:rPr>
-      </w:pPr>
-    </w:p>
-    <w:p>
-      <w:pPr>
-        <w:rPr>
-          <w:rFonts w:ascii="Georgia" w:hAnsi="Georgia"/>
-          <w:b/>
-          <w:sz w:val="28"/>
+        <w:t>manager del gruppo</w:t>
+      </w:r>
+      <w:r>
+        <w:rPr>
+          <w:rFonts w:ascii="Georgia" w:hAnsi="Georgia"/>
+          <w:sz w:val="24"/>
           <w:szCs w:val="28"/>
         </w:rPr>
-      </w:pPr>
-    </w:p>
-    <w:p>
-      <w:pPr>
-        <w:rPr>
-          <w:rFonts w:ascii="Georgia" w:hAnsi="Georgia"/>
-          <w:b/>
-          <w:sz w:val="28"/>
+        <w:t>: Mario Santoro.</w:t>
+      </w:r>
+    </w:p>
+    <w:p>
+      <w:pPr>
+        <w:rPr>
+          <w:rFonts w:ascii="Georgia" w:hAnsi="Georgia"/>
+          <w:sz w:val="24"/>
           <w:szCs w:val="28"/>
         </w:rPr>
       </w:pPr>
-    </w:p>
-    <w:p>
-      <w:pPr>
-        <w:rPr>
-          <w:rFonts w:ascii="Georgia" w:hAnsi="Georgia"/>
-          <w:b/>
-          <w:sz w:val="28"/>
+      <w:r>
+        <w:rPr>
+          <w:rFonts w:ascii="Georgia" w:hAnsi="Georgia"/>
+          <w:i/>
+          <w:sz w:val="24"/>
           <w:szCs w:val="28"/>
         </w:rPr>
-      </w:pPr>
-    </w:p>
-    <w:p>
-      <w:pPr>
-        <w:rPr>
-          <w:rFonts w:ascii="Georgia" w:hAnsi="Georgia"/>
-          <w:b/>
-          <w:sz w:val="28"/>
+        <w:t>manager della valutazione</w:t>
+      </w:r>
+      <w:r>
+        <w:rPr>
+          <w:rFonts w:ascii="Georgia" w:hAnsi="Georgia"/>
+          <w:sz w:val="24"/>
           <w:szCs w:val="28"/>
         </w:rPr>
-      </w:pPr>
-    </w:p>
-    <w:p>
-      <w:pPr>
-        <w:rPr>
-          <w:rFonts w:ascii="Georgia" w:hAnsi="Georgia"/>
-          <w:b/>
-          <w:sz w:val="28"/>
+        <w:t>: Angelo Fortunato.</w:t>
+      </w:r>
+    </w:p>
+    <w:p>
+      <w:pPr>
+        <w:rPr>
+          <w:rFonts w:ascii="Georgia" w:hAnsi="Georgia"/>
+          <w:sz w:val="24"/>
           <w:szCs w:val="28"/>
         </w:rPr>
       </w:pPr>
-    </w:p>
-    <w:p>
-      <w:pPr>
-        <w:rPr>
-          <w:rFonts w:ascii="Georgia" w:hAnsi="Georgia"/>
-          <w:b/>
-          <w:sz w:val="28"/>
+      <w:r>
+        <w:rPr>
+          <w:rFonts w:ascii="Georgia" w:hAnsi="Georgia"/>
+          <w:i/>
+          <w:sz w:val="24"/>
           <w:szCs w:val="28"/>
         </w:rPr>
-      </w:pPr>
-    </w:p>
-    <w:p>
-      <w:pPr>
-        <w:rPr>
-          <w:rFonts w:ascii="Georgia" w:hAnsi="Georgia"/>
-          <w:b/>
-          <w:sz w:val="28"/>
+        <w:t>manager della documentazione</w:t>
+      </w:r>
+      <w:r>
+        <w:rPr>
+          <w:rFonts w:ascii="Georgia" w:hAnsi="Georgia"/>
+          <w:sz w:val="24"/>
           <w:szCs w:val="28"/>
         </w:rPr>
-      </w:pPr>
-    </w:p>
-    <w:p>
-      <w:pPr>
-        <w:rPr>
-          <w:rFonts w:ascii="Georgia" w:hAnsi="Georgia"/>
-          <w:b/>
-          <w:sz w:val="28"/>
+        <w:t>: Raffaele Marino.</w:t>
+      </w:r>
+    </w:p>
+    <w:p>
+      <w:pPr>
+        <w:rPr>
+          <w:rFonts w:ascii="Georgia" w:hAnsi="Georgia"/>
+          <w:sz w:val="24"/>
           <w:szCs w:val="28"/>
         </w:rPr>
       </w:pPr>
-    </w:p>
-    <w:p>
-      <w:pPr>
-        <w:rPr>
-          <w:rFonts w:ascii="Georgia" w:hAnsi="Georgia"/>
-          <w:b/>
-          <w:sz w:val="28"/>
+      <w:r>
+        <w:rPr>
+          <w:rFonts w:ascii="Georgia" w:hAnsi="Georgia"/>
+          <w:i/>
+          <w:sz w:val="24"/>
           <w:szCs w:val="28"/>
         </w:rPr>
-      </w:pPr>
-    </w:p>
-    <w:p>
-      <w:pPr>
-        <w:rPr>
-          <w:rFonts w:ascii="Georgia" w:hAnsi="Georgia"/>
-          <w:b/>
-          <w:sz w:val="28"/>
+        <w:t>manager di progetto</w:t>
+      </w:r>
+      <w:r>
+        <w:rPr>
+          <w:rFonts w:ascii="Georgia" w:hAnsi="Georgia"/>
+          <w:sz w:val="24"/>
           <w:szCs w:val="28"/>
         </w:rPr>
-      </w:pPr>
-    </w:p>
-    <w:p>
-      <w:pPr>
-        <w:rPr>
-          <w:rFonts w:ascii="Georgia" w:hAnsi="Georgia"/>
-          <w:b/>
-          <w:sz w:val="28"/>
+        <w:t>: Silvio Corso e Matteo Pastore.</w:t>
+      </w:r>
+      <w:r>
+        <w:rPr>
+          <w:rFonts w:ascii="Georgia" w:hAnsi="Georgia"/>
+          <w:sz w:val="24"/>
           <w:szCs w:val="28"/>
         </w:rPr>
-      </w:pPr>
-    </w:p>
-    <w:p>
-      <w:pPr>
-        <w:rPr>
-          <w:rFonts w:ascii="Georgia" w:hAnsi="Georgia"/>
-          <w:b/>
-          <w:sz w:val="28"/>
-          <w:szCs w:val="28"/>
-        </w:rPr>
-      </w:pPr>
-    </w:p>
-    <w:p>
-      <w:pPr>
-        <w:rPr>
-          <w:rFonts w:ascii="Georgia" w:hAnsi="Georgia"/>
-          <w:b/>
-          <w:sz w:val="28"/>
-          <w:szCs w:val="28"/>
-        </w:rPr>
-      </w:pPr>
-    </w:p>
-    <w:p>
-      <w:pPr>
-        <w:rPr>
-          <w:rFonts w:ascii="Georgia" w:hAnsi="Georgia"/>
-          <w:b/>
-          <w:sz w:val="28"/>
-          <w:szCs w:val="28"/>
-        </w:rPr>
-      </w:pPr>
-    </w:p>
-    <w:p>
-      <w:pPr>
-        <w:rPr>
-          <w:rFonts w:ascii="Georgia" w:hAnsi="Georgia"/>
-          <w:b/>
-          <w:sz w:val="28"/>
-          <w:szCs w:val="28"/>
-        </w:rPr>
-      </w:pPr>
-      <w:r>
-        <w:rPr>
-          <w:rFonts w:ascii="Georgia" w:hAnsi="Georgia"/>
-          <w:b/>
-          <w:sz w:val="28"/>
-          <w:szCs w:val="28"/>
-        </w:rPr>
-        <w:br/>
-      </w:r>
-    </w:p>
-    <w:p>
-      <w:pPr>
-        <w:pStyle w:val="Paragrafoelenco"/>
-        <w:numPr>
-          <w:ilvl w:val="0"/>
-          <w:numId w:val="1"/>
-        </w:numPr>
-        <w:ind w:left="0"/>
-        <w:rPr>
-          <w:rFonts w:ascii="Georgia" w:hAnsi="Georgia"/>
-          <w:b/>
-          <w:sz w:val="28"/>
-          <w:szCs w:val="28"/>
-        </w:rPr>
-      </w:pPr>
-      <w:bookmarkStart w:id="0" w:name="_Ref529180335"/>
-      <w:r>
-        <w:rPr>
-          <w:rFonts w:ascii="Georgia" w:hAnsi="Georgia"/>
-          <w:b/>
-          <w:sz w:val="28"/>
-          <w:szCs w:val="28"/>
-        </w:rPr>
-        <w:lastRenderedPageBreak/>
-        <w:t>Struttura di gestione del gruppo del progetto</w:t>
-      </w:r>
-      <w:bookmarkEnd w:id="0"/>
-    </w:p>
-    <w:p>
-      <w:pPr>
-        <w:rPr>
-          <w:rFonts w:ascii="Georgia" w:hAnsi="Georgia"/>
-          <w:sz w:val="24"/>
-          <w:szCs w:val="28"/>
-        </w:rPr>
-      </w:pPr>
-      <w:r>
-        <w:rPr>
-          <w:rFonts w:ascii="Georgia" w:hAnsi="Georgia"/>
-          <w:i/>
-          <w:sz w:val="24"/>
-          <w:szCs w:val="28"/>
-        </w:rPr>
-        <w:t>manager del gruppo</w:t>
-      </w:r>
-      <w:r>
-        <w:rPr>
-          <w:rFonts w:ascii="Georgia" w:hAnsi="Georgia"/>
-          <w:sz w:val="24"/>
-          <w:szCs w:val="28"/>
-        </w:rPr>
-        <w:t>: Mario Santoro.</w:t>
-      </w:r>
-    </w:p>
-    <w:p>
-      <w:pPr>
-        <w:rPr>
-          <w:rFonts w:ascii="Georgia" w:hAnsi="Georgia"/>
-          <w:sz w:val="24"/>
-          <w:szCs w:val="28"/>
-        </w:rPr>
-      </w:pPr>
-      <w:r>
-        <w:rPr>
-          <w:rFonts w:ascii="Georgia" w:hAnsi="Georgia"/>
-          <w:i/>
-          <w:sz w:val="24"/>
-          <w:szCs w:val="28"/>
-        </w:rPr>
-        <w:t>manager della valutazione</w:t>
-      </w:r>
-      <w:r>
-        <w:rPr>
-          <w:rFonts w:ascii="Georgia" w:hAnsi="Georgia"/>
-          <w:sz w:val="24"/>
-          <w:szCs w:val="28"/>
-        </w:rPr>
-        <w:t>: Angelo Fortunato.</w:t>
-      </w:r>
-    </w:p>
-    <w:p>
-      <w:pPr>
-        <w:rPr>
-          <w:rFonts w:ascii="Georgia" w:hAnsi="Georgia"/>
-          <w:sz w:val="24"/>
-          <w:szCs w:val="28"/>
-        </w:rPr>
-      </w:pPr>
-      <w:r>
-        <w:rPr>
-          <w:rFonts w:ascii="Georgia" w:hAnsi="Georgia"/>
-          <w:i/>
-          <w:sz w:val="24"/>
-          <w:szCs w:val="28"/>
-        </w:rPr>
-        <w:t>manager della documentazione</w:t>
-      </w:r>
-      <w:r>
-        <w:rPr>
-          <w:rFonts w:ascii="Georgia" w:hAnsi="Georgia"/>
-          <w:sz w:val="24"/>
-          <w:szCs w:val="28"/>
-        </w:rPr>
-        <w:t>: Raffaele Marino.</w:t>
-      </w:r>
-    </w:p>
-    <w:p>
-      <w:pPr>
-        <w:rPr>
-          <w:rFonts w:ascii="Georgia" w:hAnsi="Georgia"/>
-          <w:sz w:val="24"/>
-          <w:szCs w:val="28"/>
-        </w:rPr>
-      </w:pPr>
-      <w:r>
-        <w:rPr>
-          <w:rFonts w:ascii="Georgia" w:hAnsi="Georgia"/>
-          <w:i/>
-          <w:sz w:val="24"/>
-          <w:szCs w:val="28"/>
-        </w:rPr>
-        <w:t>manager di progetto</w:t>
-      </w:r>
-      <w:r>
-        <w:rPr>
-          <w:rFonts w:ascii="Georgia" w:hAnsi="Georgia"/>
-          <w:sz w:val="24"/>
-          <w:szCs w:val="28"/>
-        </w:rPr>
-        <w:t>: Silvio Corso e Matteo Pastore.</w:t>
-      </w:r>
-      <w:r>
-        <w:rPr>
-          <w:rFonts w:ascii="Georgia" w:hAnsi="Georgia"/>
-          <w:sz w:val="24"/>
-          <w:szCs w:val="28"/>
-        </w:rPr>
         <w:cr/>
       </w:r>
     </w:p>
     <w:p>
       <w:pPr>
-        <w:pStyle w:val="Paragrafoelenco"/>
-        <w:numPr>
-          <w:ilvl w:val="0"/>
-          <w:numId w:val="1"/>
-        </w:numPr>
-        <w:ind w:left="0" w:hanging="426"/>
-        <w:rPr>
-          <w:rFonts w:ascii="Georgia" w:hAnsi="Georgia"/>
-          <w:b/>
-          <w:sz w:val="28"/>
-          <w:szCs w:val="28"/>
-        </w:rPr>
-      </w:pPr>
-      <w:bookmarkStart w:id="1" w:name="_Ref529180376"/>
-      <w:r>
-        <w:rPr>
-          <w:rFonts w:ascii="Georgia" w:hAnsi="Georgia"/>
-          <w:b/>
-          <w:sz w:val="28"/>
-          <w:szCs w:val="28"/>
-        </w:rPr>
+        <w:pStyle w:val="Citazioneintensa"/>
+      </w:pPr>
+      <w:bookmarkStart w:id="4" w:name="_Ref529180376"/>
+      <w:bookmarkStart w:id="5" w:name="_Toc113021"/>
+      <w:r>
         <w:t>Descrizione del problema</w:t>
       </w:r>
-      <w:bookmarkEnd w:id="1"/>
+      <w:bookmarkEnd w:id="4"/>
+      <w:bookmarkEnd w:id="5"/>
     </w:p>
     <w:p>
       <w:pPr>
@@ -2334,6 +1773,7 @@
           <w:shd w:val="clear" w:color="auto" w:fill="FFFFFF"/>
         </w:rPr>
       </w:pPr>
+      <w:proofErr w:type="gramStart"/>
       <w:r>
         <w:rPr>
           <w:rFonts w:ascii="Georgia" w:hAnsi="Georgia"/>
@@ -2341,41 +1781,34 @@
           <w:szCs w:val="30"/>
           <w:shd w:val="clear" w:color="auto" w:fill="FFFFFF"/>
         </w:rPr>
-        <w:t>E’ fondamentale sviluppare nei ragazzi il pensiero laterale e la capacità tra pari di negoziare, cooperare e quindi fare comunità. L’adulto deve favorire queste dinamiche positive e non ergersi a giudice che, dopo una fase istruttoria, emette una sentenza.</w:t>
-      </w:r>
-    </w:p>
-    <w:p>
-      <w:pPr>
-        <w:pStyle w:val="Nessunaspaziatura"/>
-        <w:numPr>
-          <w:ilvl w:val="0"/>
-          <w:numId w:val="1"/>
-        </w:numPr>
-        <w:ind w:left="0" w:hanging="284"/>
-        <w:rPr>
-          <w:rFonts w:ascii="Georgia" w:hAnsi="Georgia"/>
-          <w:b/>
-          <w:sz w:val="28"/>
-        </w:rPr>
-      </w:pPr>
-      <w:r>
-        <w:rPr>
-          <w:rFonts w:ascii="Georgia" w:hAnsi="Georgia"/>
-          <w:b/>
-          <w:sz w:val="28"/>
-        </w:rPr>
+        <w:lastRenderedPageBreak/>
+        <w:t>E’</w:t>
+      </w:r>
+      <w:proofErr w:type="gramEnd"/>
+      <w:r>
+        <w:rPr>
+          <w:rFonts w:ascii="Georgia" w:hAnsi="Georgia"/>
+          <w:sz w:val="24"/>
+          <w:szCs w:val="30"/>
+          <w:shd w:val="clear" w:color="auto" w:fill="FFFFFF"/>
+        </w:rPr>
+        <w:t xml:space="preserve"> fondamentale sviluppare nei ragazzi il pensiero laterale e la capacità tra pari di negoziare, cooperare e quindi fare comunità. L’adulto deve favorire queste dinamiche positive e non ergersi a giudice che, dopo una fase istruttoria, emette una sentenza.</w:t>
+      </w:r>
+    </w:p>
+    <w:p>
+      <w:pPr>
+        <w:pStyle w:val="Citazioneintensa"/>
+      </w:pPr>
+      <w:r>
         <w:t xml:space="preserve"> </w:t>
       </w:r>
-      <w:bookmarkStart w:id="2" w:name="_Ref529180390"/>
-      <w:r>
-        <w:rPr>
-          <w:rFonts w:ascii="Georgia" w:hAnsi="Georgia"/>
-          <w:b/>
-          <w:sz w:val="28"/>
-        </w:rPr>
+      <w:bookmarkStart w:id="6" w:name="_Ref529180390"/>
+      <w:bookmarkStart w:id="7" w:name="_Toc113022"/>
+      <w:r>
         <w:t>Descrizione dei personaggi</w:t>
       </w:r>
-      <w:bookmarkEnd w:id="2"/>
+      <w:bookmarkEnd w:id="6"/>
+      <w:bookmarkEnd w:id="7"/>
     </w:p>
     <w:p>
       <w:pPr>
@@ -2669,7 +2102,6 @@
           <w:rFonts w:ascii="Georgia" w:hAnsi="Georgia"/>
           <w:sz w:val="24"/>
         </w:rPr>
-        <w:lastRenderedPageBreak/>
         <w:t>Ai genitori delle vittime sono state poste le seguenti domande:</w:t>
       </w:r>
     </w:p>
@@ -2813,38 +2245,82 @@
     </w:p>
     <w:p>
       <w:pPr>
-        <w:pStyle w:val="Nessunaspaziatura"/>
-        <w:numPr>
-          <w:ilvl w:val="0"/>
-          <w:numId w:val="1"/>
-        </w:numPr>
-        <w:rPr>
-          <w:rFonts w:ascii="Georgia" w:hAnsi="Georgia" w:cs="ArialMT"/>
+        <w:rPr>
+          <w:rFonts w:ascii="Georgia" w:hAnsi="Georgia"/>
           <w:b/>
-          <w:sz w:val="28"/>
-          <w:szCs w:val="24"/>
-        </w:rPr>
-      </w:pPr>
-      <w:bookmarkStart w:id="3" w:name="_Ref529180399"/>
-      <w:r>
-        <w:rPr>
-          <w:rFonts w:ascii="Georgia" w:hAnsi="Georgia" w:cs="ArialMT"/>
+          <w:szCs w:val="28"/>
+        </w:rPr>
+      </w:pPr>
+    </w:p>
+    <w:p>
+      <w:pPr>
+        <w:rPr>
+          <w:rFonts w:ascii="Georgia" w:hAnsi="Georgia"/>
           <w:b/>
-          <w:sz w:val="28"/>
-          <w:szCs w:val="24"/>
-        </w:rPr>
+          <w:szCs w:val="28"/>
+        </w:rPr>
+      </w:pPr>
+    </w:p>
+    <w:p>
+      <w:pPr>
+        <w:rPr>
+          <w:rFonts w:ascii="Georgia" w:hAnsi="Georgia"/>
+          <w:b/>
+          <w:szCs w:val="28"/>
+        </w:rPr>
+      </w:pPr>
+    </w:p>
+    <w:p>
+      <w:pPr>
+        <w:rPr>
+          <w:rFonts w:ascii="Georgia" w:hAnsi="Georgia"/>
+          <w:b/>
+          <w:szCs w:val="28"/>
+        </w:rPr>
+      </w:pPr>
+    </w:p>
+    <w:p>
+      <w:pPr>
+        <w:rPr>
+          <w:rFonts w:ascii="Georgia" w:hAnsi="Georgia"/>
+          <w:b/>
+          <w:szCs w:val="28"/>
+        </w:rPr>
+      </w:pPr>
+    </w:p>
+    <w:p>
+      <w:pPr>
+        <w:rPr>
+          <w:rFonts w:ascii="Georgia" w:hAnsi="Georgia"/>
+          <w:b/>
+          <w:szCs w:val="28"/>
+        </w:rPr>
+      </w:pPr>
+    </w:p>
+    <w:p>
+      <w:pPr>
+        <w:rPr>
+          <w:rFonts w:ascii="Georgia" w:hAnsi="Georgia"/>
+          <w:b/>
+          <w:szCs w:val="28"/>
+        </w:rPr>
+      </w:pPr>
+    </w:p>
+    <w:p>
+      <w:pPr>
+        <w:pStyle w:val="Citazioneintensa"/>
+      </w:pPr>
+      <w:bookmarkStart w:id="8" w:name="_Ref529180399"/>
+      <w:bookmarkStart w:id="9" w:name="_Toc113023"/>
+      <w:r>
+        <w:lastRenderedPageBreak/>
         <w:t>S</w:t>
       </w:r>
       <w:r>
-        <w:rPr>
-          <w:rFonts w:ascii="Georgia" w:hAnsi="Georgia" w:cs="ArialMT"/>
-          <w:b/>
-          <w:sz w:val="28"/>
-          <w:szCs w:val="24"/>
-        </w:rPr>
         <w:t>viluppo di personaggi e gli obiettivi</w:t>
       </w:r>
-      <w:bookmarkEnd w:id="3"/>
+      <w:bookmarkEnd w:id="8"/>
+      <w:bookmarkEnd w:id="9"/>
     </w:p>
     <w:p>
       <w:pPr>
@@ -2933,7 +2409,6 @@
           <w:szCs w:val="24"/>
           <w:lang w:eastAsia="it-IT"/>
         </w:rPr>
-        <w:lastRenderedPageBreak/>
         <w:drawing>
           <wp:inline distT="0" distB="0" distL="0" distR="0" wp14:anchorId="239EB79B" wp14:editId="1AF682B6">
             <wp:extent cx="2829225" cy="2721685"/>
@@ -2952,7 +2427,7 @@
                     </pic:cNvPicPr>
                   </pic:nvPicPr>
                   <pic:blipFill>
-                    <a:blip r:embed="rId8">
+                    <a:blip r:embed="rId7">
                       <a:extLst>
                         <a:ext uri="{28A0092B-C50C-407E-A947-70E740481C1C}">
                           <a14:useLocalDpi xmlns:a14="http://schemas.microsoft.com/office/drawing/2010/main" val="0"/>
@@ -3055,7 +2530,6 @@
           <w:sz w:val="24"/>
           <w:szCs w:val="24"/>
         </w:rPr>
-        <w:lastRenderedPageBreak/>
         <w:t>Gianpiero è un ragazzo di 12 anni di Salerno, e frequenta la Scuola Secondaria di 1° grado</w:t>
       </w:r>
       <w:r>
@@ -3064,33 +2538,15 @@
           <w:sz w:val="24"/>
           <w:szCs w:val="24"/>
         </w:rPr>
-        <w:t xml:space="preserve"> “</w:t>
-      </w:r>
-      <w:proofErr w:type="spellStart"/>
-      <w:r>
-        <w:rPr>
-          <w:rFonts w:ascii="Georgia" w:hAnsi="Georgia" w:cs="ArialMT"/>
-          <w:sz w:val="24"/>
-          <w:szCs w:val="24"/>
-        </w:rPr>
-        <w:t>Mont</w:t>
-      </w:r>
-      <w:r>
-        <w:rPr>
-          <w:rFonts w:ascii="Georgia" w:hAnsi="Georgia" w:cs="ArialMT"/>
-          <w:sz w:val="24"/>
-          <w:szCs w:val="24"/>
-        </w:rPr>
-        <w:t>erisi</w:t>
-      </w:r>
-      <w:proofErr w:type="spellEnd"/>
-      <w:r>
-        <w:rPr>
-          <w:rFonts w:ascii="Georgia" w:hAnsi="Georgia" w:cs="ArialMT"/>
-          <w:sz w:val="24"/>
-          <w:szCs w:val="24"/>
-        </w:rPr>
-        <w:t>”</w:t>
+        <w:t xml:space="preserve"> “Mont</w:t>
+      </w:r>
+      <w:r>
+        <w:rPr>
+          <w:rFonts w:ascii="Georgia" w:hAnsi="Georgia" w:cs="ArialMT"/>
+          <w:sz w:val="24"/>
+          <w:szCs w:val="24"/>
+        </w:rPr>
+        <w:t>erisi”</w:t>
       </w:r>
       <w:r>
         <w:rPr>
@@ -3296,7 +2752,6 @@
           <w:sz w:val="24"/>
           <w:szCs w:val="24"/>
         </w:rPr>
-        <w:lastRenderedPageBreak/>
         <w:t>OBIETTIVO: Risolvere il problema bullismo.</w:t>
       </w:r>
     </w:p>
@@ -3332,6 +2787,26 @@
         <w:pStyle w:val="Nessunaspaziatura"/>
         <w:rPr>
           <w:rFonts w:ascii="Georgia" w:hAnsi="Georgia" w:cs="ArialMT"/>
+          <w:sz w:val="24"/>
+          <w:szCs w:val="24"/>
+        </w:rPr>
+      </w:pPr>
+    </w:p>
+    <w:p>
+      <w:pPr>
+        <w:pStyle w:val="Nessunaspaziatura"/>
+        <w:rPr>
+          <w:rFonts w:ascii="Georgia" w:hAnsi="Georgia" w:cs="ArialMT"/>
+          <w:sz w:val="24"/>
+          <w:szCs w:val="24"/>
+        </w:rPr>
+      </w:pPr>
+    </w:p>
+    <w:p>
+      <w:pPr>
+        <w:pStyle w:val="Nessunaspaziatura"/>
+        <w:rPr>
+          <w:rFonts w:ascii="Georgia" w:hAnsi="Georgia" w:cs="ArialMT"/>
           <w:b/>
           <w:sz w:val="24"/>
           <w:szCs w:val="24"/>
@@ -3344,18 +2819,123 @@
           <w:sz w:val="24"/>
           <w:szCs w:val="24"/>
         </w:rPr>
-        <w:t>indagine sui profili utente: i genitori</w:t>
-      </w:r>
-    </w:p>
-    <w:p>
-      <w:pPr>
-        <w:pStyle w:val="Nessunaspaziatura"/>
-        <w:rPr>
-          <w:rFonts w:ascii="Georgia" w:hAnsi="Georgia" w:cs="ArialMT"/>
-          <w:sz w:val="24"/>
-          <w:szCs w:val="24"/>
-        </w:rPr>
-      </w:pPr>
+        <w:t xml:space="preserve">Profilo Utente: </w:t>
+      </w:r>
+      <w:r>
+        <w:rPr>
+          <w:rFonts w:ascii="Georgia" w:hAnsi="Georgia" w:cs="ArialMT"/>
+          <w:b/>
+          <w:sz w:val="24"/>
+          <w:szCs w:val="24"/>
+        </w:rPr>
+        <w:t>i genitori</w:t>
+      </w:r>
+    </w:p>
+    <w:p>
+      <w:pPr>
+        <w:pStyle w:val="Nessunaspaziatura"/>
+        <w:rPr>
+          <w:rFonts w:ascii="Georgia" w:hAnsi="Georgia" w:cs="ArialMT"/>
+          <w:sz w:val="24"/>
+          <w:szCs w:val="24"/>
+        </w:rPr>
+      </w:pPr>
+    </w:p>
+    <w:p>
+      <w:pPr>
+        <w:pStyle w:val="Nessunaspaziatura"/>
+        <w:rPr>
+          <w:rFonts w:ascii="Georgia" w:hAnsi="Georgia" w:cs="ArialMT"/>
+          <w:sz w:val="24"/>
+          <w:szCs w:val="24"/>
+        </w:rPr>
+      </w:pPr>
+      <w:r>
+        <w:rPr>
+          <w:rFonts w:ascii="Georgia" w:hAnsi="Georgia" w:cs="ArialMT"/>
+          <w:sz w:val="24"/>
+          <w:szCs w:val="24"/>
+        </w:rPr>
+        <w:drawing>
+          <wp:anchor distT="0" distB="0" distL="114300" distR="114300" simplePos="0" relativeHeight="251658240" behindDoc="1" locked="0" layoutInCell="1" allowOverlap="1" wp14:anchorId="3ED331DC">
+            <wp:simplePos x="0" y="0"/>
+            <wp:positionH relativeFrom="column">
+              <wp:posOffset>-3810</wp:posOffset>
+            </wp:positionH>
+            <wp:positionV relativeFrom="paragraph">
+              <wp:posOffset>3810</wp:posOffset>
+            </wp:positionV>
+            <wp:extent cx="3312574" cy="2749806"/>
+            <wp:effectExtent l="0" t="0" r="2540" b="0"/>
+            <wp:wrapTight wrapText="bothSides">
+              <wp:wrapPolygon edited="0">
+                <wp:start x="373" y="0"/>
+                <wp:lineTo x="0" y="599"/>
+                <wp:lineTo x="0" y="20353"/>
+                <wp:lineTo x="124" y="21251"/>
+                <wp:lineTo x="373" y="21400"/>
+                <wp:lineTo x="21120" y="21400"/>
+                <wp:lineTo x="21368" y="21251"/>
+                <wp:lineTo x="21492" y="20353"/>
+                <wp:lineTo x="21492" y="599"/>
+                <wp:lineTo x="21120" y="0"/>
+                <wp:lineTo x="373" y="0"/>
+              </wp:wrapPolygon>
+            </wp:wrapTight>
+            <wp:docPr id="1026" name="Picture 2" descr="C:\Users\Utente\Desktop\donne40.jpg"/>
+            <wp:cNvGraphicFramePr>
+              <a:graphicFrameLocks xmlns:a="http://schemas.openxmlformats.org/drawingml/2006/main" noChangeAspect="1"/>
+            </wp:cNvGraphicFramePr>
+            <a:graphic xmlns:a="http://schemas.openxmlformats.org/drawingml/2006/main">
+              <a:graphicData uri="http://schemas.openxmlformats.org/drawingml/2006/picture">
+                <pic:pic xmlns:pic="http://schemas.openxmlformats.org/drawingml/2006/picture">
+                  <pic:nvPicPr>
+                    <pic:cNvPr id="1026" name="Picture 2" descr="C:\Users\Utente\Desktop\donne40.jpg"/>
+                    <pic:cNvPicPr>
+                      <a:picLocks noChangeAspect="1" noChangeArrowheads="1"/>
+                    </pic:cNvPicPr>
+                  </pic:nvPicPr>
+                  <pic:blipFill>
+                    <a:blip r:embed="rId8">
+                      <a:extLst>
+                        <a:ext uri="{28A0092B-C50C-407E-A947-70E740481C1C}">
+                          <a14:useLocalDpi xmlns:a14="http://schemas.microsoft.com/office/drawing/2010/main" val="0"/>
+                        </a:ext>
+                      </a:extLst>
+                    </a:blip>
+                    <a:srcRect/>
+                    <a:stretch>
+                      <a:fillRect/>
+                    </a:stretch>
+                  </pic:blipFill>
+                  <pic:spPr bwMode="auto">
+                    <a:xfrm>
+                      <a:off x="0" y="0"/>
+                      <a:ext cx="3312574" cy="2749806"/>
+                    </a:xfrm>
+                    <a:prstGeom prst="rect">
+                      <a:avLst/>
+                    </a:prstGeom>
+                    <a:noFill/>
+                    <a:effectLst>
+                      <a:softEdge rad="127000"/>
+                    </a:effectLst>
+                    <a:extLst>
+                      <a:ext uri="{909E8E84-426E-40DD-AFC4-6F175D3DCCD1}">
+                        <a14:hiddenFill xmlns:a14="http://schemas.microsoft.com/office/drawing/2010/main">
+                          <a:solidFill>
+                            <a:srgbClr val="FFFFFF"/>
+                          </a:solidFill>
+                        </a14:hiddenFill>
+                      </a:ext>
+                    </a:extLst>
+                  </pic:spPr>
+                </pic:pic>
+              </a:graphicData>
+            </a:graphic>
+          </wp:anchor>
+        </w:drawing>
+      </w:r>
       <w:r>
         <w:rPr>
           <w:rFonts w:ascii="Georgia" w:hAnsi="Georgia" w:cs="ArialMT"/>
@@ -3378,8 +2958,66 @@
           <w:sz w:val="24"/>
           <w:szCs w:val="24"/>
         </w:rPr>
-        <w:t>Annamaria ha un PC e ha esperienza nella navigazione web gli piacerebbe trovare un sito che l’aiuti a capire ed eventualmente a risolvere il problema bullismo del figlio.</w:t>
-      </w:r>
+        <w:t xml:space="preserve">Annamaria ha un PC e ha esperienza nella navigazione web gli piacerebbe trovare un sito che l’aiuti a capire </w:t>
+      </w:r>
+    </w:p>
+    <w:p>
+      <w:pPr>
+        <w:pStyle w:val="Nessunaspaziatura"/>
+        <w:rPr>
+          <w:rFonts w:ascii="Georgia" w:hAnsi="Georgia" w:cs="ArialMT"/>
+          <w:sz w:val="24"/>
+          <w:szCs w:val="24"/>
+        </w:rPr>
+      </w:pPr>
+      <w:r>
+        <w:rPr>
+          <w:rFonts w:ascii="Georgia" w:hAnsi="Georgia" w:cs="ArialMT"/>
+          <w:sz w:val="24"/>
+          <w:szCs w:val="24"/>
+        </w:rPr>
+        <w:t>ed eventualmente a risolvere il problema bullismo del figlio.</w:t>
+      </w:r>
+    </w:p>
+    <w:p>
+      <w:pPr>
+        <w:pStyle w:val="Nessunaspaziatura"/>
+        <w:rPr>
+          <w:rFonts w:ascii="Georgia" w:hAnsi="Georgia" w:cs="ArialMT"/>
+          <w:sz w:val="24"/>
+          <w:szCs w:val="24"/>
+        </w:rPr>
+      </w:pPr>
+    </w:p>
+    <w:p>
+      <w:pPr>
+        <w:pStyle w:val="Nessunaspaziatura"/>
+        <w:rPr>
+          <w:rFonts w:ascii="Georgia" w:hAnsi="Georgia" w:cs="ArialMT"/>
+          <w:sz w:val="24"/>
+          <w:szCs w:val="24"/>
+        </w:rPr>
+      </w:pPr>
+    </w:p>
+    <w:p>
+      <w:pPr>
+        <w:pStyle w:val="Nessunaspaziatura"/>
+        <w:rPr>
+          <w:rFonts w:ascii="Georgia" w:hAnsi="Georgia" w:cs="ArialMT"/>
+          <w:sz w:val="24"/>
+          <w:szCs w:val="24"/>
+        </w:rPr>
+      </w:pPr>
+    </w:p>
+    <w:p>
+      <w:pPr>
+        <w:pStyle w:val="Nessunaspaziatura"/>
+        <w:rPr>
+          <w:rFonts w:ascii="Georgia" w:hAnsi="Georgia" w:cs="ArialMT"/>
+          <w:sz w:val="24"/>
+          <w:szCs w:val="24"/>
+        </w:rPr>
+      </w:pPr>
     </w:p>
     <w:p>
       <w:pPr>
@@ -3476,7 +3114,6 @@
           <w:sz w:val="24"/>
           <w:szCs w:val="24"/>
         </w:rPr>
-        <w:lastRenderedPageBreak/>
         <w:t xml:space="preserve">Profilo Utente: </w:t>
       </w:r>
       <w:proofErr w:type="spellStart"/>
@@ -3535,7 +3172,6 @@
           <w:szCs w:val="24"/>
           <w:lang w:eastAsia="it-IT"/>
         </w:rPr>
-        <w:lastRenderedPageBreak/>
         <w:drawing>
           <wp:inline distT="0" distB="0" distL="0" distR="0" wp14:anchorId="7E014BF1" wp14:editId="12CB55DD">
             <wp:extent cx="2940423" cy="2205317"/>
@@ -3651,7 +3287,6 @@
           <w:sz w:val="24"/>
           <w:szCs w:val="24"/>
         </w:rPr>
-        <w:lastRenderedPageBreak/>
         <w:t>Lucia è una ragazza di 17 anni frequenta il liceo classico “Tasso” ed è molto attiva sui social network come la maggior parte delle ragazze della sua età. Però Lucia da un po’ di tempo riceve spesso chiamate anonime di persone che intimano minacce e su tutti i suoi social iniziano a diffondere immagini false e imbarazzanti di lei.</w:t>
       </w:r>
     </w:p>
@@ -3721,25 +3356,7 @@
           <w:sz w:val="24"/>
           <w:szCs w:val="24"/>
         </w:rPr>
-        <w:t xml:space="preserve">OBIETTIVO: Risolvere il problema </w:t>
-      </w:r>
-      <w:proofErr w:type="spellStart"/>
-      <w:r>
-        <w:rPr>
-          <w:rFonts w:ascii="Georgia" w:hAnsi="Georgia" w:cs="ArialMT"/>
-          <w:sz w:val="24"/>
-          <w:szCs w:val="24"/>
-        </w:rPr>
-        <w:t>cyberbullismo</w:t>
-      </w:r>
-      <w:proofErr w:type="spellEnd"/>
-      <w:r>
-        <w:rPr>
-          <w:rFonts w:ascii="Georgia" w:hAnsi="Georgia" w:cs="ArialMT"/>
-          <w:sz w:val="24"/>
-          <w:szCs w:val="24"/>
-        </w:rPr>
-        <w:t>.</w:t>
+        <w:t>OBIETTIVO: Risolvere il problema cyberbullismo.</w:t>
       </w:r>
     </w:p>
     <w:p>
@@ -3801,28 +3418,59 @@
     <w:p>
       <w:pPr>
         <w:pStyle w:val="Nessunaspaziatura"/>
-        <w:numPr>
-          <w:ilvl w:val="0"/>
-          <w:numId w:val="1"/>
-        </w:numPr>
-        <w:rPr>
-          <w:rFonts w:ascii="Georgia" w:hAnsi="Georgia" w:cs="ArialMT"/>
-          <w:b/>
-          <w:sz w:val="28"/>
-          <w:szCs w:val="24"/>
-        </w:rPr>
-      </w:pPr>
-      <w:bookmarkStart w:id="4" w:name="_Ref529180408"/>
-      <w:r>
-        <w:rPr>
-          <w:rFonts w:ascii="Georgia" w:hAnsi="Georgia" w:cs="ArialMT"/>
-          <w:b/>
-          <w:sz w:val="28"/>
-          <w:szCs w:val="24"/>
-        </w:rPr>
-        <w:t>Descrizione dei task</w:t>
-      </w:r>
-      <w:bookmarkEnd w:id="4"/>
+        <w:rPr>
+          <w:rFonts w:ascii="Georgia" w:hAnsi="Georgia" w:cs="ArialMT"/>
+          <w:sz w:val="24"/>
+          <w:szCs w:val="24"/>
+        </w:rPr>
+      </w:pPr>
+    </w:p>
+    <w:p>
+      <w:pPr>
+        <w:pStyle w:val="Nessunaspaziatura"/>
+        <w:rPr>
+          <w:rFonts w:ascii="Georgia" w:hAnsi="Georgia" w:cs="ArialMT"/>
+          <w:sz w:val="24"/>
+          <w:szCs w:val="24"/>
+        </w:rPr>
+      </w:pPr>
+    </w:p>
+    <w:p>
+      <w:pPr>
+        <w:pStyle w:val="Nessunaspaziatura"/>
+        <w:rPr>
+          <w:rFonts w:ascii="Georgia" w:hAnsi="Georgia" w:cs="ArialMT"/>
+          <w:sz w:val="24"/>
+          <w:szCs w:val="24"/>
+        </w:rPr>
+      </w:pPr>
+    </w:p>
+    <w:p>
+      <w:pPr>
+        <w:pStyle w:val="Nessunaspaziatura"/>
+        <w:rPr>
+          <w:rFonts w:ascii="Georgia" w:hAnsi="Georgia" w:cs="ArialMT"/>
+          <w:sz w:val="24"/>
+          <w:szCs w:val="24"/>
+        </w:rPr>
+      </w:pPr>
+    </w:p>
+    <w:p>
+      <w:pPr>
+        <w:pStyle w:val="Citazioneintensa"/>
+      </w:pPr>
+      <w:bookmarkStart w:id="10" w:name="_Ref529180408"/>
+      <w:bookmarkStart w:id="11" w:name="_Toc113024"/>
+      <w:r>
+        <w:t xml:space="preserve">Descrizione </w:t>
+      </w:r>
+      <w:proofErr w:type="gramStart"/>
+      <w:r>
+        <w:t>dei task</w:t>
+      </w:r>
+      <w:bookmarkEnd w:id="10"/>
+      <w:bookmarkEnd w:id="11"/>
+      <w:proofErr w:type="gramEnd"/>
     </w:p>
     <w:p>
       <w:pPr>
@@ -3852,7 +3500,7 @@
           <w:sz w:val="24"/>
           <w:szCs w:val="24"/>
         </w:rPr>
-        <w:t>Dialogare con gli amici</w:t>
+        <w:t>Consultare informazioni sul bullismo</w:t>
       </w:r>
     </w:p>
     <w:p>
@@ -3874,7 +3522,7 @@
           <w:sz w:val="24"/>
           <w:szCs w:val="24"/>
         </w:rPr>
-        <w:t>Dialogare con i docenti</w:t>
+        <w:t>Consultare informazioni sul cyberbullismo</w:t>
       </w:r>
     </w:p>
     <w:p>
@@ -3896,7 +3544,7 @@
           <w:sz w:val="24"/>
           <w:szCs w:val="24"/>
         </w:rPr>
-        <w:t>Partecipazione alla vita extra-scolastica del figlio</w:t>
+        <w:t>Condividere la propria esperienza</w:t>
       </w:r>
     </w:p>
     <w:p>
@@ -3918,30 +3566,19 @@
           <w:sz w:val="24"/>
           <w:szCs w:val="24"/>
         </w:rPr>
-        <w:t>Partecipazione alla vita scolastica del figlio</w:t>
-      </w:r>
-    </w:p>
-    <w:p>
-      <w:pPr>
-        <w:numPr>
-          <w:ilvl w:val="0"/>
-          <w:numId w:val="5"/>
-        </w:numPr>
+        <w:t>Imparare metodi di prevenzione</w:t>
+      </w:r>
+    </w:p>
+    <w:p>
+      <w:pPr>
         <w:spacing w:after="0" w:line="240" w:lineRule="auto"/>
-        <w:rPr>
-          <w:rFonts w:ascii="Georgia" w:hAnsi="Georgia"/>
-          <w:sz w:val="24"/>
-          <w:szCs w:val="24"/>
-        </w:rPr>
-      </w:pPr>
-      <w:r>
-        <w:rPr>
-          <w:rFonts w:ascii="Georgia" w:hAnsi="Georgia"/>
-          <w:sz w:val="24"/>
-          <w:szCs w:val="24"/>
-        </w:rPr>
-        <w:t>Utilizzare internet</w:t>
-      </w:r>
+        <w:ind w:left="360"/>
+        <w:rPr>
+          <w:rFonts w:ascii="Georgia" w:hAnsi="Georgia"/>
+          <w:sz w:val="24"/>
+          <w:szCs w:val="24"/>
+        </w:rPr>
+      </w:pPr>
     </w:p>
     <w:p>
       <w:pPr>
@@ -4019,7 +3656,8 @@
                 <w:sz w:val="24"/>
                 <w:szCs w:val="24"/>
               </w:rPr>
-              <w:t>Dialogare con gli amici</w:t>
+              <w:lastRenderedPageBreak/>
+              <w:t>Consultare informazioni sul bullismo</w:t>
             </w:r>
           </w:p>
         </w:tc>
@@ -4169,7 +3807,34 @@
                 <w:sz w:val="24"/>
                 <w:szCs w:val="24"/>
               </w:rPr>
-              <w:t>10 volta al giorno</w:t>
+              <w:t xml:space="preserve">1 volta </w:t>
+            </w:r>
+            <w:r>
+              <w:rPr>
+                <w:rFonts w:ascii="Georgia" w:hAnsi="Georgia"/>
+                <w:color w:val="000080"/>
+                <w:sz w:val="24"/>
+                <w:szCs w:val="24"/>
+              </w:rPr>
+              <w:t>ogni 6</w:t>
+            </w:r>
+            <w:r>
+              <w:rPr>
+                <w:rFonts w:ascii="Georgia" w:hAnsi="Georgia"/>
+                <w:color w:val="000080"/>
+                <w:sz w:val="24"/>
+                <w:szCs w:val="24"/>
+              </w:rPr>
+              <w:t xml:space="preserve"> </w:t>
+            </w:r>
+            <w:r>
+              <w:rPr>
+                <w:rFonts w:ascii="Georgia" w:hAnsi="Georgia"/>
+                <w:color w:val="000080"/>
+                <w:sz w:val="24"/>
+                <w:szCs w:val="24"/>
+              </w:rPr>
+              <w:t>mesi</w:t>
             </w:r>
           </w:p>
         </w:tc>
@@ -4271,7 +3936,52 @@
                 <w:sz w:val="24"/>
                 <w:szCs w:val="24"/>
               </w:rPr>
-              <w:t>1 volte al mese</w:t>
+              <w:t>1 volt</w:t>
+            </w:r>
+            <w:r>
+              <w:rPr>
+                <w:rFonts w:ascii="Georgia" w:hAnsi="Georgia"/>
+                <w:color w:val="000080"/>
+                <w:sz w:val="24"/>
+                <w:szCs w:val="24"/>
+              </w:rPr>
+              <w:t>a</w:t>
+            </w:r>
+            <w:r>
+              <w:rPr>
+                <w:rFonts w:ascii="Georgia" w:hAnsi="Georgia"/>
+                <w:color w:val="000080"/>
+                <w:sz w:val="24"/>
+                <w:szCs w:val="24"/>
+              </w:rPr>
+              <w:t xml:space="preserve"> </w:t>
+            </w:r>
+            <w:r>
+              <w:rPr>
+                <w:rFonts w:ascii="Georgia" w:hAnsi="Georgia"/>
+                <w:color w:val="000080"/>
+                <w:sz w:val="24"/>
+                <w:szCs w:val="24"/>
+              </w:rPr>
+              <w:t>ogni 6</w:t>
+            </w:r>
+            <w:r>
+              <w:rPr>
+                <w:rFonts w:ascii="Georgia" w:hAnsi="Georgia"/>
+                <w:color w:val="000080"/>
+                <w:sz w:val="24"/>
+                <w:szCs w:val="24"/>
+              </w:rPr>
+              <w:t xml:space="preserve"> mes</w:t>
+            </w:r>
+            <w:r>
+              <w:rPr>
+                <w:rFonts w:ascii="Georgia" w:hAnsi="Georgia"/>
+                <w:color w:val="000080"/>
+                <w:sz w:val="24"/>
+                <w:szCs w:val="24"/>
+              </w:rPr>
+              <w:t>i</w:t>
             </w:r>
           </w:p>
         </w:tc>
@@ -4303,7 +4013,7 @@
                 <w:sz w:val="24"/>
                 <w:szCs w:val="24"/>
               </w:rPr>
-              <w:t>Alta</w:t>
+              <w:t>Bassa</w:t>
             </w:r>
           </w:p>
         </w:tc>
@@ -4373,7 +4083,7 @@
                 <w:sz w:val="24"/>
                 <w:szCs w:val="24"/>
               </w:rPr>
-              <w:t>0</w:t>
+              <w:t>1 volta ogni 6 mesi</w:t>
             </w:r>
           </w:p>
         </w:tc>
@@ -4405,7 +4115,7 @@
                 <w:sz w:val="24"/>
                 <w:szCs w:val="24"/>
               </w:rPr>
-              <w:t>Bassa</w:t>
+              <w:t>Media</w:t>
             </w:r>
           </w:p>
         </w:tc>
@@ -4444,6 +4154,16 @@
           <w:rFonts w:ascii="Georgia" w:hAnsi="Georgia"/>
           <w:sz w:val="24"/>
           <w:szCs w:val="24"/>
+        </w:rPr>
+      </w:pPr>
+    </w:p>
+    <w:p>
+      <w:pPr>
+        <w:rPr>
+          <w:rFonts w:ascii="Georgia" w:hAnsi="Georgia"/>
+          <w:sz w:val="24"/>
+          <w:szCs w:val="24"/>
+          <w:lang w:val="en-GB"/>
         </w:rPr>
       </w:pPr>
     </w:p>
@@ -4533,8 +4253,7 @@
                 <w:sz w:val="24"/>
                 <w:szCs w:val="24"/>
               </w:rPr>
-              <w:lastRenderedPageBreak/>
-              <w:t>Dialogare con i docenti</w:t>
+              <w:t>Consultare informazioni sul cyberbullismo</w:t>
             </w:r>
           </w:p>
         </w:tc>
@@ -4684,7 +4403,34 @@
                 <w:sz w:val="24"/>
                 <w:szCs w:val="24"/>
               </w:rPr>
-              <w:t>1 volta al giorno</w:t>
+              <w:t xml:space="preserve">1 volta </w:t>
+            </w:r>
+            <w:r>
+              <w:rPr>
+                <w:rFonts w:ascii="Georgia" w:hAnsi="Georgia"/>
+                <w:color w:val="000080"/>
+                <w:sz w:val="24"/>
+                <w:szCs w:val="24"/>
+              </w:rPr>
+              <w:t>ogni 6</w:t>
+            </w:r>
+            <w:r>
+              <w:rPr>
+                <w:rFonts w:ascii="Georgia" w:hAnsi="Georgia"/>
+                <w:color w:val="000080"/>
+                <w:sz w:val="24"/>
+                <w:szCs w:val="24"/>
+              </w:rPr>
+              <w:t xml:space="preserve"> </w:t>
+            </w:r>
+            <w:r>
+              <w:rPr>
+                <w:rFonts w:ascii="Georgia" w:hAnsi="Georgia"/>
+                <w:color w:val="000080"/>
+                <w:sz w:val="24"/>
+                <w:szCs w:val="24"/>
+              </w:rPr>
+              <w:t>mesi</w:t>
             </w:r>
           </w:p>
         </w:tc>
@@ -4786,7 +4532,34 @@
                 <w:sz w:val="24"/>
                 <w:szCs w:val="24"/>
               </w:rPr>
-              <w:t>1 volta al mese</w:t>
+              <w:t xml:space="preserve">1 volta </w:t>
+            </w:r>
+            <w:r>
+              <w:rPr>
+                <w:rFonts w:ascii="Georgia" w:hAnsi="Georgia"/>
+                <w:color w:val="000080"/>
+                <w:sz w:val="24"/>
+                <w:szCs w:val="24"/>
+              </w:rPr>
+              <w:t>ogni 6</w:t>
+            </w:r>
+            <w:r>
+              <w:rPr>
+                <w:rFonts w:ascii="Georgia" w:hAnsi="Georgia"/>
+                <w:color w:val="000080"/>
+                <w:sz w:val="24"/>
+                <w:szCs w:val="24"/>
+              </w:rPr>
+              <w:t xml:space="preserve"> mes</w:t>
+            </w:r>
+            <w:r>
+              <w:rPr>
+                <w:rFonts w:ascii="Georgia" w:hAnsi="Georgia"/>
+                <w:color w:val="000080"/>
+                <w:sz w:val="24"/>
+                <w:szCs w:val="24"/>
+              </w:rPr>
+              <w:t>i</w:t>
             </w:r>
           </w:p>
         </w:tc>
@@ -4818,7 +4591,7 @@
                 <w:sz w:val="24"/>
                 <w:szCs w:val="24"/>
               </w:rPr>
-              <w:t>Alta</w:t>
+              <w:t>Media</w:t>
             </w:r>
           </w:p>
         </w:tc>
@@ -4888,7 +4661,16 @@
                 <w:sz w:val="24"/>
                 <w:szCs w:val="24"/>
               </w:rPr>
-              <w:t>1 volta ogni 3 mesi</w:t>
+              <w:t xml:space="preserve">1 volta </w:t>
+            </w:r>
+            <w:r>
+              <w:rPr>
+                <w:rFonts w:ascii="Georgia" w:hAnsi="Georgia"/>
+                <w:color w:val="000080"/>
+                <w:sz w:val="24"/>
+                <w:szCs w:val="24"/>
+              </w:rPr>
+              <w:t>ogni 6 mesi</w:t>
             </w:r>
           </w:p>
         </w:tc>
@@ -4920,7 +4702,7 @@
                 <w:sz w:val="24"/>
                 <w:szCs w:val="24"/>
               </w:rPr>
-              <w:t>Alta</w:t>
+              <w:t>Media</w:t>
             </w:r>
           </w:p>
         </w:tc>
@@ -5038,7 +4820,7 @@
                 <w:sz w:val="24"/>
                 <w:szCs w:val="24"/>
               </w:rPr>
-              <w:t>Partecipazione vita extra-scolastica figlio</w:t>
+              <w:t>Condividere la propria esperienza</w:t>
             </w:r>
           </w:p>
         </w:tc>
@@ -5188,7 +4970,7 @@
                 <w:sz w:val="24"/>
                 <w:szCs w:val="24"/>
               </w:rPr>
-              <w:t>0</w:t>
+              <w:t>1 volta al giorno</w:t>
             </w:r>
           </w:p>
         </w:tc>
@@ -5220,7 +5002,7 @@
                 <w:sz w:val="24"/>
                 <w:szCs w:val="24"/>
               </w:rPr>
-              <w:t>Bassa</w:t>
+              <w:t>Alta</w:t>
             </w:r>
           </w:p>
         </w:tc>
@@ -5290,7 +5072,7 @@
                 <w:sz w:val="24"/>
                 <w:szCs w:val="24"/>
               </w:rPr>
-              <w:t>0</w:t>
+              <w:t>1 volta al giorno</w:t>
             </w:r>
           </w:p>
         </w:tc>
@@ -5322,7 +5104,7 @@
                 <w:sz w:val="24"/>
                 <w:szCs w:val="24"/>
               </w:rPr>
-              <w:t>Bassa</w:t>
+              <w:t>Alta</w:t>
             </w:r>
           </w:p>
         </w:tc>
@@ -5392,7 +5174,25 @@
                 <w:sz w:val="24"/>
                 <w:szCs w:val="24"/>
               </w:rPr>
-              <w:t>1 volte a settimana</w:t>
+              <w:t>1 volt</w:t>
+            </w:r>
+            <w:r>
+              <w:rPr>
+                <w:rFonts w:ascii="Georgia" w:hAnsi="Georgia"/>
+                <w:color w:val="000080"/>
+                <w:sz w:val="24"/>
+                <w:szCs w:val="24"/>
+              </w:rPr>
+              <w:t>a</w:t>
+            </w:r>
+            <w:r>
+              <w:rPr>
+                <w:rFonts w:ascii="Georgia" w:hAnsi="Georgia"/>
+                <w:color w:val="000080"/>
+                <w:sz w:val="24"/>
+                <w:szCs w:val="24"/>
+              </w:rPr>
+              <w:t xml:space="preserve"> a settimana</w:t>
             </w:r>
           </w:p>
         </w:tc>
@@ -5540,7 +5340,7 @@
                 <w:sz w:val="24"/>
                 <w:szCs w:val="24"/>
               </w:rPr>
-              <w:t>Partecipazione vita scolastica figlio</w:t>
+              <w:t>Imparare metodi di prevenzione</w:t>
             </w:r>
           </w:p>
         </w:tc>
@@ -5690,553 +5490,7 @@
                 <w:sz w:val="24"/>
                 <w:szCs w:val="24"/>
               </w:rPr>
-              <w:t>0</w:t>
-            </w:r>
-          </w:p>
-        </w:tc>
-        <w:tc>
-          <w:tcPr>
-            <w:tcW w:w="1803" w:type="dxa"/>
-            <w:tcBorders>
-              <w:top w:val="single" w:sz="4" w:space="0" w:color="auto"/>
-              <w:left w:val="single" w:sz="4" w:space="0" w:color="auto"/>
-              <w:bottom w:val="single" w:sz="4" w:space="0" w:color="auto"/>
-              <w:right w:val="single" w:sz="4" w:space="0" w:color="auto"/>
-            </w:tcBorders>
-            <w:shd w:val="solid" w:color="C0C0C0" w:fill="FFFFFF"/>
-            <w:hideMark/>
-          </w:tcPr>
-          <w:p>
-            <w:pPr>
-              <w:rPr>
-                <w:rFonts w:ascii="Georgia" w:hAnsi="Georgia"/>
-                <w:color w:val="000080"/>
-                <w:sz w:val="24"/>
-                <w:szCs w:val="24"/>
-              </w:rPr>
-            </w:pPr>
-            <w:r>
-              <w:rPr>
-                <w:rFonts w:ascii="Georgia" w:hAnsi="Georgia"/>
-                <w:color w:val="000080"/>
-                <w:sz w:val="24"/>
-                <w:szCs w:val="24"/>
-              </w:rPr>
-              <w:t>Bassa</w:t>
-            </w:r>
-          </w:p>
-        </w:tc>
-      </w:tr>
-      <w:tr>
-        <w:tc>
-          <w:tcPr>
-            <w:tcW w:w="3259" w:type="dxa"/>
-            <w:tcBorders>
-              <w:top w:val="single" w:sz="4" w:space="0" w:color="auto"/>
-              <w:left w:val="single" w:sz="4" w:space="0" w:color="auto"/>
-              <w:bottom w:val="single" w:sz="4" w:space="0" w:color="auto"/>
-              <w:right w:val="single" w:sz="4" w:space="0" w:color="auto"/>
-            </w:tcBorders>
-            <w:shd w:val="solid" w:color="C0C0C0" w:fill="FFFFFF"/>
-            <w:hideMark/>
-          </w:tcPr>
-          <w:p>
-            <w:pPr>
-              <w:rPr>
-                <w:rFonts w:ascii="Georgia" w:hAnsi="Georgia"/>
-                <w:b/>
-                <w:bCs/>
-                <w:color w:val="000000"/>
-                <w:sz w:val="24"/>
-                <w:szCs w:val="24"/>
-              </w:rPr>
-            </w:pPr>
-            <w:r>
-              <w:rPr>
-                <w:rFonts w:ascii="Georgia" w:hAnsi="Georgia"/>
-                <w:b/>
-                <w:bCs/>
-                <w:color w:val="000000"/>
-                <w:sz w:val="24"/>
-                <w:szCs w:val="24"/>
-              </w:rPr>
-              <w:t>Gianpiero</w:t>
-            </w:r>
-          </w:p>
-        </w:tc>
-        <w:tc>
-          <w:tcPr>
-            <w:tcW w:w="3259" w:type="dxa"/>
-            <w:tcBorders>
-              <w:top w:val="single" w:sz="4" w:space="0" w:color="auto"/>
-              <w:left w:val="single" w:sz="4" w:space="0" w:color="auto"/>
-              <w:bottom w:val="single" w:sz="4" w:space="0" w:color="auto"/>
-              <w:right w:val="single" w:sz="4" w:space="0" w:color="auto"/>
-            </w:tcBorders>
-            <w:shd w:val="solid" w:color="C0C0C0" w:fill="FFFFFF"/>
-            <w:hideMark/>
-          </w:tcPr>
-          <w:p>
-            <w:pPr>
-              <w:rPr>
-                <w:rFonts w:ascii="Georgia" w:hAnsi="Georgia"/>
-                <w:color w:val="000080"/>
-                <w:sz w:val="24"/>
-                <w:szCs w:val="24"/>
-              </w:rPr>
-            </w:pPr>
-            <w:r>
-              <w:rPr>
-                <w:rFonts w:ascii="Georgia" w:hAnsi="Georgia"/>
-                <w:color w:val="000080"/>
-                <w:sz w:val="24"/>
-                <w:szCs w:val="24"/>
-              </w:rPr>
-              <w:t>0</w:t>
-            </w:r>
-          </w:p>
-        </w:tc>
-        <w:tc>
-          <w:tcPr>
-            <w:tcW w:w="1803" w:type="dxa"/>
-            <w:tcBorders>
-              <w:top w:val="single" w:sz="4" w:space="0" w:color="auto"/>
-              <w:left w:val="single" w:sz="4" w:space="0" w:color="auto"/>
-              <w:bottom w:val="single" w:sz="4" w:space="0" w:color="auto"/>
-              <w:right w:val="single" w:sz="4" w:space="0" w:color="auto"/>
-            </w:tcBorders>
-            <w:shd w:val="solid" w:color="C0C0C0" w:fill="FFFFFF"/>
-            <w:hideMark/>
-          </w:tcPr>
-          <w:p>
-            <w:pPr>
-              <w:rPr>
-                <w:rFonts w:ascii="Georgia" w:hAnsi="Georgia"/>
-                <w:color w:val="000080"/>
-                <w:sz w:val="24"/>
-                <w:szCs w:val="24"/>
-              </w:rPr>
-            </w:pPr>
-            <w:r>
-              <w:rPr>
-                <w:rFonts w:ascii="Georgia" w:hAnsi="Georgia"/>
-                <w:color w:val="000080"/>
-                <w:sz w:val="24"/>
-                <w:szCs w:val="24"/>
-              </w:rPr>
-              <w:t>Bassa</w:t>
-            </w:r>
-          </w:p>
-        </w:tc>
-      </w:tr>
-      <w:tr>
-        <w:tc>
-          <w:tcPr>
-            <w:tcW w:w="3259" w:type="dxa"/>
-            <w:tcBorders>
-              <w:top w:val="single" w:sz="4" w:space="0" w:color="auto"/>
-              <w:left w:val="single" w:sz="4" w:space="0" w:color="auto"/>
-              <w:bottom w:val="single" w:sz="4" w:space="0" w:color="auto"/>
-              <w:right w:val="single" w:sz="4" w:space="0" w:color="auto"/>
-            </w:tcBorders>
-            <w:shd w:val="solid" w:color="C0C0C0" w:fill="FFFFFF"/>
-            <w:hideMark/>
-          </w:tcPr>
-          <w:p>
-            <w:pPr>
-              <w:rPr>
-                <w:rFonts w:ascii="Georgia" w:hAnsi="Georgia"/>
-                <w:b/>
-                <w:bCs/>
-                <w:color w:val="000000"/>
-                <w:sz w:val="24"/>
-                <w:szCs w:val="24"/>
-              </w:rPr>
-            </w:pPr>
-            <w:r>
-              <w:rPr>
-                <w:rFonts w:ascii="Georgia" w:hAnsi="Georgia"/>
-                <w:b/>
-                <w:bCs/>
-                <w:color w:val="000000"/>
-                <w:sz w:val="24"/>
-                <w:szCs w:val="24"/>
-              </w:rPr>
-              <w:t>Annamaria</w:t>
-            </w:r>
-          </w:p>
-        </w:tc>
-        <w:tc>
-          <w:tcPr>
-            <w:tcW w:w="3259" w:type="dxa"/>
-            <w:tcBorders>
-              <w:top w:val="single" w:sz="4" w:space="0" w:color="auto"/>
-              <w:left w:val="single" w:sz="4" w:space="0" w:color="auto"/>
-              <w:bottom w:val="single" w:sz="4" w:space="0" w:color="auto"/>
-              <w:right w:val="single" w:sz="4" w:space="0" w:color="auto"/>
-            </w:tcBorders>
-            <w:shd w:val="solid" w:color="C0C0C0" w:fill="FFFFFF"/>
-            <w:hideMark/>
-          </w:tcPr>
-          <w:p>
-            <w:pPr>
-              <w:rPr>
-                <w:rFonts w:ascii="Georgia" w:hAnsi="Georgia"/>
-                <w:color w:val="000080"/>
-                <w:sz w:val="24"/>
-                <w:szCs w:val="24"/>
-              </w:rPr>
-            </w:pPr>
-            <w:r>
-              <w:rPr>
-                <w:rFonts w:ascii="Georgia" w:hAnsi="Georgia"/>
-                <w:color w:val="000080"/>
-                <w:sz w:val="24"/>
-                <w:szCs w:val="24"/>
-              </w:rPr>
-              <w:t>1 volta a settimana</w:t>
-            </w:r>
-          </w:p>
-        </w:tc>
-        <w:tc>
-          <w:tcPr>
-            <w:tcW w:w="1803" w:type="dxa"/>
-            <w:tcBorders>
-              <w:top w:val="single" w:sz="4" w:space="0" w:color="auto"/>
-              <w:left w:val="single" w:sz="4" w:space="0" w:color="auto"/>
-              <w:bottom w:val="single" w:sz="4" w:space="0" w:color="auto"/>
-              <w:right w:val="single" w:sz="4" w:space="0" w:color="auto"/>
-            </w:tcBorders>
-            <w:shd w:val="solid" w:color="C0C0C0" w:fill="FFFFFF"/>
-            <w:hideMark/>
-          </w:tcPr>
-          <w:p>
-            <w:pPr>
-              <w:rPr>
-                <w:rFonts w:ascii="Georgia" w:hAnsi="Georgia"/>
-                <w:color w:val="000080"/>
-                <w:sz w:val="24"/>
-                <w:szCs w:val="24"/>
-              </w:rPr>
-            </w:pPr>
-            <w:r>
-              <w:rPr>
-                <w:rFonts w:ascii="Georgia" w:hAnsi="Georgia"/>
-                <w:color w:val="000080"/>
-                <w:sz w:val="24"/>
-                <w:szCs w:val="24"/>
-              </w:rPr>
-              <w:t>Alta</w:t>
-            </w:r>
-          </w:p>
-        </w:tc>
-      </w:tr>
-    </w:tbl>
-    <w:p>
-      <w:pPr>
-        <w:pStyle w:val="Titolo1"/>
-        <w:rPr>
-          <w:rFonts w:ascii="Georgia" w:hAnsi="Georgia"/>
-          <w:sz w:val="24"/>
-          <w:szCs w:val="24"/>
-        </w:rPr>
-      </w:pPr>
-    </w:p>
-    <w:p>
-      <w:pPr>
-        <w:pStyle w:val="Titolo1"/>
-        <w:rPr>
-          <w:rFonts w:ascii="Georgia" w:hAnsi="Georgia"/>
-          <w:sz w:val="24"/>
-          <w:szCs w:val="24"/>
-        </w:rPr>
-      </w:pPr>
-    </w:p>
-    <w:p>
-      <w:pPr>
-        <w:rPr>
-          <w:lang w:eastAsia="it-IT"/>
-        </w:rPr>
-      </w:pPr>
-    </w:p>
-    <w:p>
-      <w:pPr>
-        <w:rPr>
-          <w:rFonts w:ascii="Georgia" w:hAnsi="Georgia"/>
-          <w:sz w:val="24"/>
-          <w:szCs w:val="24"/>
-        </w:rPr>
-      </w:pPr>
-    </w:p>
-    <w:p>
-      <w:pPr>
-        <w:pStyle w:val="Titolo1"/>
-        <w:rPr>
-          <w:rFonts w:ascii="Georgia" w:hAnsi="Georgia"/>
-          <w:sz w:val="24"/>
-          <w:szCs w:val="24"/>
-        </w:rPr>
-      </w:pPr>
-    </w:p>
-    <w:p>
-      <w:pPr>
-        <w:pStyle w:val="Nessunaspaziatura"/>
-        <w:rPr>
-          <w:rFonts w:ascii="Georgia" w:hAnsi="Georgia"/>
-          <w:sz w:val="24"/>
-          <w:szCs w:val="24"/>
-        </w:rPr>
-      </w:pPr>
-    </w:p>
-    <w:p>
-      <w:pPr>
-        <w:pStyle w:val="Nessunaspaziatura"/>
-        <w:rPr>
-          <w:rFonts w:ascii="Georgia" w:hAnsi="Georgia"/>
-          <w:sz w:val="24"/>
-          <w:szCs w:val="24"/>
-        </w:rPr>
-      </w:pPr>
-    </w:p>
-    <w:p>
-      <w:pPr>
-        <w:pStyle w:val="Nessunaspaziatura"/>
-        <w:rPr>
-          <w:rFonts w:ascii="Georgia" w:hAnsi="Georgia"/>
-          <w:sz w:val="24"/>
-          <w:szCs w:val="24"/>
-        </w:rPr>
-      </w:pPr>
-    </w:p>
-    <w:p>
-      <w:pPr>
-        <w:pStyle w:val="Nessunaspaziatura"/>
-        <w:rPr>
-          <w:rFonts w:ascii="Georgia" w:hAnsi="Georgia" w:cs="Arial-BoldMT"/>
-          <w:b/>
-          <w:bCs/>
-          <w:sz w:val="24"/>
-          <w:szCs w:val="24"/>
-        </w:rPr>
-      </w:pPr>
-    </w:p>
-    <w:p>
-      <w:pPr>
-        <w:pStyle w:val="Nessunaspaziatura"/>
-        <w:rPr>
-          <w:rFonts w:ascii="Georgia" w:hAnsi="Georgia"/>
-          <w:sz w:val="24"/>
-          <w:szCs w:val="24"/>
-        </w:rPr>
-      </w:pPr>
-    </w:p>
-    <w:tbl>
-      <w:tblPr>
-        <w:tblpPr w:leftFromText="141" w:rightFromText="141" w:bottomFromText="200" w:vertAnchor="text" w:horzAnchor="margin" w:tblpY="645"/>
-        <w:tblW w:w="0" w:type="auto"/>
-        <w:tblBorders>
-          <w:top w:val="single" w:sz="4" w:space="0" w:color="auto"/>
-          <w:left w:val="single" w:sz="4" w:space="0" w:color="auto"/>
-          <w:bottom w:val="single" w:sz="4" w:space="0" w:color="auto"/>
-          <w:right w:val="single" w:sz="4" w:space="0" w:color="auto"/>
-          <w:insideH w:val="single" w:sz="4" w:space="0" w:color="auto"/>
-          <w:insideV w:val="single" w:sz="4" w:space="0" w:color="auto"/>
-        </w:tblBorders>
-        <w:tblLook w:val="04A0" w:firstRow="1" w:lastRow="0" w:firstColumn="1" w:lastColumn="0" w:noHBand="0" w:noVBand="1"/>
-      </w:tblPr>
-      <w:tblGrid>
-        <w:gridCol w:w="3259"/>
-        <w:gridCol w:w="3259"/>
-        <w:gridCol w:w="1803"/>
-      </w:tblGrid>
-      <w:tr>
-        <w:tc>
-          <w:tcPr>
-            <w:tcW w:w="3259" w:type="dxa"/>
-            <w:tcBorders>
-              <w:top w:val="single" w:sz="4" w:space="0" w:color="auto"/>
-              <w:left w:val="single" w:sz="4" w:space="0" w:color="auto"/>
-              <w:bottom w:val="single" w:sz="4" w:space="0" w:color="auto"/>
-              <w:right w:val="single" w:sz="4" w:space="0" w:color="auto"/>
-            </w:tcBorders>
-            <w:shd w:val="solid" w:color="000080" w:fill="FFFFFF"/>
-            <w:hideMark/>
-          </w:tcPr>
-          <w:p>
-            <w:pPr>
-              <w:rPr>
-                <w:rFonts w:ascii="Georgia" w:hAnsi="Georgia"/>
-                <w:b/>
-                <w:bCs/>
-                <w:i/>
-                <w:iCs/>
-                <w:color w:val="FFFFFF"/>
-                <w:sz w:val="24"/>
-                <w:szCs w:val="24"/>
-              </w:rPr>
-            </w:pPr>
-            <w:r>
-              <w:rPr>
-                <w:rFonts w:ascii="Georgia" w:hAnsi="Georgia"/>
-                <w:b/>
-                <w:bCs/>
-                <w:i/>
-                <w:iCs/>
-                <w:color w:val="FFFFFF"/>
-                <w:sz w:val="24"/>
-                <w:szCs w:val="24"/>
-              </w:rPr>
-              <w:t>Utilizzare internet</w:t>
-            </w:r>
-          </w:p>
-        </w:tc>
-        <w:tc>
-          <w:tcPr>
-            <w:tcW w:w="3259" w:type="dxa"/>
-            <w:tcBorders>
-              <w:top w:val="single" w:sz="4" w:space="0" w:color="auto"/>
-              <w:left w:val="single" w:sz="4" w:space="0" w:color="auto"/>
-              <w:bottom w:val="single" w:sz="4" w:space="0" w:color="auto"/>
-              <w:right w:val="single" w:sz="4" w:space="0" w:color="auto"/>
-            </w:tcBorders>
-            <w:shd w:val="solid" w:color="000080" w:fill="FFFFFF"/>
-            <w:hideMark/>
-          </w:tcPr>
-          <w:p>
-            <w:pPr>
-              <w:rPr>
-                <w:rFonts w:ascii="Georgia" w:hAnsi="Georgia"/>
-                <w:b/>
-                <w:bCs/>
-                <w:i/>
-                <w:iCs/>
-                <w:color w:val="FFFFFF"/>
-                <w:sz w:val="24"/>
-                <w:szCs w:val="24"/>
-              </w:rPr>
-            </w:pPr>
-            <w:r>
-              <w:rPr>
-                <w:rFonts w:ascii="Georgia" w:hAnsi="Georgia"/>
-                <w:b/>
-                <w:bCs/>
-                <w:i/>
-                <w:iCs/>
-                <w:color w:val="FFFFFF"/>
-                <w:sz w:val="24"/>
-                <w:szCs w:val="24"/>
-              </w:rPr>
-              <w:t>Frequenza</w:t>
-            </w:r>
-          </w:p>
-        </w:tc>
-        <w:tc>
-          <w:tcPr>
-            <w:tcW w:w="1803" w:type="dxa"/>
-            <w:tcBorders>
-              <w:top w:val="single" w:sz="4" w:space="0" w:color="auto"/>
-              <w:left w:val="single" w:sz="4" w:space="0" w:color="auto"/>
-              <w:bottom w:val="single" w:sz="4" w:space="0" w:color="auto"/>
-              <w:right w:val="single" w:sz="4" w:space="0" w:color="auto"/>
-            </w:tcBorders>
-            <w:shd w:val="solid" w:color="000080" w:fill="FFFFFF"/>
-            <w:hideMark/>
-          </w:tcPr>
-          <w:p>
-            <w:pPr>
-              <w:rPr>
-                <w:rFonts w:ascii="Georgia" w:hAnsi="Georgia"/>
-                <w:b/>
-                <w:bCs/>
-                <w:i/>
-                <w:iCs/>
-                <w:color w:val="FFFFFF"/>
-                <w:sz w:val="24"/>
-                <w:szCs w:val="24"/>
-              </w:rPr>
-            </w:pPr>
-            <w:r>
-              <w:rPr>
-                <w:rFonts w:ascii="Georgia" w:hAnsi="Georgia"/>
-                <w:b/>
-                <w:bCs/>
-                <w:i/>
-                <w:iCs/>
-                <w:color w:val="FFFFFF"/>
-                <w:sz w:val="24"/>
-                <w:szCs w:val="24"/>
-              </w:rPr>
-              <w:t>Importanza</w:t>
-            </w:r>
-          </w:p>
-        </w:tc>
-      </w:tr>
-      <w:tr>
-        <w:tc>
-          <w:tcPr>
-            <w:tcW w:w="3259" w:type="dxa"/>
-            <w:tcBorders>
-              <w:top w:val="single" w:sz="4" w:space="0" w:color="auto"/>
-              <w:left w:val="single" w:sz="4" w:space="0" w:color="auto"/>
-              <w:bottom w:val="single" w:sz="4" w:space="0" w:color="auto"/>
-              <w:right w:val="single" w:sz="4" w:space="0" w:color="auto"/>
-            </w:tcBorders>
-            <w:shd w:val="solid" w:color="C0C0C0" w:fill="FFFFFF"/>
-            <w:hideMark/>
-          </w:tcPr>
-          <w:p>
-            <w:pPr>
-              <w:rPr>
-                <w:rFonts w:ascii="Georgia" w:hAnsi="Georgia"/>
-                <w:b/>
-                <w:bCs/>
-                <w:color w:val="000000"/>
-                <w:sz w:val="24"/>
-                <w:szCs w:val="24"/>
-              </w:rPr>
-            </w:pPr>
-            <w:r>
-              <w:rPr>
-                <w:rFonts w:ascii="Georgia" w:hAnsi="Georgia"/>
-                <w:b/>
-                <w:bCs/>
-                <w:color w:val="000000"/>
-                <w:sz w:val="24"/>
-                <w:szCs w:val="24"/>
-              </w:rPr>
-              <w:t>Lucia</w:t>
-            </w:r>
-          </w:p>
-        </w:tc>
-        <w:tc>
-          <w:tcPr>
-            <w:tcW w:w="3259" w:type="dxa"/>
-            <w:tcBorders>
-              <w:top w:val="single" w:sz="4" w:space="0" w:color="auto"/>
-              <w:left w:val="single" w:sz="4" w:space="0" w:color="auto"/>
-              <w:bottom w:val="single" w:sz="4" w:space="0" w:color="auto"/>
-              <w:right w:val="single" w:sz="4" w:space="0" w:color="auto"/>
-            </w:tcBorders>
-            <w:shd w:val="solid" w:color="C0C0C0" w:fill="FFFFFF"/>
-            <w:hideMark/>
-          </w:tcPr>
-          <w:p>
-            <w:pPr>
-              <w:rPr>
-                <w:rFonts w:ascii="Georgia" w:hAnsi="Georgia"/>
-                <w:color w:val="000080"/>
-                <w:sz w:val="24"/>
-                <w:szCs w:val="24"/>
-              </w:rPr>
-            </w:pPr>
-            <w:r>
-              <w:rPr>
-                <w:rFonts w:ascii="Georgia" w:hAnsi="Georgia"/>
-                <w:color w:val="000080"/>
-                <w:sz w:val="24"/>
-                <w:szCs w:val="24"/>
-              </w:rPr>
-              <w:t>10 volte al giorno</w:t>
+              <w:t>1 volta al giorno</w:t>
             </w:r>
           </w:p>
         </w:tc>
@@ -6338,7 +5592,7 @@
                 <w:sz w:val="24"/>
                 <w:szCs w:val="24"/>
               </w:rPr>
-              <w:t>2 volta a giorno</w:t>
+              <w:t>1 volta al giorno</w:t>
             </w:r>
           </w:p>
         </w:tc>
@@ -6440,7 +5694,16 @@
                 <w:sz w:val="24"/>
                 <w:szCs w:val="24"/>
               </w:rPr>
-              <w:t>1 volta a settimana</w:t>
+              <w:t xml:space="preserve">1 volta </w:t>
+            </w:r>
+            <w:r>
+              <w:rPr>
+                <w:rFonts w:ascii="Georgia" w:hAnsi="Georgia"/>
+                <w:color w:val="000080"/>
+                <w:sz w:val="24"/>
+                <w:szCs w:val="24"/>
+              </w:rPr>
+              <w:t>al giorno</w:t>
             </w:r>
           </w:p>
         </w:tc>
@@ -6558,17 +5821,9 @@
       <w:pPr>
         <w:pStyle w:val="Nessunaspaziatura"/>
         <w:rPr>
-          <w:rFonts w:ascii="Georgia" w:hAnsi="Georgia"/>
-          <w:sz w:val="24"/>
-          <w:szCs w:val="24"/>
-        </w:rPr>
-      </w:pPr>
-    </w:p>
-    <w:p>
-      <w:pPr>
-        <w:pStyle w:val="Nessunaspaziatura"/>
-        <w:rPr>
-          <w:rFonts w:ascii="Georgia" w:hAnsi="Georgia"/>
+          <w:rFonts w:ascii="Georgia" w:hAnsi="Georgia" w:cs="Arial-BoldMT"/>
+          <w:b/>
+          <w:bCs/>
           <w:sz w:val="24"/>
           <w:szCs w:val="24"/>
         </w:rPr>
@@ -6626,28 +5881,15 @@
     </w:p>
     <w:p>
       <w:pPr>
-        <w:pStyle w:val="Nessunaspaziatura"/>
-        <w:numPr>
-          <w:ilvl w:val="0"/>
-          <w:numId w:val="1"/>
-        </w:numPr>
-        <w:rPr>
-          <w:rFonts w:ascii="Georgia" w:hAnsi="Georgia"/>
-          <w:b/>
-          <w:sz w:val="32"/>
-        </w:rPr>
-      </w:pPr>
-      <w:bookmarkStart w:id="5" w:name="_Ref529180417"/>
-      <w:r>
-        <w:rPr>
-          <w:rFonts w:ascii="Georgia" w:hAnsi="Georgia"/>
-          <w:b/>
-          <w:sz w:val="32"/>
-        </w:rPr>
-        <w:lastRenderedPageBreak/>
+        <w:pStyle w:val="Citazioneintensa"/>
+      </w:pPr>
+      <w:bookmarkStart w:id="12" w:name="_Ref529180417"/>
+      <w:bookmarkStart w:id="13" w:name="_Toc113025"/>
+      <w:r>
         <w:t>Descrizione della parte svolta</w:t>
       </w:r>
-      <w:bookmarkEnd w:id="5"/>
+      <w:bookmarkEnd w:id="12"/>
+      <w:bookmarkEnd w:id="13"/>
     </w:p>
     <w:p>
       <w:pPr>
@@ -6668,7 +5910,6 @@
           <w:szCs w:val="28"/>
         </w:rPr>
       </w:pPr>
-      <w:bookmarkStart w:id="6" w:name="_GoBack"/>
       <w:r>
         <w:rPr>
           <w:rFonts w:ascii="Georgia" w:hAnsi="Georgia"/>
@@ -6691,7 +5932,6 @@
           </wp:inline>
         </w:drawing>
       </w:r>
-      <w:bookmarkEnd w:id="6"/>
     </w:p>
     <w:sectPr>
       <w:type w:val="continuous"/>
@@ -6705,8 +5945,8 @@
 </file>
 
 <file path=word/numbering.xml><?xml version="1.0" encoding="utf-8"?>
-<w:numbering xmlns:wpc="http://schemas.microsoft.com/office/word/2010/wordprocessingCanvas" xmlns:mc="http://schemas.openxmlformats.org/markup-compatibility/2006" xmlns:o="urn:schemas-microsoft-com:office:office" xmlns:r="http://schemas.openxmlformats.org/officeDocument/2006/relationships" xmlns:m="http://schemas.openxmlformats.org/officeDocument/2006/math" xmlns:v="urn:schemas-microsoft-com:vml" xmlns:wp14="http://schemas.microsoft.com/office/word/2010/wordprocessingDrawing" xmlns:wp="http://schemas.openxmlformats.org/drawingml/2006/wordprocessingDrawing" xmlns:w10="urn:schemas-microsoft-com:office:word" xmlns:w="http://schemas.openxmlformats.org/wordprocessingml/2006/main" xmlns:w14="http://schemas.microsoft.com/office/word/2010/wordml" xmlns:wpg="http://schemas.microsoft.com/office/word/2010/wordprocessingGroup" xmlns:wpi="http://schemas.microsoft.com/office/word/2010/wordprocessingInk" xmlns:wne="http://schemas.microsoft.com/office/word/2006/wordml" xmlns:wps="http://schemas.microsoft.com/office/word/2010/wordprocessingShape" mc:Ignorable="w14 wp14">
-  <w:abstractNum w:abstractNumId="0">
+<w:numbering xmlns:wpc="http://schemas.microsoft.com/office/word/2010/wordprocessingCanvas" xmlns:cx="http://schemas.microsoft.com/office/drawing/2014/chartex" xmlns:cx1="http://schemas.microsoft.com/office/drawing/2015/9/8/chartex" xmlns:cx2="http://schemas.microsoft.com/office/drawing/2015/10/21/chartex" xmlns:cx3="http://schemas.microsoft.com/office/drawing/2016/5/9/chartex" xmlns:cx4="http://schemas.microsoft.com/office/drawing/2016/5/10/chartex" xmlns:cx5="http://schemas.microsoft.com/office/drawing/2016/5/11/chartex" xmlns:cx6="http://schemas.microsoft.com/office/drawing/2016/5/12/chartex" xmlns:cx7="http://schemas.microsoft.com/office/drawing/2016/5/13/chartex" xmlns:cx8="http://schemas.microsoft.com/office/drawing/2016/5/14/chartex" xmlns:mc="http://schemas.openxmlformats.org/markup-compatibility/2006" xmlns:aink="http://schemas.microsoft.com/office/drawing/2016/ink" xmlns:am3d="http://schemas.microsoft.com/office/drawing/2017/model3d" xmlns:o="urn:schemas-microsoft-com:office:office" xmlns:r="http://schemas.openxmlformats.org/officeDocument/2006/relationships" xmlns:m="http://schemas.openxmlformats.org/officeDocument/2006/math" xmlns:v="urn:schemas-microsoft-com:vml" xmlns:wp14="http://schemas.microsoft.com/office/word/2010/wordprocessingDrawing" xmlns:wp="http://schemas.openxmlformats.org/drawingml/2006/wordprocessingDrawing" xmlns:w10="urn:schemas-microsoft-com:office:word" xmlns:w="http://schemas.openxmlformats.org/wordprocessingml/2006/main" xmlns:w14="http://schemas.microsoft.com/office/word/2010/wordml" xmlns:w15="http://schemas.microsoft.com/office/word/2012/wordml" xmlns:w16cid="http://schemas.microsoft.com/office/word/2016/wordml/cid" xmlns:w16se="http://schemas.microsoft.com/office/word/2015/wordml/symex" xmlns:wpg="http://schemas.microsoft.com/office/word/2010/wordprocessingGroup" xmlns:wpi="http://schemas.microsoft.com/office/word/2010/wordprocessingInk" xmlns:wne="http://schemas.microsoft.com/office/word/2006/wordml" xmlns:wps="http://schemas.microsoft.com/office/word/2010/wordprocessingShape" mc:Ignorable="w14 w15 w16se w16cid wp14">
+  <w:abstractNum w:abstractNumId="0" w15:restartNumberingAfterBreak="0">
     <w:nsid w:val="0AED45EC"/>
     <w:multiLevelType w:val="hybridMultilevel"/>
     <w:tmpl w:val="0698461C"/>
@@ -6792,7 +6032,7 @@
       </w:pPr>
     </w:lvl>
   </w:abstractNum>
-  <w:abstractNum w:abstractNumId="1">
+  <w:abstractNum w:abstractNumId="1" w15:restartNumberingAfterBreak="0">
     <w:nsid w:val="0BA72D9E"/>
     <w:multiLevelType w:val="hybridMultilevel"/>
     <w:tmpl w:val="69CC13AA"/>
@@ -6905,7 +6145,7 @@
       </w:rPr>
     </w:lvl>
   </w:abstractNum>
-  <w:abstractNum w:abstractNumId="2">
+  <w:abstractNum w:abstractNumId="2" w15:restartNumberingAfterBreak="0">
     <w:nsid w:val="2EB17771"/>
     <w:multiLevelType w:val="hybridMultilevel"/>
     <w:tmpl w:val="D5FC9C5A"/>
@@ -7018,7 +6258,7 @@
       </w:rPr>
     </w:lvl>
   </w:abstractNum>
-  <w:abstractNum w:abstractNumId="3">
+  <w:abstractNum w:abstractNumId="3" w15:restartNumberingAfterBreak="0">
     <w:nsid w:val="785351B9"/>
     <w:multiLevelType w:val="hybridMultilevel"/>
     <w:tmpl w:val="D09A25B0"/>
@@ -7107,7 +6347,7 @@
       </w:pPr>
     </w:lvl>
   </w:abstractNum>
-  <w:abstractNum w:abstractNumId="4">
+  <w:abstractNum w:abstractNumId="4" w15:restartNumberingAfterBreak="0">
     <w:nsid w:val="7B402B3C"/>
     <w:multiLevelType w:val="hybridMultilevel"/>
     <w:tmpl w:val="A486491C"/>
@@ -7266,7 +6506,7 @@
 </file>
 
 <file path=word/styles.xml><?xml version="1.0" encoding="utf-8"?>
-<w:styles xmlns:mc="http://schemas.openxmlformats.org/markup-compatibility/2006" xmlns:r="http://schemas.openxmlformats.org/officeDocument/2006/relationships" xmlns:w="http://schemas.openxmlformats.org/wordprocessingml/2006/main" xmlns:w14="http://schemas.microsoft.com/office/word/2010/wordml" mc:Ignorable="w14">
+<w:styles xmlns:mc="http://schemas.openxmlformats.org/markup-compatibility/2006" xmlns:r="http://schemas.openxmlformats.org/officeDocument/2006/relationships" xmlns:w="http://schemas.openxmlformats.org/wordprocessingml/2006/main" xmlns:w14="http://schemas.microsoft.com/office/word/2010/wordml" xmlns:w15="http://schemas.microsoft.com/office/word/2012/wordml" xmlns:w16cid="http://schemas.microsoft.com/office/word/2016/wordml/cid" xmlns:w16se="http://schemas.microsoft.com/office/word/2015/wordml/symex" mc:Ignorable="w14 w15 w16se w16cid">
   <w:docDefaults>
     <w:rPrDefault>
       <w:rPr>
@@ -7282,144 +6522,382 @@
       </w:pPr>
     </w:pPrDefault>
   </w:docDefaults>
-  <w:latentStyles w:defLockedState="0" w:defUIPriority="99" w:defSemiHidden="1" w:defUnhideWhenUsed="1" w:defQFormat="0" w:count="267">
-    <w:lsdException w:name="Normal" w:semiHidden="0" w:uiPriority="0" w:unhideWhenUsed="0" w:qFormat="1"/>
-    <w:lsdException w:name="heading 1" w:semiHidden="0" w:uiPriority="0" w:unhideWhenUsed="0" w:qFormat="1"/>
-    <w:lsdException w:name="heading 2" w:uiPriority="0" w:qFormat="1"/>
-    <w:lsdException w:name="heading 3" w:uiPriority="9" w:qFormat="1"/>
-    <w:lsdException w:name="heading 4" w:uiPriority="9" w:qFormat="1"/>
-    <w:lsdException w:name="heading 5" w:uiPriority="0" w:qFormat="1"/>
-    <w:lsdException w:name="heading 6" w:uiPriority="9" w:qFormat="1"/>
-    <w:lsdException w:name="heading 7" w:uiPriority="9" w:qFormat="1"/>
-    <w:lsdException w:name="heading 8" w:uiPriority="0" w:qFormat="1"/>
-    <w:lsdException w:name="heading 9" w:uiPriority="9" w:qFormat="1"/>
-    <w:lsdException w:name="toc 1" w:uiPriority="39"/>
-    <w:lsdException w:name="toc 2" w:uiPriority="39"/>
-    <w:lsdException w:name="toc 3" w:uiPriority="39"/>
-    <w:lsdException w:name="toc 4" w:uiPriority="39"/>
-    <w:lsdException w:name="toc 5" w:uiPriority="39"/>
-    <w:lsdException w:name="toc 6" w:uiPriority="39"/>
-    <w:lsdException w:name="toc 7" w:uiPriority="39"/>
-    <w:lsdException w:name="toc 8" w:uiPriority="39"/>
-    <w:lsdException w:name="toc 9" w:uiPriority="39"/>
-    <w:lsdException w:name="caption" w:uiPriority="35" w:qFormat="1"/>
-    <w:lsdException w:name="Title" w:semiHidden="0" w:uiPriority="0" w:unhideWhenUsed="0" w:qFormat="1"/>
-    <w:lsdException w:name="Default Paragraph Font" w:uiPriority="1"/>
-    <w:lsdException w:name="Subtitle" w:semiHidden="0" w:uiPriority="0" w:unhideWhenUsed="0" w:qFormat="1"/>
-    <w:lsdException w:name="Strong" w:semiHidden="0" w:uiPriority="22" w:unhideWhenUsed="0" w:qFormat="1"/>
-    <w:lsdException w:name="Emphasis" w:semiHidden="0" w:uiPriority="20" w:unhideWhenUsed="0" w:qFormat="1"/>
-    <w:lsdException w:name="Table Grid" w:uiPriority="39"/>
-    <w:lsdException w:name="Placeholder Text" w:unhideWhenUsed="0"/>
-    <w:lsdException w:name="No Spacing" w:semiHidden="0" w:uiPriority="1" w:unhideWhenUsed="0" w:qFormat="1"/>
-    <w:lsdException w:name="Light Shading" w:semiHidden="0" w:uiPriority="60" w:unhideWhenUsed="0"/>
-    <w:lsdException w:name="Light List" w:semiHidden="0" w:uiPriority="61" w:unhideWhenUsed="0"/>
-    <w:lsdException w:name="Light Grid" w:semiHidden="0" w:uiPriority="62" w:unhideWhenUsed="0"/>
-    <w:lsdException w:name="Medium Shading 1" w:semiHidden="0" w:uiPriority="63" w:unhideWhenUsed="0"/>
-    <w:lsdException w:name="Medium Shading 2" w:semiHidden="0" w:uiPriority="64" w:unhideWhenUsed="0"/>
-    <w:lsdException w:name="Medium List 1" w:semiHidden="0" w:uiPriority="65" w:unhideWhenUsed="0"/>
-    <w:lsdException w:name="Medium List 2" w:semiHidden="0" w:uiPriority="66" w:unhideWhenUsed="0"/>
-    <w:lsdException w:name="Medium Grid 1" w:semiHidden="0" w:uiPriority="67" w:unhideWhenUsed="0"/>
-    <w:lsdException w:name="Medium Grid 2" w:semiHidden="0" w:uiPriority="68" w:unhideWhenUsed="0"/>
-    <w:lsdException w:name="Medium Grid 3" w:semiHidden="0" w:uiPriority="69" w:unhideWhenUsed="0"/>
-    <w:lsdException w:name="Dark List" w:semiHidden="0" w:uiPriority="70" w:unhideWhenUsed="0"/>
-    <w:lsdException w:name="Colorful Shading" w:semiHidden="0" w:uiPriority="71" w:unhideWhenUsed="0"/>
-    <w:lsdException w:name="Colorful List" w:semiHidden="0" w:uiPriority="72" w:unhideWhenUsed="0"/>
-    <w:lsdException w:name="Colorful Grid" w:semiHidden="0" w:uiPriority="73" w:unhideWhenUsed="0"/>
-    <w:lsdException w:name="Light Shading Accent 1" w:semiHidden="0" w:uiPriority="60" w:unhideWhenUsed="0"/>
-    <w:lsdException w:name="Light List Accent 1" w:semiHidden="0" w:uiPriority="61" w:unhideWhenUsed="0"/>
-    <w:lsdException w:name="Light Grid Accent 1" w:semiHidden="0" w:uiPriority="62" w:unhideWhenUsed="0"/>
-    <w:lsdException w:name="Medium Shading 1 Accent 1" w:semiHidden="0" w:uiPriority="63" w:unhideWhenUsed="0"/>
-    <w:lsdException w:name="Medium Shading 2 Accent 1" w:semiHidden="0" w:uiPriority="64" w:unhideWhenUsed="0"/>
-    <w:lsdException w:name="Medium List 1 Accent 1" w:semiHidden="0" w:uiPriority="65" w:unhideWhenUsed="0"/>
-    <w:lsdException w:name="Revision" w:unhideWhenUsed="0"/>
-    <w:lsdException w:name="List Paragraph" w:semiHidden="0" w:uiPriority="34" w:unhideWhenUsed="0" w:qFormat="1"/>
-    <w:lsdException w:name="Quote" w:semiHidden="0" w:uiPriority="29" w:unhideWhenUsed="0" w:qFormat="1"/>
-    <w:lsdException w:name="Intense Quote" w:semiHidden="0" w:uiPriority="30" w:unhideWhenUsed="0" w:qFormat="1"/>
-    <w:lsdException w:name="Medium List 2 Accent 1" w:semiHidden="0" w:uiPriority="66" w:unhideWhenUsed="0"/>
-    <w:lsdException w:name="Medium Grid 1 Accent 1" w:semiHidden="0" w:uiPriority="67" w:unhideWhenUsed="0"/>
-    <w:lsdException w:name="Medium Grid 2 Accent 1" w:semiHidden="0" w:uiPriority="68" w:unhideWhenUsed="0"/>
-    <w:lsdException w:name="Medium Grid 3 Accent 1" w:semiHidden="0" w:uiPriority="69" w:unhideWhenUsed="0"/>
-    <w:lsdException w:name="Dark List Accent 1" w:semiHidden="0" w:uiPriority="70" w:unhideWhenUsed="0"/>
-    <w:lsdException w:name="Colorful Shading Accent 1" w:semiHidden="0" w:uiPriority="71" w:unhideWhenUsed="0"/>
-    <w:lsdException w:name="Colorful List Accent 1" w:semiHidden="0" w:uiPriority="72" w:unhideWhenUsed="0"/>
-    <w:lsdException w:name="Colorful Grid Accent 1" w:semiHidden="0" w:uiPriority="73" w:unhideWhenUsed="0"/>
-    <w:lsdException w:name="Light Shading Accent 2" w:semiHidden="0" w:uiPriority="60" w:unhideWhenUsed="0"/>
-    <w:lsdException w:name="Light List Accent 2" w:semiHidden="0" w:uiPriority="61" w:unhideWhenUsed="0"/>
-    <w:lsdException w:name="Light Grid Accent 2" w:semiHidden="0" w:uiPriority="62" w:unhideWhenUsed="0"/>
-    <w:lsdException w:name="Medium Shading 1 Accent 2" w:semiHidden="0" w:uiPriority="63" w:unhideWhenUsed="0"/>
-    <w:lsdException w:name="Medium Shading 2 Accent 2" w:semiHidden="0" w:uiPriority="64" w:unhideWhenUsed="0"/>
-    <w:lsdException w:name="Medium List 1 Accent 2" w:semiHidden="0" w:uiPriority="65" w:unhideWhenUsed="0"/>
-    <w:lsdException w:name="Medium List 2 Accent 2" w:semiHidden="0" w:uiPriority="66" w:unhideWhenUsed="0"/>
-    <w:lsdException w:name="Medium Grid 1 Accent 2" w:semiHidden="0" w:uiPriority="67" w:unhideWhenUsed="0"/>
-    <w:lsdException w:name="Medium Grid 2 Accent 2" w:semiHidden="0" w:uiPriority="68" w:unhideWhenUsed="0"/>
-    <w:lsdException w:name="Medium Grid 3 Accent 2" w:semiHidden="0" w:uiPriority="69" w:unhideWhenUsed="0"/>
-    <w:lsdException w:name="Dark List Accent 2" w:semiHidden="0" w:uiPriority="70" w:unhideWhenUsed="0"/>
-    <w:lsdException w:name="Colorful Shading Accent 2" w:semiHidden="0" w:uiPriority="71" w:unhideWhenUsed="0"/>
-    <w:lsdException w:name="Colorful List Accent 2" w:semiHidden="0" w:uiPriority="72" w:unhideWhenUsed="0"/>
-    <w:lsdException w:name="Colorful Grid Accent 2" w:semiHidden="0" w:uiPriority="73" w:unhideWhenUsed="0"/>
-    <w:lsdException w:name="Light Shading Accent 3" w:semiHidden="0" w:uiPriority="60" w:unhideWhenUsed="0"/>
-    <w:lsdException w:name="Light List Accent 3" w:semiHidden="0" w:uiPriority="61" w:unhideWhenUsed="0"/>
-    <w:lsdException w:name="Light Grid Accent 3" w:semiHidden="0" w:uiPriority="62" w:unhideWhenUsed="0"/>
-    <w:lsdException w:name="Medium Shading 1 Accent 3" w:semiHidden="0" w:uiPriority="63" w:unhideWhenUsed="0"/>
-    <w:lsdException w:name="Medium Shading 2 Accent 3" w:semiHidden="0" w:uiPriority="64" w:unhideWhenUsed="0"/>
-    <w:lsdException w:name="Medium List 1 Accent 3" w:semiHidden="0" w:uiPriority="65" w:unhideWhenUsed="0"/>
-    <w:lsdException w:name="Medium List 2 Accent 3" w:semiHidden="0" w:uiPriority="66" w:unhideWhenUsed="0"/>
-    <w:lsdException w:name="Medium Grid 1 Accent 3" w:semiHidden="0" w:uiPriority="67" w:unhideWhenUsed="0"/>
-    <w:lsdException w:name="Medium Grid 2 Accent 3" w:semiHidden="0" w:uiPriority="68" w:unhideWhenUsed="0"/>
-    <w:lsdException w:name="Medium Grid 3 Accent 3" w:semiHidden="0" w:uiPriority="69" w:unhideWhenUsed="0"/>
-    <w:lsdException w:name="Dark List Accent 3" w:semiHidden="0" w:uiPriority="70" w:unhideWhenUsed="0"/>
-    <w:lsdException w:name="Colorful Shading Accent 3" w:semiHidden="0" w:uiPriority="71" w:unhideWhenUsed="0"/>
-    <w:lsdException w:name="Colorful List Accent 3" w:semiHidden="0" w:uiPriority="72" w:unhideWhenUsed="0"/>
-    <w:lsdException w:name="Colorful Grid Accent 3" w:semiHidden="0" w:uiPriority="73" w:unhideWhenUsed="0"/>
-    <w:lsdException w:name="Light Shading Accent 4" w:semiHidden="0" w:uiPriority="60" w:unhideWhenUsed="0"/>
-    <w:lsdException w:name="Light List Accent 4" w:semiHidden="0" w:uiPriority="61" w:unhideWhenUsed="0"/>
-    <w:lsdException w:name="Light Grid Accent 4" w:semiHidden="0" w:uiPriority="62" w:unhideWhenUsed="0"/>
-    <w:lsdException w:name="Medium Shading 1 Accent 4" w:semiHidden="0" w:uiPriority="63" w:unhideWhenUsed="0"/>
-    <w:lsdException w:name="Medium Shading 2 Accent 4" w:semiHidden="0" w:uiPriority="64" w:unhideWhenUsed="0"/>
-    <w:lsdException w:name="Medium List 1 Accent 4" w:semiHidden="0" w:uiPriority="65" w:unhideWhenUsed="0"/>
-    <w:lsdException w:name="Medium List 2 Accent 4" w:semiHidden="0" w:uiPriority="66" w:unhideWhenUsed="0"/>
-    <w:lsdException w:name="Medium Grid 1 Accent 4" w:semiHidden="0" w:uiPriority="67" w:unhideWhenUsed="0"/>
-    <w:lsdException w:name="Medium Grid 2 Accent 4" w:semiHidden="0" w:uiPriority="68" w:unhideWhenUsed="0"/>
-    <w:lsdException w:name="Medium Grid 3 Accent 4" w:semiHidden="0" w:uiPriority="69" w:unhideWhenUsed="0"/>
-    <w:lsdException w:name="Dark List Accent 4" w:semiHidden="0" w:uiPriority="70" w:unhideWhenUsed="0"/>
-    <w:lsdException w:name="Colorful Shading Accent 4" w:semiHidden="0" w:uiPriority="71" w:unhideWhenUsed="0"/>
-    <w:lsdException w:name="Colorful List Accent 4" w:semiHidden="0" w:uiPriority="72" w:unhideWhenUsed="0"/>
-    <w:lsdException w:name="Colorful Grid Accent 4" w:semiHidden="0" w:uiPriority="73" w:unhideWhenUsed="0"/>
-    <w:lsdException w:name="Light Shading Accent 5" w:semiHidden="0" w:uiPriority="60" w:unhideWhenUsed="0"/>
-    <w:lsdException w:name="Light List Accent 5" w:semiHidden="0" w:uiPriority="61" w:unhideWhenUsed="0"/>
-    <w:lsdException w:name="Light Grid Accent 5" w:semiHidden="0" w:uiPriority="62" w:unhideWhenUsed="0"/>
-    <w:lsdException w:name="Medium Shading 1 Accent 5" w:semiHidden="0" w:uiPriority="63" w:unhideWhenUsed="0"/>
-    <w:lsdException w:name="Medium Shading 2 Accent 5" w:semiHidden="0" w:uiPriority="64" w:unhideWhenUsed="0"/>
-    <w:lsdException w:name="Medium List 1 Accent 5" w:semiHidden="0" w:uiPriority="65" w:unhideWhenUsed="0"/>
-    <w:lsdException w:name="Medium List 2 Accent 5" w:semiHidden="0" w:uiPriority="66" w:unhideWhenUsed="0"/>
-    <w:lsdException w:name="Medium Grid 1 Accent 5" w:semiHidden="0" w:uiPriority="67" w:unhideWhenUsed="0"/>
-    <w:lsdException w:name="Medium Grid 2 Accent 5" w:semiHidden="0" w:uiPriority="68" w:unhideWhenUsed="0"/>
-    <w:lsdException w:name="Medium Grid 3 Accent 5" w:semiHidden="0" w:uiPriority="69" w:unhideWhenUsed="0"/>
-    <w:lsdException w:name="Dark List Accent 5" w:semiHidden="0" w:uiPriority="70" w:unhideWhenUsed="0"/>
-    <w:lsdException w:name="Colorful Shading Accent 5" w:semiHidden="0" w:uiPriority="71" w:unhideWhenUsed="0"/>
-    <w:lsdException w:name="Colorful List Accent 5" w:semiHidden="0" w:uiPriority="72" w:unhideWhenUsed="0"/>
-    <w:lsdException w:name="Colorful Grid Accent 5" w:semiHidden="0" w:uiPriority="73" w:unhideWhenUsed="0"/>
-    <w:lsdException w:name="Light Shading Accent 6" w:semiHidden="0" w:uiPriority="60" w:unhideWhenUsed="0"/>
-    <w:lsdException w:name="Light List Accent 6" w:semiHidden="0" w:uiPriority="61" w:unhideWhenUsed="0"/>
-    <w:lsdException w:name="Light Grid Accent 6" w:semiHidden="0" w:uiPriority="62" w:unhideWhenUsed="0"/>
-    <w:lsdException w:name="Medium Shading 1 Accent 6" w:semiHidden="0" w:uiPriority="63" w:unhideWhenUsed="0"/>
-    <w:lsdException w:name="Medium Shading 2 Accent 6" w:semiHidden="0" w:uiPriority="64" w:unhideWhenUsed="0"/>
-    <w:lsdException w:name="Medium List 1 Accent 6" w:semiHidden="0" w:uiPriority="65" w:unhideWhenUsed="0"/>
-    <w:lsdException w:name="Medium List 2 Accent 6" w:semiHidden="0" w:uiPriority="66" w:unhideWhenUsed="0"/>
-    <w:lsdException w:name="Medium Grid 1 Accent 6" w:semiHidden="0" w:uiPriority="67" w:unhideWhenUsed="0"/>
-    <w:lsdException w:name="Medium Grid 2 Accent 6" w:semiHidden="0" w:uiPriority="68" w:unhideWhenUsed="0"/>
-    <w:lsdException w:name="Medium Grid 3 Accent 6" w:semiHidden="0" w:uiPriority="69" w:unhideWhenUsed="0"/>
-    <w:lsdException w:name="Dark List Accent 6" w:semiHidden="0" w:uiPriority="70" w:unhideWhenUsed="0"/>
-    <w:lsdException w:name="Colorful Shading Accent 6" w:semiHidden="0" w:uiPriority="71" w:unhideWhenUsed="0"/>
-    <w:lsdException w:name="Colorful List Accent 6" w:semiHidden="0" w:uiPriority="72" w:unhideWhenUsed="0"/>
-    <w:lsdException w:name="Colorful Grid Accent 6" w:semiHidden="0" w:uiPriority="73" w:unhideWhenUsed="0"/>
-    <w:lsdException w:name="Subtle Emphasis" w:semiHidden="0" w:uiPriority="19" w:unhideWhenUsed="0" w:qFormat="1"/>
-    <w:lsdException w:name="Intense Emphasis" w:semiHidden="0" w:uiPriority="21" w:unhideWhenUsed="0" w:qFormat="1"/>
-    <w:lsdException w:name="Subtle Reference" w:semiHidden="0" w:uiPriority="31" w:unhideWhenUsed="0" w:qFormat="1"/>
-    <w:lsdException w:name="Intense Reference" w:semiHidden="0" w:uiPriority="32" w:unhideWhenUsed="0" w:qFormat="1"/>
-    <w:lsdException w:name="Book Title" w:semiHidden="0" w:uiPriority="33" w:unhideWhenUsed="0" w:qFormat="1"/>
-    <w:lsdException w:name="Bibliography" w:uiPriority="37"/>
-    <w:lsdException w:name="TOC Heading" w:uiPriority="39" w:qFormat="1"/>
+  <w:latentStyles w:defLockedState="0" w:defUIPriority="99" w:defSemiHidden="0" w:defUnhideWhenUsed="0" w:defQFormat="0" w:count="375">
+    <w:lsdException w:name="Normal" w:uiPriority="0" w:qFormat="1"/>
+    <w:lsdException w:name="heading 1" w:uiPriority="0" w:qFormat="1"/>
+    <w:lsdException w:name="heading 2" w:semiHidden="1" w:uiPriority="0" w:unhideWhenUsed="1" w:qFormat="1"/>
+    <w:lsdException w:name="heading 3" w:semiHidden="1" w:uiPriority="9" w:unhideWhenUsed="1" w:qFormat="1"/>
+    <w:lsdException w:name="heading 4" w:semiHidden="1" w:uiPriority="9" w:unhideWhenUsed="1" w:qFormat="1"/>
+    <w:lsdException w:name="heading 5" w:semiHidden="1" w:uiPriority="0" w:unhideWhenUsed="1" w:qFormat="1"/>
+    <w:lsdException w:name="heading 6" w:semiHidden="1" w:uiPriority="9" w:unhideWhenUsed="1" w:qFormat="1"/>
+    <w:lsdException w:name="heading 7" w:semiHidden="1" w:uiPriority="9" w:unhideWhenUsed="1" w:qFormat="1"/>
+    <w:lsdException w:name="heading 8" w:semiHidden="1" w:uiPriority="0" w:unhideWhenUsed="1" w:qFormat="1"/>
+    <w:lsdException w:name="heading 9" w:semiHidden="1" w:uiPriority="9" w:unhideWhenUsed="1" w:qFormat="1"/>
+    <w:lsdException w:name="index 1" w:semiHidden="1" w:unhideWhenUsed="1"/>
+    <w:lsdException w:name="index 2" w:semiHidden="1" w:unhideWhenUsed="1"/>
+    <w:lsdException w:name="index 3" w:semiHidden="1" w:unhideWhenUsed="1"/>
+    <w:lsdException w:name="index 4" w:semiHidden="1" w:unhideWhenUsed="1"/>
+    <w:lsdException w:name="index 5" w:semiHidden="1" w:unhideWhenUsed="1"/>
+    <w:lsdException w:name="index 6" w:semiHidden="1" w:unhideWhenUsed="1"/>
+    <w:lsdException w:name="index 7" w:semiHidden="1" w:unhideWhenUsed="1"/>
+    <w:lsdException w:name="index 8" w:semiHidden="1" w:unhideWhenUsed="1"/>
+    <w:lsdException w:name="index 9" w:semiHidden="1" w:unhideWhenUsed="1"/>
+    <w:lsdException w:name="toc 1" w:semiHidden="1" w:uiPriority="39" w:unhideWhenUsed="1"/>
+    <w:lsdException w:name="toc 2" w:semiHidden="1" w:uiPriority="39" w:unhideWhenUsed="1"/>
+    <w:lsdException w:name="toc 3" w:semiHidden="1" w:uiPriority="39" w:unhideWhenUsed="1"/>
+    <w:lsdException w:name="toc 4" w:semiHidden="1" w:uiPriority="39" w:unhideWhenUsed="1"/>
+    <w:lsdException w:name="toc 5" w:semiHidden="1" w:uiPriority="39" w:unhideWhenUsed="1"/>
+    <w:lsdException w:name="toc 6" w:semiHidden="1" w:uiPriority="39" w:unhideWhenUsed="1"/>
+    <w:lsdException w:name="toc 7" w:semiHidden="1" w:uiPriority="39" w:unhideWhenUsed="1"/>
+    <w:lsdException w:name="toc 8" w:semiHidden="1" w:uiPriority="39" w:unhideWhenUsed="1"/>
+    <w:lsdException w:name="toc 9" w:semiHidden="1" w:uiPriority="39" w:unhideWhenUsed="1"/>
+    <w:lsdException w:name="Normal Indent" w:semiHidden="1" w:unhideWhenUsed="1"/>
+    <w:lsdException w:name="footnote text" w:semiHidden="1" w:unhideWhenUsed="1"/>
+    <w:lsdException w:name="annotation text" w:semiHidden="1" w:unhideWhenUsed="1"/>
+    <w:lsdException w:name="header" w:semiHidden="1" w:unhideWhenUsed="1"/>
+    <w:lsdException w:name="footer" w:semiHidden="1" w:unhideWhenUsed="1"/>
+    <w:lsdException w:name="index heading" w:semiHidden="1" w:unhideWhenUsed="1"/>
+    <w:lsdException w:name="caption" w:semiHidden="1" w:uiPriority="35" w:unhideWhenUsed="1" w:qFormat="1"/>
+    <w:lsdException w:name="table of figures" w:semiHidden="1" w:unhideWhenUsed="1"/>
+    <w:lsdException w:name="envelope address" w:semiHidden="1" w:unhideWhenUsed="1"/>
+    <w:lsdException w:name="envelope return" w:semiHidden="1" w:unhideWhenUsed="1"/>
+    <w:lsdException w:name="footnote reference" w:semiHidden="1" w:unhideWhenUsed="1"/>
+    <w:lsdException w:name="annotation reference" w:semiHidden="1" w:unhideWhenUsed="1"/>
+    <w:lsdException w:name="line number" w:semiHidden="1" w:unhideWhenUsed="1"/>
+    <w:lsdException w:name="page number" w:semiHidden="1" w:unhideWhenUsed="1"/>
+    <w:lsdException w:name="endnote reference" w:semiHidden="1" w:unhideWhenUsed="1"/>
+    <w:lsdException w:name="endnote text" w:semiHidden="1" w:unhideWhenUsed="1"/>
+    <w:lsdException w:name="table of authorities" w:semiHidden="1" w:unhideWhenUsed="1"/>
+    <w:lsdException w:name="macro" w:semiHidden="1" w:unhideWhenUsed="1"/>
+    <w:lsdException w:name="toa heading" w:semiHidden="1" w:unhideWhenUsed="1"/>
+    <w:lsdException w:name="List" w:semiHidden="1" w:unhideWhenUsed="1"/>
+    <w:lsdException w:name="List Bullet" w:semiHidden="1" w:unhideWhenUsed="1"/>
+    <w:lsdException w:name="List Number" w:semiHidden="1" w:unhideWhenUsed="1"/>
+    <w:lsdException w:name="List 2" w:semiHidden="1" w:unhideWhenUsed="1"/>
+    <w:lsdException w:name="List 3" w:semiHidden="1" w:unhideWhenUsed="1"/>
+    <w:lsdException w:name="List 4" w:semiHidden="1" w:unhideWhenUsed="1"/>
+    <w:lsdException w:name="List 5" w:semiHidden="1" w:unhideWhenUsed="1"/>
+    <w:lsdException w:name="List Bullet 2" w:semiHidden="1" w:unhideWhenUsed="1"/>
+    <w:lsdException w:name="List Bullet 3" w:semiHidden="1" w:unhideWhenUsed="1"/>
+    <w:lsdException w:name="List Bullet 4" w:semiHidden="1" w:unhideWhenUsed="1"/>
+    <w:lsdException w:name="List Bullet 5" w:semiHidden="1" w:unhideWhenUsed="1"/>
+    <w:lsdException w:name="List Number 2" w:semiHidden="1" w:unhideWhenUsed="1"/>
+    <w:lsdException w:name="List Number 3" w:semiHidden="1" w:unhideWhenUsed="1"/>
+    <w:lsdException w:name="List Number 4" w:semiHidden="1" w:unhideWhenUsed="1"/>
+    <w:lsdException w:name="List Number 5" w:semiHidden="1" w:unhideWhenUsed="1"/>
+    <w:lsdException w:name="Title" w:uiPriority="0" w:qFormat="1"/>
+    <w:lsdException w:name="Closing" w:semiHidden="1" w:unhideWhenUsed="1"/>
+    <w:lsdException w:name="Signature" w:semiHidden="1" w:unhideWhenUsed="1"/>
+    <w:lsdException w:name="Default Paragraph Font" w:semiHidden="1" w:uiPriority="1" w:unhideWhenUsed="1"/>
+    <w:lsdException w:name="Body Text" w:semiHidden="1" w:unhideWhenUsed="1"/>
+    <w:lsdException w:name="Body Text Indent" w:semiHidden="1" w:unhideWhenUsed="1"/>
+    <w:lsdException w:name="List Continue" w:semiHidden="1" w:unhideWhenUsed="1"/>
+    <w:lsdException w:name="List Continue 2" w:semiHidden="1" w:unhideWhenUsed="1"/>
+    <w:lsdException w:name="List Continue 3" w:semiHidden="1" w:unhideWhenUsed="1"/>
+    <w:lsdException w:name="List Continue 4" w:semiHidden="1" w:unhideWhenUsed="1"/>
+    <w:lsdException w:name="List Continue 5" w:semiHidden="1" w:unhideWhenUsed="1"/>
+    <w:lsdException w:name="Message Header" w:semiHidden="1" w:unhideWhenUsed="1"/>
+    <w:lsdException w:name="Subtitle" w:uiPriority="0" w:qFormat="1"/>
+    <w:lsdException w:name="Salutation" w:semiHidden="1" w:unhideWhenUsed="1"/>
+    <w:lsdException w:name="Date" w:semiHidden="1" w:unhideWhenUsed="1"/>
+    <w:lsdException w:name="Body Text First Indent" w:semiHidden="1" w:unhideWhenUsed="1"/>
+    <w:lsdException w:name="Body Text First Indent 2" w:semiHidden="1" w:unhideWhenUsed="1"/>
+    <w:lsdException w:name="Note Heading" w:semiHidden="1" w:unhideWhenUsed="1"/>
+    <w:lsdException w:name="Body Text 2" w:semiHidden="1" w:unhideWhenUsed="1"/>
+    <w:lsdException w:name="Body Text 3" w:semiHidden="1" w:unhideWhenUsed="1"/>
+    <w:lsdException w:name="Body Text Indent 2" w:semiHidden="1" w:unhideWhenUsed="1"/>
+    <w:lsdException w:name="Body Text Indent 3" w:semiHidden="1" w:unhideWhenUsed="1"/>
+    <w:lsdException w:name="Block Text" w:semiHidden="1" w:unhideWhenUsed="1"/>
+    <w:lsdException w:name="Hyperlink" w:semiHidden="1" w:unhideWhenUsed="1"/>
+    <w:lsdException w:name="FollowedHyperlink" w:semiHidden="1" w:unhideWhenUsed="1"/>
+    <w:lsdException w:name="Strong" w:uiPriority="22" w:qFormat="1"/>
+    <w:lsdException w:name="Emphasis" w:uiPriority="20" w:qFormat="1"/>
+    <w:lsdException w:name="Document Map" w:semiHidden="1" w:unhideWhenUsed="1"/>
+    <w:lsdException w:name="Plain Text" w:semiHidden="1" w:unhideWhenUsed="1"/>
+    <w:lsdException w:name="E-mail Signature" w:semiHidden="1" w:unhideWhenUsed="1"/>
+    <w:lsdException w:name="HTML Top of Form" w:semiHidden="1" w:unhideWhenUsed="1"/>
+    <w:lsdException w:name="HTML Bottom of Form" w:semiHidden="1" w:unhideWhenUsed="1"/>
+    <w:lsdException w:name="Normal (Web)" w:semiHidden="1" w:unhideWhenUsed="1"/>
+    <w:lsdException w:name="HTML Acronym" w:semiHidden="1" w:unhideWhenUsed="1"/>
+    <w:lsdException w:name="HTML Address" w:semiHidden="1" w:unhideWhenUsed="1"/>
+    <w:lsdException w:name="HTML Cite" w:semiHidden="1" w:unhideWhenUsed="1"/>
+    <w:lsdException w:name="HTML Code" w:semiHidden="1" w:unhideWhenUsed="1"/>
+    <w:lsdException w:name="HTML Definition" w:semiHidden="1" w:unhideWhenUsed="1"/>
+    <w:lsdException w:name="HTML Keyboard" w:semiHidden="1" w:unhideWhenUsed="1"/>
+    <w:lsdException w:name="HTML Preformatted" w:semiHidden="1" w:unhideWhenUsed="1"/>
+    <w:lsdException w:name="HTML Sample" w:semiHidden="1" w:unhideWhenUsed="1"/>
+    <w:lsdException w:name="HTML Typewriter" w:semiHidden="1" w:unhideWhenUsed="1"/>
+    <w:lsdException w:name="HTML Variable" w:semiHidden="1" w:unhideWhenUsed="1"/>
+    <w:lsdException w:name="Normal Table" w:semiHidden="1" w:unhideWhenUsed="1"/>
+    <w:lsdException w:name="annotation subject" w:semiHidden="1" w:unhideWhenUsed="1"/>
+    <w:lsdException w:name="No List" w:semiHidden="1" w:unhideWhenUsed="1"/>
+    <w:lsdException w:name="Outline List 1" w:semiHidden="1" w:unhideWhenUsed="1"/>
+    <w:lsdException w:name="Outline List 2" w:semiHidden="1" w:unhideWhenUsed="1"/>
+    <w:lsdException w:name="Outline List 3" w:semiHidden="1" w:unhideWhenUsed="1"/>
+    <w:lsdException w:name="Table Simple 1" w:semiHidden="1" w:unhideWhenUsed="1"/>
+    <w:lsdException w:name="Table Simple 2" w:semiHidden="1" w:unhideWhenUsed="1"/>
+    <w:lsdException w:name="Table Simple 3" w:semiHidden="1" w:unhideWhenUsed="1"/>
+    <w:lsdException w:name="Table Classic 1" w:semiHidden="1" w:unhideWhenUsed="1"/>
+    <w:lsdException w:name="Table Classic 2" w:semiHidden="1" w:unhideWhenUsed="1"/>
+    <w:lsdException w:name="Table Classic 3" w:semiHidden="1" w:unhideWhenUsed="1"/>
+    <w:lsdException w:name="Table Classic 4" w:semiHidden="1" w:unhideWhenUsed="1"/>
+    <w:lsdException w:name="Table Colorful 1" w:semiHidden="1" w:unhideWhenUsed="1"/>
+    <w:lsdException w:name="Table Colorful 2" w:semiHidden="1" w:unhideWhenUsed="1"/>
+    <w:lsdException w:name="Table Colorful 3" w:semiHidden="1" w:unhideWhenUsed="1"/>
+    <w:lsdException w:name="Table Columns 1" w:semiHidden="1" w:unhideWhenUsed="1"/>
+    <w:lsdException w:name="Table Columns 2" w:semiHidden="1" w:unhideWhenUsed="1"/>
+    <w:lsdException w:name="Table Columns 3" w:semiHidden="1" w:unhideWhenUsed="1"/>
+    <w:lsdException w:name="Table Columns 4" w:semiHidden="1" w:unhideWhenUsed="1"/>
+    <w:lsdException w:name="Table Columns 5" w:semiHidden="1" w:unhideWhenUsed="1"/>
+    <w:lsdException w:name="Table Grid 1" w:semiHidden="1" w:unhideWhenUsed="1"/>
+    <w:lsdException w:name="Table Grid 2" w:semiHidden="1" w:unhideWhenUsed="1"/>
+    <w:lsdException w:name="Table Grid 3" w:semiHidden="1" w:unhideWhenUsed="1"/>
+    <w:lsdException w:name="Table Grid 4" w:semiHidden="1" w:unhideWhenUsed="1"/>
+    <w:lsdException w:name="Table Grid 5" w:semiHidden="1" w:unhideWhenUsed="1"/>
+    <w:lsdException w:name="Table Grid 6" w:semiHidden="1" w:unhideWhenUsed="1"/>
+    <w:lsdException w:name="Table Grid 7" w:semiHidden="1" w:unhideWhenUsed="1"/>
+    <w:lsdException w:name="Table Grid 8" w:semiHidden="1" w:unhideWhenUsed="1"/>
+    <w:lsdException w:name="Table List 1" w:semiHidden="1" w:unhideWhenUsed="1"/>
+    <w:lsdException w:name="Table List 2" w:semiHidden="1" w:unhideWhenUsed="1"/>
+    <w:lsdException w:name="Table List 3" w:semiHidden="1" w:unhideWhenUsed="1"/>
+    <w:lsdException w:name="Table List 4" w:semiHidden="1" w:unhideWhenUsed="1"/>
+    <w:lsdException w:name="Table List 5" w:semiHidden="1" w:unhideWhenUsed="1"/>
+    <w:lsdException w:name="Table List 6" w:semiHidden="1" w:unhideWhenUsed="1"/>
+    <w:lsdException w:name="Table List 7" w:semiHidden="1" w:unhideWhenUsed="1"/>
+    <w:lsdException w:name="Table List 8" w:semiHidden="1" w:unhideWhenUsed="1"/>
+    <w:lsdException w:name="Table 3D effects 1" w:semiHidden="1" w:unhideWhenUsed="1"/>
+    <w:lsdException w:name="Table 3D effects 2" w:semiHidden="1" w:unhideWhenUsed="1"/>
+    <w:lsdException w:name="Table 3D effects 3" w:semiHidden="1" w:unhideWhenUsed="1"/>
+    <w:lsdException w:name="Table Contemporary" w:semiHidden="1" w:unhideWhenUsed="1"/>
+    <w:lsdException w:name="Table Elegant" w:semiHidden="1" w:unhideWhenUsed="1"/>
+    <w:lsdException w:name="Table Professional" w:semiHidden="1" w:unhideWhenUsed="1"/>
+    <w:lsdException w:name="Table Subtle 1" w:semiHidden="1" w:unhideWhenUsed="1"/>
+    <w:lsdException w:name="Table Subtle 2" w:semiHidden="1" w:unhideWhenUsed="1"/>
+    <w:lsdException w:name="Table Web 1" w:semiHidden="1" w:unhideWhenUsed="1"/>
+    <w:lsdException w:name="Table Web 2" w:semiHidden="1" w:unhideWhenUsed="1"/>
+    <w:lsdException w:name="Table Web 3" w:semiHidden="1" w:unhideWhenUsed="1"/>
+    <w:lsdException w:name="Balloon Text" w:semiHidden="1" w:unhideWhenUsed="1"/>
+    <w:lsdException w:name="Table Grid" w:semiHidden="1" w:uiPriority="39" w:unhideWhenUsed="1"/>
+    <w:lsdException w:name="Table Theme" w:semiHidden="1" w:unhideWhenUsed="1"/>
+    <w:lsdException w:name="Placeholder Text" w:semiHidden="1"/>
+    <w:lsdException w:name="No Spacing" w:uiPriority="1" w:qFormat="1"/>
+    <w:lsdException w:name="Light Shading" w:uiPriority="60"/>
+    <w:lsdException w:name="Light List" w:uiPriority="61"/>
+    <w:lsdException w:name="Light Grid" w:uiPriority="62"/>
+    <w:lsdException w:name="Medium Shading 1" w:uiPriority="63"/>
+    <w:lsdException w:name="Medium Shading 2" w:uiPriority="64"/>
+    <w:lsdException w:name="Medium List 1" w:uiPriority="65"/>
+    <w:lsdException w:name="Medium List 2" w:uiPriority="66"/>
+    <w:lsdException w:name="Medium Grid 1" w:uiPriority="67"/>
+    <w:lsdException w:name="Medium Grid 2" w:uiPriority="68"/>
+    <w:lsdException w:name="Medium Grid 3" w:uiPriority="69"/>
+    <w:lsdException w:name="Dark List" w:uiPriority="70"/>
+    <w:lsdException w:name="Colorful Shading" w:uiPriority="71"/>
+    <w:lsdException w:name="Colorful List" w:uiPriority="72"/>
+    <w:lsdException w:name="Colorful Grid" w:uiPriority="73"/>
+    <w:lsdException w:name="Light Shading Accent 1" w:uiPriority="60"/>
+    <w:lsdException w:name="Light List Accent 1" w:uiPriority="61"/>
+    <w:lsdException w:name="Light Grid Accent 1" w:uiPriority="62"/>
+    <w:lsdException w:name="Medium Shading 1 Accent 1" w:uiPriority="63"/>
+    <w:lsdException w:name="Medium Shading 2 Accent 1" w:uiPriority="64"/>
+    <w:lsdException w:name="Medium List 1 Accent 1" w:uiPriority="65"/>
+    <w:lsdException w:name="Revision" w:semiHidden="1"/>
+    <w:lsdException w:name="List Paragraph" w:uiPriority="34" w:qFormat="1"/>
+    <w:lsdException w:name="Quote" w:uiPriority="29" w:qFormat="1"/>
+    <w:lsdException w:name="Intense Quote" w:uiPriority="30" w:qFormat="1"/>
+    <w:lsdException w:name="Medium List 2 Accent 1" w:uiPriority="66"/>
+    <w:lsdException w:name="Medium Grid 1 Accent 1" w:uiPriority="67"/>
+    <w:lsdException w:name="Medium Grid 2 Accent 1" w:uiPriority="68"/>
+    <w:lsdException w:name="Medium Grid 3 Accent 1" w:uiPriority="69"/>
+    <w:lsdException w:name="Dark List Accent 1" w:uiPriority="70"/>
+    <w:lsdException w:name="Colorful Shading Accent 1" w:uiPriority="71"/>
+    <w:lsdException w:name="Colorful List Accent 1" w:uiPriority="72"/>
+    <w:lsdException w:name="Colorful Grid Accent 1" w:uiPriority="73"/>
+    <w:lsdException w:name="Light Shading Accent 2" w:uiPriority="60"/>
+    <w:lsdException w:name="Light List Accent 2" w:uiPriority="61"/>
+    <w:lsdException w:name="Light Grid Accent 2" w:uiPriority="62"/>
+    <w:lsdException w:name="Medium Shading 1 Accent 2" w:uiPriority="63"/>
+    <w:lsdException w:name="Medium Shading 2 Accent 2" w:uiPriority="64"/>
+    <w:lsdException w:name="Medium List 1 Accent 2" w:uiPriority="65"/>
+    <w:lsdException w:name="Medium List 2 Accent 2" w:uiPriority="66"/>
+    <w:lsdException w:name="Medium Grid 1 Accent 2" w:uiPriority="67"/>
+    <w:lsdException w:name="Medium Grid 2 Accent 2" w:uiPriority="68"/>
+    <w:lsdException w:name="Medium Grid 3 Accent 2" w:uiPriority="69"/>
+    <w:lsdException w:name="Dark List Accent 2" w:uiPriority="70"/>
+    <w:lsdException w:name="Colorful Shading Accent 2" w:uiPriority="71"/>
+    <w:lsdException w:name="Colorful List Accent 2" w:uiPriority="72"/>
+    <w:lsdException w:name="Colorful Grid Accent 2" w:uiPriority="73"/>
+    <w:lsdException w:name="Light Shading Accent 3" w:uiPriority="60"/>
+    <w:lsdException w:name="Light List Accent 3" w:uiPriority="61"/>
+    <w:lsdException w:name="Light Grid Accent 3" w:uiPriority="62"/>
+    <w:lsdException w:name="Medium Shading 1 Accent 3" w:uiPriority="63"/>
+    <w:lsdException w:name="Medium Shading 2 Accent 3" w:uiPriority="64"/>
+    <w:lsdException w:name="Medium List 1 Accent 3" w:uiPriority="65"/>
+    <w:lsdException w:name="Medium List 2 Accent 3" w:uiPriority="66"/>
+    <w:lsdException w:name="Medium Grid 1 Accent 3" w:uiPriority="67"/>
+    <w:lsdException w:name="Medium Grid 2 Accent 3" w:uiPriority="68"/>
+    <w:lsdException w:name="Medium Grid 3 Accent 3" w:uiPriority="69"/>
+    <w:lsdException w:name="Dark List Accent 3" w:uiPriority="70"/>
+    <w:lsdException w:name="Colorful Shading Accent 3" w:uiPriority="71"/>
+    <w:lsdException w:name="Colorful List Accent 3" w:uiPriority="72"/>
+    <w:lsdException w:name="Colorful Grid Accent 3" w:uiPriority="73"/>
+    <w:lsdException w:name="Light Shading Accent 4" w:uiPriority="60"/>
+    <w:lsdException w:name="Light List Accent 4" w:uiPriority="61"/>
+    <w:lsdException w:name="Light Grid Accent 4" w:uiPriority="62"/>
+    <w:lsdException w:name="Medium Shading 1 Accent 4" w:uiPriority="63"/>
+    <w:lsdException w:name="Medium Shading 2 Accent 4" w:uiPriority="64"/>
+    <w:lsdException w:name="Medium List 1 Accent 4" w:uiPriority="65"/>
+    <w:lsdException w:name="Medium List 2 Accent 4" w:uiPriority="66"/>
+    <w:lsdException w:name="Medium Grid 1 Accent 4" w:uiPriority="67"/>
+    <w:lsdException w:name="Medium Grid 2 Accent 4" w:uiPriority="68"/>
+    <w:lsdException w:name="Medium Grid 3 Accent 4" w:uiPriority="69"/>
+    <w:lsdException w:name="Dark List Accent 4" w:uiPriority="70"/>
+    <w:lsdException w:name="Colorful Shading Accent 4" w:uiPriority="71"/>
+    <w:lsdException w:name="Colorful List Accent 4" w:uiPriority="72"/>
+    <w:lsdException w:name="Colorful Grid Accent 4" w:uiPriority="73"/>
+    <w:lsdException w:name="Light Shading Accent 5" w:uiPriority="60"/>
+    <w:lsdException w:name="Light List Accent 5" w:uiPriority="61"/>
+    <w:lsdException w:name="Light Grid Accent 5" w:uiPriority="62"/>
+    <w:lsdException w:name="Medium Shading 1 Accent 5" w:uiPriority="63"/>
+    <w:lsdException w:name="Medium Shading 2 Accent 5" w:uiPriority="64"/>
+    <w:lsdException w:name="Medium List 1 Accent 5" w:uiPriority="65"/>
+    <w:lsdException w:name="Medium List 2 Accent 5" w:uiPriority="66"/>
+    <w:lsdException w:name="Medium Grid 1 Accent 5" w:uiPriority="67"/>
+    <w:lsdException w:name="Medium Grid 2 Accent 5" w:uiPriority="68"/>
+    <w:lsdException w:name="Medium Grid 3 Accent 5" w:uiPriority="69"/>
+    <w:lsdException w:name="Dark List Accent 5" w:uiPriority="70"/>
+    <w:lsdException w:name="Colorful Shading Accent 5" w:uiPriority="71"/>
+    <w:lsdException w:name="Colorful List Accent 5" w:uiPriority="72"/>
+    <w:lsdException w:name="Colorful Grid Accent 5" w:uiPriority="73"/>
+    <w:lsdException w:name="Light Shading Accent 6" w:uiPriority="60"/>
+    <w:lsdException w:name="Light List Accent 6" w:uiPriority="61"/>
+    <w:lsdException w:name="Light Grid Accent 6" w:uiPriority="62"/>
+    <w:lsdException w:name="Medium Shading 1 Accent 6" w:uiPriority="63"/>
+    <w:lsdException w:name="Medium Shading 2 Accent 6" w:uiPriority="64"/>
+    <w:lsdException w:name="Medium List 1 Accent 6" w:uiPriority="65"/>
+    <w:lsdException w:name="Medium List 2 Accent 6" w:uiPriority="66"/>
+    <w:lsdException w:name="Medium Grid 1 Accent 6" w:uiPriority="67"/>
+    <w:lsdException w:name="Medium Grid 2 Accent 6" w:uiPriority="68"/>
+    <w:lsdException w:name="Medium Grid 3 Accent 6" w:uiPriority="69"/>
+    <w:lsdException w:name="Dark List Accent 6" w:uiPriority="70"/>
+    <w:lsdException w:name="Colorful Shading Accent 6" w:uiPriority="71"/>
+    <w:lsdException w:name="Colorful List Accent 6" w:uiPriority="72"/>
+    <w:lsdException w:name="Colorful Grid Accent 6" w:uiPriority="73"/>
+    <w:lsdException w:name="Subtle Emphasis" w:uiPriority="19" w:qFormat="1"/>
+    <w:lsdException w:name="Intense Emphasis" w:uiPriority="21" w:qFormat="1"/>
+    <w:lsdException w:name="Subtle Reference" w:uiPriority="31" w:qFormat="1"/>
+    <w:lsdException w:name="Intense Reference" w:uiPriority="32" w:qFormat="1"/>
+    <w:lsdException w:name="Book Title" w:uiPriority="33" w:qFormat="1"/>
+    <w:lsdException w:name="Bibliography" w:semiHidden="1" w:uiPriority="37" w:unhideWhenUsed="1"/>
+    <w:lsdException w:name="TOC Heading" w:semiHidden="1" w:uiPriority="39" w:unhideWhenUsed="1" w:qFormat="1"/>
+    <w:lsdException w:name="Plain Table 1" w:uiPriority="41"/>
+    <w:lsdException w:name="Plain Table 2" w:uiPriority="42"/>
+    <w:lsdException w:name="Plain Table 3" w:uiPriority="43"/>
+    <w:lsdException w:name="Plain Table 4" w:uiPriority="44"/>
+    <w:lsdException w:name="Plain Table 5" w:uiPriority="45"/>
+    <w:lsdException w:name="Grid Table Light" w:uiPriority="40"/>
+    <w:lsdException w:name="Grid Table 1 Light" w:uiPriority="46"/>
+    <w:lsdException w:name="Grid Table 2" w:uiPriority="47"/>
+    <w:lsdException w:name="Grid Table 3" w:uiPriority="48"/>
+    <w:lsdException w:name="Grid Table 4" w:uiPriority="49"/>
+    <w:lsdException w:name="Grid Table 5 Dark" w:uiPriority="50"/>
+    <w:lsdException w:name="Grid Table 6 Colorful" w:uiPriority="51"/>
+    <w:lsdException w:name="Grid Table 7 Colorful" w:uiPriority="52"/>
+    <w:lsdException w:name="Grid Table 1 Light Accent 1" w:uiPriority="46"/>
+    <w:lsdException w:name="Grid Table 2 Accent 1" w:uiPriority="47"/>
+    <w:lsdException w:name="Grid Table 3 Accent 1" w:uiPriority="48"/>
+    <w:lsdException w:name="Grid Table 4 Accent 1" w:uiPriority="49"/>
+    <w:lsdException w:name="Grid Table 5 Dark Accent 1" w:uiPriority="50"/>
+    <w:lsdException w:name="Grid Table 6 Colorful Accent 1" w:uiPriority="51"/>
+    <w:lsdException w:name="Grid Table 7 Colorful Accent 1" w:uiPriority="52"/>
+    <w:lsdException w:name="Grid Table 1 Light Accent 2" w:uiPriority="46"/>
+    <w:lsdException w:name="Grid Table 2 Accent 2" w:uiPriority="47"/>
+    <w:lsdException w:name="Grid Table 3 Accent 2" w:uiPriority="48"/>
+    <w:lsdException w:name="Grid Table 4 Accent 2" w:uiPriority="49"/>
+    <w:lsdException w:name="Grid Table 5 Dark Accent 2" w:uiPriority="50"/>
+    <w:lsdException w:name="Grid Table 6 Colorful Accent 2" w:uiPriority="51"/>
+    <w:lsdException w:name="Grid Table 7 Colorful Accent 2" w:uiPriority="52"/>
+    <w:lsdException w:name="Grid Table 1 Light Accent 3" w:uiPriority="46"/>
+    <w:lsdException w:name="Grid Table 2 Accent 3" w:uiPriority="47"/>
+    <w:lsdException w:name="Grid Table 3 Accent 3" w:uiPriority="48"/>
+    <w:lsdException w:name="Grid Table 4 Accent 3" w:uiPriority="49"/>
+    <w:lsdException w:name="Grid Table 5 Dark Accent 3" w:uiPriority="50"/>
+    <w:lsdException w:name="Grid Table 6 Colorful Accent 3" w:uiPriority="51"/>
+    <w:lsdException w:name="Grid Table 7 Colorful Accent 3" w:uiPriority="52"/>
+    <w:lsdException w:name="Grid Table 1 Light Accent 4" w:uiPriority="46"/>
+    <w:lsdException w:name="Grid Table 2 Accent 4" w:uiPriority="47"/>
+    <w:lsdException w:name="Grid Table 3 Accent 4" w:uiPriority="48"/>
+    <w:lsdException w:name="Grid Table 4 Accent 4" w:uiPriority="49"/>
+    <w:lsdException w:name="Grid Table 5 Dark Accent 4" w:uiPriority="50"/>
+    <w:lsdException w:name="Grid Table 6 Colorful Accent 4" w:uiPriority="51"/>
+    <w:lsdException w:name="Grid Table 7 Colorful Accent 4" w:uiPriority="52"/>
+    <w:lsdException w:name="Grid Table 1 Light Accent 5" w:uiPriority="46"/>
+    <w:lsdException w:name="Grid Table 2 Accent 5" w:uiPriority="47"/>
+    <w:lsdException w:name="Grid Table 3 Accent 5" w:uiPriority="48"/>
+    <w:lsdException w:name="Grid Table 4 Accent 5" w:uiPriority="49"/>
+    <w:lsdException w:name="Grid Table 5 Dark Accent 5" w:uiPriority="50"/>
+    <w:lsdException w:name="Grid Table 6 Colorful Accent 5" w:uiPriority="51"/>
+    <w:lsdException w:name="Grid Table 7 Colorful Accent 5" w:uiPriority="52"/>
+    <w:lsdException w:name="Grid Table 1 Light Accent 6" w:uiPriority="46"/>
+    <w:lsdException w:name="Grid Table 2 Accent 6" w:uiPriority="47"/>
+    <w:lsdException w:name="Grid Table 3 Accent 6" w:uiPriority="48"/>
+    <w:lsdException w:name="Grid Table 4 Accent 6" w:uiPriority="49"/>
+    <w:lsdException w:name="Grid Table 5 Dark Accent 6" w:uiPriority="50"/>
+    <w:lsdException w:name="Grid Table 6 Colorful Accent 6" w:uiPriority="51"/>
+    <w:lsdException w:name="Grid Table 7 Colorful Accent 6" w:uiPriority="52"/>
+    <w:lsdException w:name="List Table 1 Light" w:uiPriority="46"/>
+    <w:lsdException w:name="List Table 2" w:uiPriority="47"/>
+    <w:lsdException w:name="List Table 3" w:uiPriority="48"/>
+    <w:lsdException w:name="List Table 4" w:uiPriority="49"/>
+    <w:lsdException w:name="List Table 5 Dark" w:uiPriority="50"/>
+    <w:lsdException w:name="List Table 6 Colorful" w:uiPriority="51"/>
+    <w:lsdException w:name="List Table 7 Colorful" w:uiPriority="52"/>
+    <w:lsdException w:name="List Table 1 Light Accent 1" w:uiPriority="46"/>
+    <w:lsdException w:name="List Table 2 Accent 1" w:uiPriority="47"/>
+    <w:lsdException w:name="List Table 3 Accent 1" w:uiPriority="48"/>
+    <w:lsdException w:name="List Table 4 Accent 1" w:uiPriority="49"/>
+    <w:lsdException w:name="List Table 5 Dark Accent 1" w:uiPriority="50"/>
+    <w:lsdException w:name="List Table 6 Colorful Accent 1" w:uiPriority="51"/>
+    <w:lsdException w:name="List Table 7 Colorful Accent 1" w:uiPriority="52"/>
+    <w:lsdException w:name="List Table 1 Light Accent 2" w:uiPriority="46"/>
+    <w:lsdException w:name="List Table 2 Accent 2" w:uiPriority="47"/>
+    <w:lsdException w:name="List Table 3 Accent 2" w:uiPriority="48"/>
+    <w:lsdException w:name="List Table 4 Accent 2" w:uiPriority="49"/>
+    <w:lsdException w:name="List Table 5 Dark Accent 2" w:uiPriority="50"/>
+    <w:lsdException w:name="List Table 6 Colorful Accent 2" w:uiPriority="51"/>
+    <w:lsdException w:name="List Table 7 Colorful Accent 2" w:uiPriority="52"/>
+    <w:lsdException w:name="List Table 1 Light Accent 3" w:uiPriority="46"/>
+    <w:lsdException w:name="List Table 2 Accent 3" w:uiPriority="47"/>
+    <w:lsdException w:name="List Table 3 Accent 3" w:uiPriority="48"/>
+    <w:lsdException w:name="List Table 4 Accent 3" w:uiPriority="49"/>
+    <w:lsdException w:name="List Table 5 Dark Accent 3" w:uiPriority="50"/>
+    <w:lsdException w:name="List Table 6 Colorful Accent 3" w:uiPriority="51"/>
+    <w:lsdException w:name="List Table 7 Colorful Accent 3" w:uiPriority="52"/>
+    <w:lsdException w:name="List Table 1 Light Accent 4" w:uiPriority="46"/>
+    <w:lsdException w:name="List Table 2 Accent 4" w:uiPriority="47"/>
+    <w:lsdException w:name="List Table 3 Accent 4" w:uiPriority="48"/>
+    <w:lsdException w:name="List Table 4 Accent 4" w:uiPriority="49"/>
+    <w:lsdException w:name="List Table 5 Dark Accent 4" w:uiPriority="50"/>
+    <w:lsdException w:name="List Table 6 Colorful Accent 4" w:uiPriority="51"/>
+    <w:lsdException w:name="List Table 7 Colorful Accent 4" w:uiPriority="52"/>
+    <w:lsdException w:name="List Table 1 Light Accent 5" w:uiPriority="46"/>
+    <w:lsdException w:name="List Table 2 Accent 5" w:uiPriority="47"/>
+    <w:lsdException w:name="List Table 3 Accent 5" w:uiPriority="48"/>
+    <w:lsdException w:name="List Table 4 Accent 5" w:uiPriority="49"/>
+    <w:lsdException w:name="List Table 5 Dark Accent 5" w:uiPriority="50"/>
+    <w:lsdException w:name="List Table 6 Colorful Accent 5" w:uiPriority="51"/>
+    <w:lsdException w:name="List Table 7 Colorful Accent 5" w:uiPriority="52"/>
+    <w:lsdException w:name="List Table 1 Light Accent 6" w:uiPriority="46"/>
+    <w:lsdException w:name="List Table 2 Accent 6" w:uiPriority="47"/>
+    <w:lsdException w:name="List Table 3 Accent 6" w:uiPriority="48"/>
+    <w:lsdException w:name="List Table 4 Accent 6" w:uiPriority="49"/>
+    <w:lsdException w:name="List Table 5 Dark Accent 6" w:uiPriority="50"/>
+    <w:lsdException w:name="List Table 6 Colorful Accent 6" w:uiPriority="51"/>
+    <w:lsdException w:name="List Table 7 Colorful Accent 6" w:uiPriority="52"/>
+    <w:lsdException w:name="Mention" w:semiHidden="1" w:unhideWhenUsed="1"/>
+    <w:lsdException w:name="Smart Hyperlink" w:semiHidden="1" w:unhideWhenUsed="1"/>
+    <w:lsdException w:name="Hashtag" w:semiHidden="1" w:unhideWhenUsed="1"/>
+    <w:lsdException w:name="Unresolved Mention" w:semiHidden="1" w:unhideWhenUsed="1"/>
   </w:latentStyles>
   <w:style w:type="paragraph" w:default="1" w:styleId="Normale">
     <w:name w:val="Normal"/>
@@ -7466,6 +6944,29 @@
       <w:sz w:val="28"/>
       <w:szCs w:val="20"/>
       <w:lang w:eastAsia="it-IT"/>
+    </w:rPr>
+  </w:style>
+  <w:style w:type="paragraph" w:styleId="Titolo3">
+    <w:name w:val="heading 3"/>
+    <w:basedOn w:val="Normale"/>
+    <w:next w:val="Normale"/>
+    <w:link w:val="Titolo3Carattere"/>
+    <w:uiPriority w:val="9"/>
+    <w:semiHidden/>
+    <w:unhideWhenUsed/>
+    <w:qFormat/>
+    <w:rsid w:val="007A17A8"/>
+    <w:pPr>
+      <w:keepNext/>
+      <w:keepLines/>
+      <w:spacing w:before="40" w:after="0"/>
+      <w:outlineLvl w:val="2"/>
+    </w:pPr>
+    <w:rPr>
+      <w:rFonts w:asciiTheme="majorHAnsi" w:eastAsiaTheme="majorEastAsia" w:hAnsiTheme="majorHAnsi" w:cstheme="majorBidi"/>
+      <w:color w:val="243F60" w:themeColor="accent1" w:themeShade="7F"/>
+      <w:sz w:val="24"/>
+      <w:szCs w:val="24"/>
     </w:rPr>
   </w:style>
   <w:style w:type="paragraph" w:styleId="Titolo5">
@@ -7520,7 +7021,6 @@
   <w:style w:type="character" w:default="1" w:styleId="Carpredefinitoparagrafo">
     <w:name w:val="Default Paragraph Font"/>
     <w:uiPriority w:val="1"/>
-    <w:semiHidden/>
     <w:unhideWhenUsed/>
   </w:style>
   <w:style w:type="table" w:default="1" w:styleId="Tabellanormale">
@@ -7719,7 +7219,6 @@
       <w:spacing w:after="0" w:line="240" w:lineRule="auto"/>
     </w:pPr>
     <w:tblPr>
-      <w:tblInd w:w="0" w:type="dxa"/>
       <w:tblBorders>
         <w:top w:val="single" w:sz="4" w:space="0" w:color="auto"/>
         <w:left w:val="single" w:sz="4" w:space="0" w:color="auto"/>
@@ -7728,12 +7227,6 @@
         <w:insideH w:val="single" w:sz="4" w:space="0" w:color="auto"/>
         <w:insideV w:val="single" w:sz="4" w:space="0" w:color="auto"/>
       </w:tblBorders>
-      <w:tblCellMar>
-        <w:top w:w="0" w:type="dxa"/>
-        <w:left w:w="108" w:type="dxa"/>
-        <w:bottom w:w="0" w:type="dxa"/>
-        <w:right w:w="108" w:type="dxa"/>
-      </w:tblCellMar>
     </w:tblPr>
   </w:style>
   <w:style w:type="paragraph" w:styleId="Testofumetto">
@@ -7766,515 +7259,87 @@
       <w:szCs w:val="16"/>
     </w:rPr>
   </w:style>
-</w:styles>
-</file>
-
-<file path=word/stylesWithEffects.xml><?xml version="1.0" encoding="utf-8"?>
-<w:styles xmlns:wpc="http://schemas.microsoft.com/office/word/2010/wordprocessingCanvas" xmlns:mc="http://schemas.openxmlformats.org/markup-compatibility/2006" xmlns:o="urn:schemas-microsoft-com:office:office" xmlns:r="http://schemas.openxmlformats.org/officeDocument/2006/relationships" xmlns:m="http://schemas.openxmlformats.org/officeDocument/2006/math" xmlns:v="urn:schemas-microsoft-com:vml" xmlns:wp14="http://schemas.microsoft.com/office/word/2010/wordprocessingDrawing" xmlns:wp="http://schemas.openxmlformats.org/drawingml/2006/wordprocessingDrawing" xmlns:w10="urn:schemas-microsoft-com:office:word" xmlns:w="http://schemas.openxmlformats.org/wordprocessingml/2006/main" xmlns:w14="http://schemas.microsoft.com/office/word/2010/wordml" xmlns:wpg="http://schemas.microsoft.com/office/word/2010/wordprocessingGroup" xmlns:wpi="http://schemas.microsoft.com/office/word/2010/wordprocessingInk" xmlns:wne="http://schemas.microsoft.com/office/word/2006/wordml" xmlns:wps="http://schemas.microsoft.com/office/word/2010/wordprocessingShape" mc:Ignorable="w14 wp14">
-  <w:docDefaults>
-    <w:rPrDefault>
-      <w:rPr>
-        <w:rFonts w:asciiTheme="minorHAnsi" w:eastAsiaTheme="minorHAnsi" w:hAnsiTheme="minorHAnsi" w:cstheme="minorBidi"/>
-        <w:sz w:val="22"/>
-        <w:szCs w:val="22"/>
-        <w:lang w:val="it-IT" w:eastAsia="en-US" w:bidi="ar-SA"/>
-      </w:rPr>
-    </w:rPrDefault>
-    <w:pPrDefault>
-      <w:pPr>
-        <w:spacing w:after="200" w:line="276" w:lineRule="auto"/>
-      </w:pPr>
-    </w:pPrDefault>
-  </w:docDefaults>
-  <w:latentStyles w:defLockedState="0" w:defUIPriority="99" w:defSemiHidden="1" w:defUnhideWhenUsed="1" w:defQFormat="0" w:count="267">
-    <w:lsdException w:name="Normal" w:semiHidden="0" w:uiPriority="0" w:unhideWhenUsed="0" w:qFormat="1"/>
-    <w:lsdException w:name="heading 1" w:semiHidden="0" w:uiPriority="0" w:unhideWhenUsed="0" w:qFormat="1"/>
-    <w:lsdException w:name="heading 2" w:uiPriority="0" w:qFormat="1"/>
-    <w:lsdException w:name="heading 3" w:uiPriority="9" w:qFormat="1"/>
-    <w:lsdException w:name="heading 4" w:uiPriority="9" w:qFormat="1"/>
-    <w:lsdException w:name="heading 5" w:uiPriority="0" w:qFormat="1"/>
-    <w:lsdException w:name="heading 6" w:uiPriority="9" w:qFormat="1"/>
-    <w:lsdException w:name="heading 7" w:uiPriority="9" w:qFormat="1"/>
-    <w:lsdException w:name="heading 8" w:uiPriority="0" w:qFormat="1"/>
-    <w:lsdException w:name="heading 9" w:uiPriority="9" w:qFormat="1"/>
-    <w:lsdException w:name="toc 1" w:uiPriority="39"/>
-    <w:lsdException w:name="toc 2" w:uiPriority="39"/>
-    <w:lsdException w:name="toc 3" w:uiPriority="39"/>
-    <w:lsdException w:name="toc 4" w:uiPriority="39"/>
-    <w:lsdException w:name="toc 5" w:uiPriority="39"/>
-    <w:lsdException w:name="toc 6" w:uiPriority="39"/>
-    <w:lsdException w:name="toc 7" w:uiPriority="39"/>
-    <w:lsdException w:name="toc 8" w:uiPriority="39"/>
-    <w:lsdException w:name="toc 9" w:uiPriority="39"/>
-    <w:lsdException w:name="caption" w:uiPriority="35" w:qFormat="1"/>
-    <w:lsdException w:name="Title" w:semiHidden="0" w:uiPriority="0" w:unhideWhenUsed="0" w:qFormat="1"/>
-    <w:lsdException w:name="Default Paragraph Font" w:uiPriority="1"/>
-    <w:lsdException w:name="Subtitle" w:semiHidden="0" w:uiPriority="0" w:unhideWhenUsed="0" w:qFormat="1"/>
-    <w:lsdException w:name="Strong" w:semiHidden="0" w:uiPriority="22" w:unhideWhenUsed="0" w:qFormat="1"/>
-    <w:lsdException w:name="Emphasis" w:semiHidden="0" w:uiPriority="20" w:unhideWhenUsed="0" w:qFormat="1"/>
-    <w:lsdException w:name="Table Grid" w:uiPriority="39"/>
-    <w:lsdException w:name="Placeholder Text" w:unhideWhenUsed="0"/>
-    <w:lsdException w:name="No Spacing" w:semiHidden="0" w:uiPriority="1" w:unhideWhenUsed="0" w:qFormat="1"/>
-    <w:lsdException w:name="Light Shading" w:semiHidden="0" w:uiPriority="60" w:unhideWhenUsed="0"/>
-    <w:lsdException w:name="Light List" w:semiHidden="0" w:uiPriority="61" w:unhideWhenUsed="0"/>
-    <w:lsdException w:name="Light Grid" w:semiHidden="0" w:uiPriority="62" w:unhideWhenUsed="0"/>
-    <w:lsdException w:name="Medium Shading 1" w:semiHidden="0" w:uiPriority="63" w:unhideWhenUsed="0"/>
-    <w:lsdException w:name="Medium Shading 2" w:semiHidden="0" w:uiPriority="64" w:unhideWhenUsed="0"/>
-    <w:lsdException w:name="Medium List 1" w:semiHidden="0" w:uiPriority="65" w:unhideWhenUsed="0"/>
-    <w:lsdException w:name="Medium List 2" w:semiHidden="0" w:uiPriority="66" w:unhideWhenUsed="0"/>
-    <w:lsdException w:name="Medium Grid 1" w:semiHidden="0" w:uiPriority="67" w:unhideWhenUsed="0"/>
-    <w:lsdException w:name="Medium Grid 2" w:semiHidden="0" w:uiPriority="68" w:unhideWhenUsed="0"/>
-    <w:lsdException w:name="Medium Grid 3" w:semiHidden="0" w:uiPriority="69" w:unhideWhenUsed="0"/>
-    <w:lsdException w:name="Dark List" w:semiHidden="0" w:uiPriority="70" w:unhideWhenUsed="0"/>
-    <w:lsdException w:name="Colorful Shading" w:semiHidden="0" w:uiPriority="71" w:unhideWhenUsed="0"/>
-    <w:lsdException w:name="Colorful List" w:semiHidden="0" w:uiPriority="72" w:unhideWhenUsed="0"/>
-    <w:lsdException w:name="Colorful Grid" w:semiHidden="0" w:uiPriority="73" w:unhideWhenUsed="0"/>
-    <w:lsdException w:name="Light Shading Accent 1" w:semiHidden="0" w:uiPriority="60" w:unhideWhenUsed="0"/>
-    <w:lsdException w:name="Light List Accent 1" w:semiHidden="0" w:uiPriority="61" w:unhideWhenUsed="0"/>
-    <w:lsdException w:name="Light Grid Accent 1" w:semiHidden="0" w:uiPriority="62" w:unhideWhenUsed="0"/>
-    <w:lsdException w:name="Medium Shading 1 Accent 1" w:semiHidden="0" w:uiPriority="63" w:unhideWhenUsed="0"/>
-    <w:lsdException w:name="Medium Shading 2 Accent 1" w:semiHidden="0" w:uiPriority="64" w:unhideWhenUsed="0"/>
-    <w:lsdException w:name="Medium List 1 Accent 1" w:semiHidden="0" w:uiPriority="65" w:unhideWhenUsed="0"/>
-    <w:lsdException w:name="Revision" w:unhideWhenUsed="0"/>
-    <w:lsdException w:name="List Paragraph" w:semiHidden="0" w:uiPriority="34" w:unhideWhenUsed="0" w:qFormat="1"/>
-    <w:lsdException w:name="Quote" w:semiHidden="0" w:uiPriority="29" w:unhideWhenUsed="0" w:qFormat="1"/>
-    <w:lsdException w:name="Intense Quote" w:semiHidden="0" w:uiPriority="30" w:unhideWhenUsed="0" w:qFormat="1"/>
-    <w:lsdException w:name="Medium List 2 Accent 1" w:semiHidden="0" w:uiPriority="66" w:unhideWhenUsed="0"/>
-    <w:lsdException w:name="Medium Grid 1 Accent 1" w:semiHidden="0" w:uiPriority="67" w:unhideWhenUsed="0"/>
-    <w:lsdException w:name="Medium Grid 2 Accent 1" w:semiHidden="0" w:uiPriority="68" w:unhideWhenUsed="0"/>
-    <w:lsdException w:name="Medium Grid 3 Accent 1" w:semiHidden="0" w:uiPriority="69" w:unhideWhenUsed="0"/>
-    <w:lsdException w:name="Dark List Accent 1" w:semiHidden="0" w:uiPriority="70" w:unhideWhenUsed="0"/>
-    <w:lsdException w:name="Colorful Shading Accent 1" w:semiHidden="0" w:uiPriority="71" w:unhideWhenUsed="0"/>
-    <w:lsdException w:name="Colorful List Accent 1" w:semiHidden="0" w:uiPriority="72" w:unhideWhenUsed="0"/>
-    <w:lsdException w:name="Colorful Grid Accent 1" w:semiHidden="0" w:uiPriority="73" w:unhideWhenUsed="0"/>
-    <w:lsdException w:name="Light Shading Accent 2" w:semiHidden="0" w:uiPriority="60" w:unhideWhenUsed="0"/>
-    <w:lsdException w:name="Light List Accent 2" w:semiHidden="0" w:uiPriority="61" w:unhideWhenUsed="0"/>
-    <w:lsdException w:name="Light Grid Accent 2" w:semiHidden="0" w:uiPriority="62" w:unhideWhenUsed="0"/>
-    <w:lsdException w:name="Medium Shading 1 Accent 2" w:semiHidden="0" w:uiPriority="63" w:unhideWhenUsed="0"/>
-    <w:lsdException w:name="Medium Shading 2 Accent 2" w:semiHidden="0" w:uiPriority="64" w:unhideWhenUsed="0"/>
-    <w:lsdException w:name="Medium List 1 Accent 2" w:semiHidden="0" w:uiPriority="65" w:unhideWhenUsed="0"/>
-    <w:lsdException w:name="Medium List 2 Accent 2" w:semiHidden="0" w:uiPriority="66" w:unhideWhenUsed="0"/>
-    <w:lsdException w:name="Medium Grid 1 Accent 2" w:semiHidden="0" w:uiPriority="67" w:unhideWhenUsed="0"/>
-    <w:lsdException w:name="Medium Grid 2 Accent 2" w:semiHidden="0" w:uiPriority="68" w:unhideWhenUsed="0"/>
-    <w:lsdException w:name="Medium Grid 3 Accent 2" w:semiHidden="0" w:uiPriority="69" w:unhideWhenUsed="0"/>
-    <w:lsdException w:name="Dark List Accent 2" w:semiHidden="0" w:uiPriority="70" w:unhideWhenUsed="0"/>
-    <w:lsdException w:name="Colorful Shading Accent 2" w:semiHidden="0" w:uiPriority="71" w:unhideWhenUsed="0"/>
-    <w:lsdException w:name="Colorful List Accent 2" w:semiHidden="0" w:uiPriority="72" w:unhideWhenUsed="0"/>
-    <w:lsdException w:name="Colorful Grid Accent 2" w:semiHidden="0" w:uiPriority="73" w:unhideWhenUsed="0"/>
-    <w:lsdException w:name="Light Shading Accent 3" w:semiHidden="0" w:uiPriority="60" w:unhideWhenUsed="0"/>
-    <w:lsdException w:name="Light List Accent 3" w:semiHidden="0" w:uiPriority="61" w:unhideWhenUsed="0"/>
-    <w:lsdException w:name="Light Grid Accent 3" w:semiHidden="0" w:uiPriority="62" w:unhideWhenUsed="0"/>
-    <w:lsdException w:name="Medium Shading 1 Accent 3" w:semiHidden="0" w:uiPriority="63" w:unhideWhenUsed="0"/>
-    <w:lsdException w:name="Medium Shading 2 Accent 3" w:semiHidden="0" w:uiPriority="64" w:unhideWhenUsed="0"/>
-    <w:lsdException w:name="Medium List 1 Accent 3" w:semiHidden="0" w:uiPriority="65" w:unhideWhenUsed="0"/>
-    <w:lsdException w:name="Medium List 2 Accent 3" w:semiHidden="0" w:uiPriority="66" w:unhideWhenUsed="0"/>
-    <w:lsdException w:name="Medium Grid 1 Accent 3" w:semiHidden="0" w:uiPriority="67" w:unhideWhenUsed="0"/>
-    <w:lsdException w:name="Medium Grid 2 Accent 3" w:semiHidden="0" w:uiPriority="68" w:unhideWhenUsed="0"/>
-    <w:lsdException w:name="Medium Grid 3 Accent 3" w:semiHidden="0" w:uiPriority="69" w:unhideWhenUsed="0"/>
-    <w:lsdException w:name="Dark List Accent 3" w:semiHidden="0" w:uiPriority="70" w:unhideWhenUsed="0"/>
-    <w:lsdException w:name="Colorful Shading Accent 3" w:semiHidden="0" w:uiPriority="71" w:unhideWhenUsed="0"/>
-    <w:lsdException w:name="Colorful List Accent 3" w:semiHidden="0" w:uiPriority="72" w:unhideWhenUsed="0"/>
-    <w:lsdException w:name="Colorful Grid Accent 3" w:semiHidden="0" w:uiPriority="73" w:unhideWhenUsed="0"/>
-    <w:lsdException w:name="Light Shading Accent 4" w:semiHidden="0" w:uiPriority="60" w:unhideWhenUsed="0"/>
-    <w:lsdException w:name="Light List Accent 4" w:semiHidden="0" w:uiPriority="61" w:unhideWhenUsed="0"/>
-    <w:lsdException w:name="Light Grid Accent 4" w:semiHidden="0" w:uiPriority="62" w:unhideWhenUsed="0"/>
-    <w:lsdException w:name="Medium Shading 1 Accent 4" w:semiHidden="0" w:uiPriority="63" w:unhideWhenUsed="0"/>
-    <w:lsdException w:name="Medium Shading 2 Accent 4" w:semiHidden="0" w:uiPriority="64" w:unhideWhenUsed="0"/>
-    <w:lsdException w:name="Medium List 1 Accent 4" w:semiHidden="0" w:uiPriority="65" w:unhideWhenUsed="0"/>
-    <w:lsdException w:name="Medium List 2 Accent 4" w:semiHidden="0" w:uiPriority="66" w:unhideWhenUsed="0"/>
-    <w:lsdException w:name="Medium Grid 1 Accent 4" w:semiHidden="0" w:uiPriority="67" w:unhideWhenUsed="0"/>
-    <w:lsdException w:name="Medium Grid 2 Accent 4" w:semiHidden="0" w:uiPriority="68" w:unhideWhenUsed="0"/>
-    <w:lsdException w:name="Medium Grid 3 Accent 4" w:semiHidden="0" w:uiPriority="69" w:unhideWhenUsed="0"/>
-    <w:lsdException w:name="Dark List Accent 4" w:semiHidden="0" w:uiPriority="70" w:unhideWhenUsed="0"/>
-    <w:lsdException w:name="Colorful Shading Accent 4" w:semiHidden="0" w:uiPriority="71" w:unhideWhenUsed="0"/>
-    <w:lsdException w:name="Colorful List Accent 4" w:semiHidden="0" w:uiPriority="72" w:unhideWhenUsed="0"/>
-    <w:lsdException w:name="Colorful Grid Accent 4" w:semiHidden="0" w:uiPriority="73" w:unhideWhenUsed="0"/>
-    <w:lsdException w:name="Light Shading Accent 5" w:semiHidden="0" w:uiPriority="60" w:unhideWhenUsed="0"/>
-    <w:lsdException w:name="Light List Accent 5" w:semiHidden="0" w:uiPriority="61" w:unhideWhenUsed="0"/>
-    <w:lsdException w:name="Light Grid Accent 5" w:semiHidden="0" w:uiPriority="62" w:unhideWhenUsed="0"/>
-    <w:lsdException w:name="Medium Shading 1 Accent 5" w:semiHidden="0" w:uiPriority="63" w:unhideWhenUsed="0"/>
-    <w:lsdException w:name="Medium Shading 2 Accent 5" w:semiHidden="0" w:uiPriority="64" w:unhideWhenUsed="0"/>
-    <w:lsdException w:name="Medium List 1 Accent 5" w:semiHidden="0" w:uiPriority="65" w:unhideWhenUsed="0"/>
-    <w:lsdException w:name="Medium List 2 Accent 5" w:semiHidden="0" w:uiPriority="66" w:unhideWhenUsed="0"/>
-    <w:lsdException w:name="Medium Grid 1 Accent 5" w:semiHidden="0" w:uiPriority="67" w:unhideWhenUsed="0"/>
-    <w:lsdException w:name="Medium Grid 2 Accent 5" w:semiHidden="0" w:uiPriority="68" w:unhideWhenUsed="0"/>
-    <w:lsdException w:name="Medium Grid 3 Accent 5" w:semiHidden="0" w:uiPriority="69" w:unhideWhenUsed="0"/>
-    <w:lsdException w:name="Dark List Accent 5" w:semiHidden="0" w:uiPriority="70" w:unhideWhenUsed="0"/>
-    <w:lsdException w:name="Colorful Shading Accent 5" w:semiHidden="0" w:uiPriority="71" w:unhideWhenUsed="0"/>
-    <w:lsdException w:name="Colorful List Accent 5" w:semiHidden="0" w:uiPriority="72" w:unhideWhenUsed="0"/>
-    <w:lsdException w:name="Colorful Grid Accent 5" w:semiHidden="0" w:uiPriority="73" w:unhideWhenUsed="0"/>
-    <w:lsdException w:name="Light Shading Accent 6" w:semiHidden="0" w:uiPriority="60" w:unhideWhenUsed="0"/>
-    <w:lsdException w:name="Light List Accent 6" w:semiHidden="0" w:uiPriority="61" w:unhideWhenUsed="0"/>
-    <w:lsdException w:name="Light Grid Accent 6" w:semiHidden="0" w:uiPriority="62" w:unhideWhenUsed="0"/>
-    <w:lsdException w:name="Medium Shading 1 Accent 6" w:semiHidden="0" w:uiPriority="63" w:unhideWhenUsed="0"/>
-    <w:lsdException w:name="Medium Shading 2 Accent 6" w:semiHidden="0" w:uiPriority="64" w:unhideWhenUsed="0"/>
-    <w:lsdException w:name="Medium List 1 Accent 6" w:semiHidden="0" w:uiPriority="65" w:unhideWhenUsed="0"/>
-    <w:lsdException w:name="Medium List 2 Accent 6" w:semiHidden="0" w:uiPriority="66" w:unhideWhenUsed="0"/>
-    <w:lsdException w:name="Medium Grid 1 Accent 6" w:semiHidden="0" w:uiPriority="67" w:unhideWhenUsed="0"/>
-    <w:lsdException w:name="Medium Grid 2 Accent 6" w:semiHidden="0" w:uiPriority="68" w:unhideWhenUsed="0"/>
-    <w:lsdException w:name="Medium Grid 3 Accent 6" w:semiHidden="0" w:uiPriority="69" w:unhideWhenUsed="0"/>
-    <w:lsdException w:name="Dark List Accent 6" w:semiHidden="0" w:uiPriority="70" w:unhideWhenUsed="0"/>
-    <w:lsdException w:name="Colorful Shading Accent 6" w:semiHidden="0" w:uiPriority="71" w:unhideWhenUsed="0"/>
-    <w:lsdException w:name="Colorful List Accent 6" w:semiHidden="0" w:uiPriority="72" w:unhideWhenUsed="0"/>
-    <w:lsdException w:name="Colorful Grid Accent 6" w:semiHidden="0" w:uiPriority="73" w:unhideWhenUsed="0"/>
-    <w:lsdException w:name="Subtle Emphasis" w:semiHidden="0" w:uiPriority="19" w:unhideWhenUsed="0" w:qFormat="1"/>
-    <w:lsdException w:name="Intense Emphasis" w:semiHidden="0" w:uiPriority="21" w:unhideWhenUsed="0" w:qFormat="1"/>
-    <w:lsdException w:name="Subtle Reference" w:semiHidden="0" w:uiPriority="31" w:unhideWhenUsed="0" w:qFormat="1"/>
-    <w:lsdException w:name="Intense Reference" w:semiHidden="0" w:uiPriority="32" w:unhideWhenUsed="0" w:qFormat="1"/>
-    <w:lsdException w:name="Book Title" w:semiHidden="0" w:uiPriority="33" w:unhideWhenUsed="0" w:qFormat="1"/>
-    <w:lsdException w:name="Bibliography" w:uiPriority="37"/>
-    <w:lsdException w:name="TOC Heading" w:uiPriority="39" w:qFormat="1"/>
-  </w:latentStyles>
-  <w:style w:type="paragraph" w:default="1" w:styleId="Normale">
-    <w:name w:val="Normal"/>
-    <w:qFormat/>
-  </w:style>
-  <w:style w:type="paragraph" w:styleId="Titolo1">
-    <w:name w:val="heading 1"/>
+  <w:style w:type="paragraph" w:styleId="Citazioneintensa">
+    <w:name w:val="Intense Quote"/>
     <w:basedOn w:val="Normale"/>
     <w:next w:val="Normale"/>
-    <w:link w:val="Titolo1Carattere"/>
-    <w:rsid w:val="00A40D60"/>
+    <w:link w:val="CitazioneintensaCarattere"/>
+    <w:uiPriority w:val="30"/>
+    <w:qFormat/>
+    <w:rsid w:val="007A17A8"/>
     <w:pPr>
-      <w:keepNext/>
-      <w:autoSpaceDE w:val="0"/>
-      <w:autoSpaceDN w:val="0"/>
-      <w:spacing w:after="0" w:line="240" w:lineRule="auto"/>
-      <w:outlineLvl w:val="0"/>
-    </w:pPr>
-    <w:rPr>
-      <w:rFonts w:ascii="TimesNewRoman" w:eastAsia="Times New Roman" w:hAnsi="TimesNewRoman" w:cs="Times New Roman"/>
-      <w:b/>
-      <w:sz w:val="28"/>
-      <w:szCs w:val="20"/>
-      <w:lang w:eastAsia="it-IT"/>
-    </w:rPr>
-  </w:style>
-  <w:style w:type="paragraph" w:styleId="Titolo2">
-    <w:name w:val="heading 2"/>
-    <w:basedOn w:val="Normale"/>
-    <w:next w:val="Normale"/>
-    <w:link w:val="Titolo2Carattere"/>
-    <w:rsid w:val="00A40D60"/>
-    <w:pPr>
-      <w:keepNext/>
-      <w:autoSpaceDE w:val="0"/>
-      <w:autoSpaceDN w:val="0"/>
-      <w:spacing w:after="0" w:line="240" w:lineRule="auto"/>
-      <w:outlineLvl w:val="1"/>
-    </w:pPr>
-    <w:rPr>
-      <w:rFonts w:ascii="TimesNewRoman" w:eastAsia="Times New Roman" w:hAnsi="TimesNewRoman" w:cs="Times New Roman"/>
-      <w:b/>
-      <w:bCs/>
-      <w:sz w:val="28"/>
-      <w:szCs w:val="20"/>
-      <w:lang w:eastAsia="it-IT"/>
-    </w:rPr>
-  </w:style>
-  <w:style w:type="paragraph" w:styleId="Titolo5">
-    <w:name w:val="heading 5"/>
-    <w:basedOn w:val="Normale"/>
-    <w:next w:val="Normale"/>
-    <w:link w:val="Titolo5Carattere"/>
-    <w:rsid w:val="00A40D60"/>
-    <w:pPr>
-      <w:keepNext/>
-      <w:tabs>
-        <w:tab w:val="left" w:pos="1128"/>
-      </w:tabs>
-      <w:autoSpaceDN w:val="0"/>
-      <w:spacing w:after="0" w:line="240" w:lineRule="auto"/>
-      <w:jc w:val="center"/>
-      <w:outlineLvl w:val="4"/>
-    </w:pPr>
-    <w:rPr>
-      <w:rFonts w:ascii="Times New Roman" w:eastAsia="Times New Roman" w:hAnsi="Times New Roman" w:cs="Times New Roman"/>
-      <w:b/>
-      <w:bCs/>
-      <w:i/>
-      <w:iCs/>
-      <w:sz w:val="40"/>
-      <w:szCs w:val="24"/>
-      <w:lang w:eastAsia="it-IT"/>
-    </w:rPr>
-  </w:style>
-  <w:style w:type="paragraph" w:styleId="Titolo8">
-    <w:name w:val="heading 8"/>
-    <w:basedOn w:val="Normale"/>
-    <w:next w:val="Normale"/>
-    <w:link w:val="Titolo8Carattere"/>
-    <w:rsid w:val="00A40D60"/>
-    <w:pPr>
-      <w:keepNext/>
-      <w:autoSpaceDN w:val="0"/>
-      <w:spacing w:after="0" w:line="240" w:lineRule="auto"/>
-      <w:jc w:val="center"/>
-      <w:outlineLvl w:val="7"/>
-    </w:pPr>
-    <w:rPr>
-      <w:rFonts w:ascii="Times New Roman" w:eastAsia="Times New Roman" w:hAnsi="Times New Roman" w:cs="Times New Roman"/>
-      <w:b/>
-      <w:bCs/>
-      <w:sz w:val="28"/>
-      <w:szCs w:val="36"/>
-      <w:lang w:eastAsia="it-IT"/>
-    </w:rPr>
-  </w:style>
-  <w:style w:type="character" w:default="1" w:styleId="Carpredefinitoparagrafo">
-    <w:name w:val="Default Paragraph Font"/>
-    <w:uiPriority w:val="1"/>
-    <w:semiHidden/>
-    <w:unhideWhenUsed/>
-  </w:style>
-  <w:style w:type="table" w:default="1" w:styleId="Tabellanormale">
-    <w:name w:val="Normal Table"/>
-    <w:uiPriority w:val="99"/>
-    <w:semiHidden/>
-    <w:unhideWhenUsed/>
-    <w:tblPr>
-      <w:tblInd w:w="0" w:type="dxa"/>
-      <w:tblCellMar>
-        <w:top w:w="0" w:type="dxa"/>
-        <w:left w:w="108" w:type="dxa"/>
-        <w:bottom w:w="0" w:type="dxa"/>
-        <w:right w:w="108" w:type="dxa"/>
-      </w:tblCellMar>
-    </w:tblPr>
-  </w:style>
-  <w:style w:type="numbering" w:default="1" w:styleId="Nessunelenco">
-    <w:name w:val="No List"/>
-    <w:uiPriority w:val="99"/>
-    <w:semiHidden/>
-    <w:unhideWhenUsed/>
-  </w:style>
-  <w:style w:type="character" w:customStyle="1" w:styleId="gn4p">
-    <w:name w:val="gn4_p"/>
-    <w:basedOn w:val="Carpredefinitoparagrafo"/>
-    <w:rsid w:val="00904F30"/>
-  </w:style>
-  <w:style w:type="paragraph" w:styleId="Nessunaspaziatura">
-    <w:name w:val="No Spacing"/>
-    <w:uiPriority w:val="1"/>
-    <w:qFormat/>
-    <w:rsid w:val="00904F30"/>
-    <w:pPr>
-      <w:spacing w:after="0" w:line="240" w:lineRule="auto"/>
-    </w:pPr>
-  </w:style>
-  <w:style w:type="paragraph" w:styleId="Paragrafoelenco">
-    <w:name w:val="List Paragraph"/>
-    <w:basedOn w:val="Normale"/>
-    <w:uiPriority w:val="34"/>
-    <w:qFormat/>
-    <w:rsid w:val="00C56FC4"/>
-    <w:pPr>
-      <w:ind w:left="720"/>
-      <w:contextualSpacing/>
-    </w:pPr>
-  </w:style>
-  <w:style w:type="character" w:customStyle="1" w:styleId="Titolo1Carattere">
-    <w:name w:val="Titolo 1 Carattere"/>
-    <w:basedOn w:val="Carpredefinitoparagrafo"/>
-    <w:link w:val="Titolo1"/>
-    <w:rsid w:val="00A40D60"/>
-    <w:rPr>
-      <w:rFonts w:ascii="TimesNewRoman" w:eastAsia="Times New Roman" w:hAnsi="TimesNewRoman" w:cs="Times New Roman"/>
-      <w:b/>
-      <w:sz w:val="28"/>
-      <w:szCs w:val="20"/>
-      <w:lang w:eastAsia="it-IT"/>
-    </w:rPr>
-  </w:style>
-  <w:style w:type="character" w:customStyle="1" w:styleId="Titolo2Carattere">
-    <w:name w:val="Titolo 2 Carattere"/>
-    <w:basedOn w:val="Carpredefinitoparagrafo"/>
-    <w:link w:val="Titolo2"/>
-    <w:rsid w:val="00A40D60"/>
-    <w:rPr>
-      <w:rFonts w:ascii="TimesNewRoman" w:eastAsia="Times New Roman" w:hAnsi="TimesNewRoman" w:cs="Times New Roman"/>
-      <w:b/>
-      <w:bCs/>
-      <w:sz w:val="28"/>
-      <w:szCs w:val="20"/>
-      <w:lang w:eastAsia="it-IT"/>
-    </w:rPr>
-  </w:style>
-  <w:style w:type="character" w:customStyle="1" w:styleId="Titolo5Carattere">
-    <w:name w:val="Titolo 5 Carattere"/>
-    <w:basedOn w:val="Carpredefinitoparagrafo"/>
-    <w:link w:val="Titolo5"/>
-    <w:rsid w:val="00A40D60"/>
-    <w:rPr>
-      <w:rFonts w:ascii="Times New Roman" w:eastAsia="Times New Roman" w:hAnsi="Times New Roman" w:cs="Times New Roman"/>
-      <w:b/>
-      <w:bCs/>
-      <w:i/>
-      <w:iCs/>
-      <w:sz w:val="40"/>
-      <w:szCs w:val="24"/>
-      <w:lang w:eastAsia="it-IT"/>
-    </w:rPr>
-  </w:style>
-  <w:style w:type="character" w:customStyle="1" w:styleId="Titolo8Carattere">
-    <w:name w:val="Titolo 8 Carattere"/>
-    <w:basedOn w:val="Carpredefinitoparagrafo"/>
-    <w:link w:val="Titolo8"/>
-    <w:rsid w:val="00A40D60"/>
-    <w:rPr>
-      <w:rFonts w:ascii="Times New Roman" w:eastAsia="Times New Roman" w:hAnsi="Times New Roman" w:cs="Times New Roman"/>
-      <w:b/>
-      <w:bCs/>
-      <w:sz w:val="28"/>
-      <w:szCs w:val="36"/>
-      <w:lang w:eastAsia="it-IT"/>
-    </w:rPr>
-  </w:style>
-  <w:style w:type="paragraph" w:customStyle="1" w:styleId="Standard">
-    <w:name w:val="Standard"/>
-    <w:rsid w:val="00A40D60"/>
-    <w:pPr>
-      <w:widowControl w:val="0"/>
-      <w:suppressAutoHyphens/>
-      <w:autoSpaceDN w:val="0"/>
-      <w:spacing w:after="0" w:line="240" w:lineRule="auto"/>
-      <w:textAlignment w:val="baseline"/>
-    </w:pPr>
-    <w:rPr>
-      <w:rFonts w:ascii="Times New Roman" w:eastAsia="Andale Sans UI" w:hAnsi="Times New Roman" w:cs="Tahoma"/>
-      <w:kern w:val="3"/>
-      <w:sz w:val="24"/>
-      <w:szCs w:val="24"/>
-      <w:lang w:val="de-DE" w:eastAsia="ja-JP" w:bidi="fa-IR"/>
-    </w:rPr>
-  </w:style>
-  <w:style w:type="paragraph" w:styleId="Titolo">
-    <w:name w:val="Title"/>
-    <w:basedOn w:val="Normale"/>
-    <w:link w:val="TitoloCarattere"/>
-    <w:rsid w:val="00A40D60"/>
-    <w:pPr>
-      <w:autoSpaceDN w:val="0"/>
-      <w:spacing w:after="0" w:line="240" w:lineRule="auto"/>
+      <w:pBdr>
+        <w:top w:val="single" w:sz="4" w:space="10" w:color="4F81BD" w:themeColor="accent1"/>
+        <w:bottom w:val="single" w:sz="4" w:space="10" w:color="4F81BD" w:themeColor="accent1"/>
+      </w:pBdr>
+      <w:spacing w:before="360" w:after="360"/>
+      <w:ind w:left="864" w:right="864"/>
       <w:jc w:val="center"/>
     </w:pPr>
     <w:rPr>
-      <w:rFonts w:ascii="Times New Roman" w:eastAsia="Times New Roman" w:hAnsi="Times New Roman" w:cs="Times New Roman"/>
-      <w:b/>
-      <w:bCs/>
       <w:i/>
       <w:iCs/>
-      <w:sz w:val="52"/>
-      <w:szCs w:val="24"/>
-      <w:lang w:eastAsia="it-IT"/>
+      <w:color w:val="4F81BD" w:themeColor="accent1"/>
     </w:rPr>
   </w:style>
-  <w:style w:type="character" w:customStyle="1" w:styleId="TitoloCarattere">
-    <w:name w:val="Titolo Carattere"/>
+  <w:style w:type="character" w:customStyle="1" w:styleId="CitazioneintensaCarattere">
+    <w:name w:val="Citazione intensa Carattere"/>
     <w:basedOn w:val="Carpredefinitoparagrafo"/>
-    <w:link w:val="Titolo"/>
-    <w:rsid w:val="00A40D60"/>
+    <w:link w:val="Citazioneintensa"/>
+    <w:uiPriority w:val="30"/>
+    <w:rsid w:val="007A17A8"/>
     <w:rPr>
-      <w:rFonts w:ascii="Times New Roman" w:eastAsia="Times New Roman" w:hAnsi="Times New Roman" w:cs="Times New Roman"/>
-      <w:b/>
-      <w:bCs/>
       <w:i/>
       <w:iCs/>
-      <w:sz w:val="52"/>
-      <w:szCs w:val="24"/>
-      <w:lang w:eastAsia="it-IT"/>
+      <w:color w:val="4F81BD" w:themeColor="accent1"/>
     </w:rPr>
   </w:style>
-  <w:style w:type="paragraph" w:styleId="Sottotitolo">
-    <w:name w:val="Subtitle"/>
+  <w:style w:type="character" w:customStyle="1" w:styleId="Titolo3Carattere">
+    <w:name w:val="Titolo 3 Carattere"/>
+    <w:basedOn w:val="Carpredefinitoparagrafo"/>
+    <w:link w:val="Titolo3"/>
+    <w:uiPriority w:val="9"/>
+    <w:semiHidden/>
+    <w:rsid w:val="007A17A8"/>
+    <w:rPr>
+      <w:rFonts w:asciiTheme="majorHAnsi" w:eastAsiaTheme="majorEastAsia" w:hAnsiTheme="majorHAnsi" w:cstheme="majorBidi"/>
+      <w:color w:val="243F60" w:themeColor="accent1" w:themeShade="7F"/>
+      <w:sz w:val="24"/>
+      <w:szCs w:val="24"/>
+    </w:rPr>
+  </w:style>
+  <w:style w:type="paragraph" w:styleId="Sommario1">
+    <w:name w:val="toc 1"/>
     <w:basedOn w:val="Normale"/>
-    <w:link w:val="SottotitoloCarattere"/>
-    <w:rsid w:val="00A40D60"/>
+    <w:next w:val="Normale"/>
+    <w:autoRedefine/>
+    <w:uiPriority w:val="39"/>
+    <w:unhideWhenUsed/>
+    <w:rsid w:val="007A17A8"/>
     <w:pPr>
-      <w:autoSpaceDN w:val="0"/>
-      <w:spacing w:after="0" w:line="240" w:lineRule="auto"/>
-      <w:jc w:val="center"/>
+      <w:spacing w:after="100"/>
     </w:pPr>
     <w:rPr>
-      <w:rFonts w:ascii="Times New Roman" w:eastAsia="Times New Roman" w:hAnsi="Times New Roman" w:cs="Times New Roman"/>
-      <w:sz w:val="36"/>
-      <w:szCs w:val="20"/>
-      <w:lang w:eastAsia="it-IT"/>
+      <w:rFonts w:ascii="Garamond" w:hAnsi="Garamond"/>
+      <w:sz w:val="28"/>
     </w:rPr>
   </w:style>
-  <w:style w:type="character" w:customStyle="1" w:styleId="SottotitoloCarattere">
-    <w:name w:val="Sottotitolo Carattere"/>
+  <w:style w:type="character" w:styleId="Collegamentoipertestuale">
+    <w:name w:val="Hyperlink"/>
     <w:basedOn w:val="Carpredefinitoparagrafo"/>
-    <w:link w:val="Sottotitolo"/>
-    <w:rsid w:val="00A40D60"/>
+    <w:uiPriority w:val="99"/>
+    <w:unhideWhenUsed/>
+    <w:rsid w:val="007A17A8"/>
     <w:rPr>
-      <w:rFonts w:ascii="Times New Roman" w:eastAsia="Times New Roman" w:hAnsi="Times New Roman" w:cs="Times New Roman"/>
-      <w:sz w:val="36"/>
-      <w:szCs w:val="20"/>
-      <w:lang w:eastAsia="it-IT"/>
-    </w:rPr>
-  </w:style>
-  <w:style w:type="table" w:styleId="Grigliatabella">
-    <w:name w:val="Table Grid"/>
-    <w:basedOn w:val="Tabellanormale"/>
-    <w:uiPriority w:val="39"/>
-    <w:rsid w:val="00A40D60"/>
-    <w:pPr>
-      <w:spacing w:after="0" w:line="240" w:lineRule="auto"/>
-    </w:pPr>
-    <w:tblPr>
-      <w:tblInd w:w="0" w:type="dxa"/>
-      <w:tblBorders>
-        <w:top w:val="single" w:sz="4" w:space="0" w:color="auto"/>
-        <w:left w:val="single" w:sz="4" w:space="0" w:color="auto"/>
-        <w:bottom w:val="single" w:sz="4" w:space="0" w:color="auto"/>
-        <w:right w:val="single" w:sz="4" w:space="0" w:color="auto"/>
-        <w:insideH w:val="single" w:sz="4" w:space="0" w:color="auto"/>
-        <w:insideV w:val="single" w:sz="4" w:space="0" w:color="auto"/>
-      </w:tblBorders>
-      <w:tblCellMar>
-        <w:top w:w="0" w:type="dxa"/>
-        <w:left w:w="108" w:type="dxa"/>
-        <w:bottom w:w="0" w:type="dxa"/>
-        <w:right w:w="108" w:type="dxa"/>
-      </w:tblCellMar>
-    </w:tblPr>
-  </w:style>
-  <w:style w:type="paragraph" w:styleId="Testofumetto">
-    <w:name w:val="Balloon Text"/>
-    <w:basedOn w:val="Normale"/>
-    <w:link w:val="TestofumettoCarattere"/>
-    <w:uiPriority w:val="99"/>
-    <w:semiHidden/>
-    <w:unhideWhenUsed/>
-    <w:rsid w:val="000F6C5B"/>
-    <w:pPr>
-      <w:spacing w:after="0" w:line="240" w:lineRule="auto"/>
-    </w:pPr>
-    <w:rPr>
-      <w:rFonts w:ascii="Tahoma" w:hAnsi="Tahoma" w:cs="Tahoma"/>
-      <w:sz w:val="16"/>
-      <w:szCs w:val="16"/>
-    </w:rPr>
-  </w:style>
-  <w:style w:type="character" w:customStyle="1" w:styleId="TestofumettoCarattere">
-    <w:name w:val="Testo fumetto Carattere"/>
-    <w:basedOn w:val="Carpredefinitoparagrafo"/>
-    <w:link w:val="Testofumetto"/>
-    <w:uiPriority w:val="99"/>
-    <w:semiHidden/>
-    <w:rsid w:val="000F6C5B"/>
-    <w:rPr>
-      <w:rFonts w:ascii="Tahoma" w:hAnsi="Tahoma" w:cs="Tahoma"/>
-      <w:sz w:val="16"/>
-      <w:szCs w:val="16"/>
+      <w:color w:val="0000FF" w:themeColor="hyperlink"/>
+      <w:u w:val="single"/>
     </w:rPr>
   </w:style>
 </w:styles>
 </file>
 
 <file path=word/charts/chart1.xml><?xml version="1.0" encoding="utf-8"?>
-<c:chartSpace xmlns:c="http://schemas.openxmlformats.org/drawingml/2006/chart" xmlns:a="http://schemas.openxmlformats.org/drawingml/2006/main" xmlns:r="http://schemas.openxmlformats.org/officeDocument/2006/relationships">
+<c:chartSpace xmlns:c="http://schemas.openxmlformats.org/drawingml/2006/chart" xmlns:a="http://schemas.openxmlformats.org/drawingml/2006/main" xmlns:r="http://schemas.openxmlformats.org/officeDocument/2006/relationships" xmlns:c16r2="http://schemas.microsoft.com/office/drawing/2015/06/chart">
   <c:date1904 val="0"/>
   <c:lang val="it-IT"/>
   <c:roundedCorners val="0"/>
@@ -8287,10 +7352,7 @@
     </mc:Fallback>
   </mc:AlternateContent>
   <c:chart>
-    <c:title>
-      <c:overlay val="0"/>
-    </c:title>
-    <c:autoTitleDeleted val="0"/>
+    <c:autoTitleDeleted val="1"/>
     <c:plotArea>
       <c:layout/>
       <c:pieChart>
@@ -8356,6 +7418,11 @@
               </c:numCache>
             </c:numRef>
           </c:val>
+          <c:extLst>
+            <c:ext xmlns:c16="http://schemas.microsoft.com/office/drawing/2014/chart" uri="{C3380CC4-5D6E-409C-BE32-E72D297353CC}">
+              <c16:uniqueId val="{00000000-E2D9-4FC7-829F-C4D0495DDCDE}"/>
+            </c:ext>
+          </c:extLst>
         </c:ser>
         <c:dLbls>
           <c:showLegendKey val="0"/>
@@ -8673,7 +7740,7 @@
 </file>
 
 <file path=customXml/itemProps1.xml><?xml version="1.0" encoding="utf-8"?>
-<ds:datastoreItem xmlns:ds="http://schemas.openxmlformats.org/officeDocument/2006/customXml" ds:itemID="{5D1465EC-52C1-4913-A1D8-9469E065CCC0}">
+<ds:datastoreItem xmlns:ds="http://schemas.openxmlformats.org/officeDocument/2006/customXml" ds:itemID="{ACF6B2D3-9D9B-47EA-AC28-42701C577394}">
   <ds:schemaRefs>
     <ds:schemaRef ds:uri="http://schemas.openxmlformats.org/officeDocument/2006/bibliography"/>
   </ds:schemaRefs>

</xml_diff>

<commit_message>
Fix tasks assignment n1
Revisione dei task
</commit_message>
<xml_diff>
--- a/Assigment n.1/IUM Assignment1.docx
+++ b/Assigment n.1/IUM Assignment1.docx
@@ -82,7 +82,7 @@
                     <pic:cNvPicPr/>
                   </pic:nvPicPr>
                   <pic:blipFill>
-                    <a:blip r:embed="rId6">
+                    <a:blip r:embed="rId8">
                       <a:lum bright="80000" contrast="-70000"/>
                     </a:blip>
                     <a:srcRect/>
@@ -1019,8 +1019,6 @@
       </w:r>
       <w:bookmarkEnd w:id="0"/>
     </w:p>
-    <w:bookmarkStart w:id="1" w:name="_GoBack"/>
-    <w:bookmarkEnd w:id="1"/>
     <w:p>
       <w:pPr>
         <w:pStyle w:val="Sommario1"/>
@@ -1079,21 +1077,7 @@
             <w:rStyle w:val="Collegamentoipertestuale"/>
             <w:noProof/>
           </w:rPr>
-          <w:t>Struttura di gestione del gruppo del prog</w:t>
-        </w:r>
-        <w:r>
-          <w:rPr>
-            <w:rStyle w:val="Collegamentoipertestuale"/>
-            <w:noProof/>
-          </w:rPr>
-          <w:t>e</w:t>
-        </w:r>
-        <w:r>
-          <w:rPr>
-            <w:rStyle w:val="Collegamentoipertestuale"/>
-            <w:noProof/>
-          </w:rPr>
-          <w:t>tto</w:t>
+          <w:t>Struttura di gestione del gruppo del progetto</w:t>
         </w:r>
         <w:r>
           <w:rPr>
@@ -1523,137 +1507,137 @@
       <w:pPr>
         <w:pStyle w:val="Citazioneintensa"/>
       </w:pPr>
-      <w:bookmarkStart w:id="2" w:name="_Ref529180335"/>
-      <w:bookmarkStart w:id="3" w:name="_Toc113020"/>
+      <w:bookmarkStart w:id="1" w:name="_Ref529180335"/>
+      <w:bookmarkStart w:id="2" w:name="_Toc113020"/>
       <w:r>
         <w:t>Struttura di gestione del gruppo del progetto</w:t>
       </w:r>
+      <w:bookmarkEnd w:id="1"/>
       <w:bookmarkEnd w:id="2"/>
+    </w:p>
+    <w:p>
+      <w:pPr>
+        <w:rPr>
+          <w:rFonts w:ascii="Georgia" w:hAnsi="Georgia"/>
+          <w:sz w:val="24"/>
+          <w:szCs w:val="28"/>
+        </w:rPr>
+      </w:pPr>
+      <w:r>
+        <w:rPr>
+          <w:rFonts w:ascii="Georgia" w:hAnsi="Georgia"/>
+          <w:i/>
+          <w:sz w:val="24"/>
+          <w:szCs w:val="28"/>
+        </w:rPr>
+        <w:t>manager del gruppo</w:t>
+      </w:r>
+      <w:r>
+        <w:rPr>
+          <w:rFonts w:ascii="Georgia" w:hAnsi="Georgia"/>
+          <w:sz w:val="24"/>
+          <w:szCs w:val="28"/>
+        </w:rPr>
+        <w:t>: Mario Santoro.</w:t>
+      </w:r>
+    </w:p>
+    <w:p>
+      <w:pPr>
+        <w:rPr>
+          <w:rFonts w:ascii="Georgia" w:hAnsi="Georgia"/>
+          <w:sz w:val="24"/>
+          <w:szCs w:val="28"/>
+        </w:rPr>
+      </w:pPr>
+      <w:r>
+        <w:rPr>
+          <w:rFonts w:ascii="Georgia" w:hAnsi="Georgia"/>
+          <w:i/>
+          <w:sz w:val="24"/>
+          <w:szCs w:val="28"/>
+        </w:rPr>
+        <w:t>manager della valutazione</w:t>
+      </w:r>
+      <w:r>
+        <w:rPr>
+          <w:rFonts w:ascii="Georgia" w:hAnsi="Georgia"/>
+          <w:sz w:val="24"/>
+          <w:szCs w:val="28"/>
+        </w:rPr>
+        <w:t>: Angelo Fortunato.</w:t>
+      </w:r>
+    </w:p>
+    <w:p>
+      <w:pPr>
+        <w:rPr>
+          <w:rFonts w:ascii="Georgia" w:hAnsi="Georgia"/>
+          <w:sz w:val="24"/>
+          <w:szCs w:val="28"/>
+        </w:rPr>
+      </w:pPr>
+      <w:r>
+        <w:rPr>
+          <w:rFonts w:ascii="Georgia" w:hAnsi="Georgia"/>
+          <w:i/>
+          <w:sz w:val="24"/>
+          <w:szCs w:val="28"/>
+        </w:rPr>
+        <w:t>manager della documentazione</w:t>
+      </w:r>
+      <w:r>
+        <w:rPr>
+          <w:rFonts w:ascii="Georgia" w:hAnsi="Georgia"/>
+          <w:sz w:val="24"/>
+          <w:szCs w:val="28"/>
+        </w:rPr>
+        <w:t>: Raffaele Marino.</w:t>
+      </w:r>
+    </w:p>
+    <w:p>
+      <w:pPr>
+        <w:rPr>
+          <w:rFonts w:ascii="Georgia" w:hAnsi="Georgia"/>
+          <w:sz w:val="24"/>
+          <w:szCs w:val="28"/>
+        </w:rPr>
+      </w:pPr>
+      <w:r>
+        <w:rPr>
+          <w:rFonts w:ascii="Georgia" w:hAnsi="Georgia"/>
+          <w:i/>
+          <w:sz w:val="24"/>
+          <w:szCs w:val="28"/>
+        </w:rPr>
+        <w:t>manager di progetto</w:t>
+      </w:r>
+      <w:r>
+        <w:rPr>
+          <w:rFonts w:ascii="Georgia" w:hAnsi="Georgia"/>
+          <w:sz w:val="24"/>
+          <w:szCs w:val="28"/>
+        </w:rPr>
+        <w:t>: Silvio Corso e Matteo Pastore.</w:t>
+      </w:r>
+      <w:r>
+        <w:rPr>
+          <w:rFonts w:ascii="Georgia" w:hAnsi="Georgia"/>
+          <w:sz w:val="24"/>
+          <w:szCs w:val="28"/>
+        </w:rPr>
+        <w:cr/>
+      </w:r>
+    </w:p>
+    <w:p>
+      <w:pPr>
+        <w:pStyle w:val="Citazioneintensa"/>
+      </w:pPr>
+      <w:bookmarkStart w:id="3" w:name="_Ref529180376"/>
+      <w:bookmarkStart w:id="4" w:name="_Toc113021"/>
+      <w:r>
+        <w:t>Descrizione del problema</w:t>
+      </w:r>
       <w:bookmarkEnd w:id="3"/>
-    </w:p>
-    <w:p>
-      <w:pPr>
-        <w:rPr>
-          <w:rFonts w:ascii="Georgia" w:hAnsi="Georgia"/>
-          <w:sz w:val="24"/>
-          <w:szCs w:val="28"/>
-        </w:rPr>
-      </w:pPr>
-      <w:r>
-        <w:rPr>
-          <w:rFonts w:ascii="Georgia" w:hAnsi="Georgia"/>
-          <w:i/>
-          <w:sz w:val="24"/>
-          <w:szCs w:val="28"/>
-        </w:rPr>
-        <w:t>manager del gruppo</w:t>
-      </w:r>
-      <w:r>
-        <w:rPr>
-          <w:rFonts w:ascii="Georgia" w:hAnsi="Georgia"/>
-          <w:sz w:val="24"/>
-          <w:szCs w:val="28"/>
-        </w:rPr>
-        <w:t>: Mario Santoro.</w:t>
-      </w:r>
-    </w:p>
-    <w:p>
-      <w:pPr>
-        <w:rPr>
-          <w:rFonts w:ascii="Georgia" w:hAnsi="Georgia"/>
-          <w:sz w:val="24"/>
-          <w:szCs w:val="28"/>
-        </w:rPr>
-      </w:pPr>
-      <w:r>
-        <w:rPr>
-          <w:rFonts w:ascii="Georgia" w:hAnsi="Georgia"/>
-          <w:i/>
-          <w:sz w:val="24"/>
-          <w:szCs w:val="28"/>
-        </w:rPr>
-        <w:t>manager della valutazione</w:t>
-      </w:r>
-      <w:r>
-        <w:rPr>
-          <w:rFonts w:ascii="Georgia" w:hAnsi="Georgia"/>
-          <w:sz w:val="24"/>
-          <w:szCs w:val="28"/>
-        </w:rPr>
-        <w:t>: Angelo Fortunato.</w:t>
-      </w:r>
-    </w:p>
-    <w:p>
-      <w:pPr>
-        <w:rPr>
-          <w:rFonts w:ascii="Georgia" w:hAnsi="Georgia"/>
-          <w:sz w:val="24"/>
-          <w:szCs w:val="28"/>
-        </w:rPr>
-      </w:pPr>
-      <w:r>
-        <w:rPr>
-          <w:rFonts w:ascii="Georgia" w:hAnsi="Georgia"/>
-          <w:i/>
-          <w:sz w:val="24"/>
-          <w:szCs w:val="28"/>
-        </w:rPr>
-        <w:t>manager della documentazione</w:t>
-      </w:r>
-      <w:r>
-        <w:rPr>
-          <w:rFonts w:ascii="Georgia" w:hAnsi="Georgia"/>
-          <w:sz w:val="24"/>
-          <w:szCs w:val="28"/>
-        </w:rPr>
-        <w:t>: Raffaele Marino.</w:t>
-      </w:r>
-    </w:p>
-    <w:p>
-      <w:pPr>
-        <w:rPr>
-          <w:rFonts w:ascii="Georgia" w:hAnsi="Georgia"/>
-          <w:sz w:val="24"/>
-          <w:szCs w:val="28"/>
-        </w:rPr>
-      </w:pPr>
-      <w:r>
-        <w:rPr>
-          <w:rFonts w:ascii="Georgia" w:hAnsi="Georgia"/>
-          <w:i/>
-          <w:sz w:val="24"/>
-          <w:szCs w:val="28"/>
-        </w:rPr>
-        <w:t>manager di progetto</w:t>
-      </w:r>
-      <w:r>
-        <w:rPr>
-          <w:rFonts w:ascii="Georgia" w:hAnsi="Georgia"/>
-          <w:sz w:val="24"/>
-          <w:szCs w:val="28"/>
-        </w:rPr>
-        <w:t>: Silvio Corso e Matteo Pastore.</w:t>
-      </w:r>
-      <w:r>
-        <w:rPr>
-          <w:rFonts w:ascii="Georgia" w:hAnsi="Georgia"/>
-          <w:sz w:val="24"/>
-          <w:szCs w:val="28"/>
-        </w:rPr>
-        <w:cr/>
-      </w:r>
-    </w:p>
-    <w:p>
-      <w:pPr>
-        <w:pStyle w:val="Citazioneintensa"/>
-      </w:pPr>
-      <w:bookmarkStart w:id="4" w:name="_Ref529180376"/>
-      <w:bookmarkStart w:id="5" w:name="_Toc113021"/>
-      <w:r>
-        <w:t>Descrizione del problema</w:t>
-      </w:r>
       <w:bookmarkEnd w:id="4"/>
-      <w:bookmarkEnd w:id="5"/>
     </w:p>
     <w:p>
       <w:pPr>
@@ -1802,13 +1786,13 @@
       <w:r>
         <w:t xml:space="preserve"> </w:t>
       </w:r>
-      <w:bookmarkStart w:id="6" w:name="_Ref529180390"/>
-      <w:bookmarkStart w:id="7" w:name="_Toc113022"/>
+      <w:bookmarkStart w:id="5" w:name="_Ref529180390"/>
+      <w:bookmarkStart w:id="6" w:name="_Toc113022"/>
       <w:r>
         <w:t>Descrizione dei personaggi</w:t>
       </w:r>
+      <w:bookmarkEnd w:id="5"/>
       <w:bookmarkEnd w:id="6"/>
-      <w:bookmarkEnd w:id="7"/>
     </w:p>
     <w:p>
       <w:pPr>
@@ -2310,8 +2294,8 @@
       <w:pPr>
         <w:pStyle w:val="Citazioneintensa"/>
       </w:pPr>
-      <w:bookmarkStart w:id="8" w:name="_Ref529180399"/>
-      <w:bookmarkStart w:id="9" w:name="_Toc113023"/>
+      <w:bookmarkStart w:id="7" w:name="_Ref529180399"/>
+      <w:bookmarkStart w:id="8" w:name="_Toc113023"/>
       <w:r>
         <w:lastRenderedPageBreak/>
         <w:t>S</w:t>
@@ -2319,8 +2303,8 @@
       <w:r>
         <w:t>viluppo di personaggi e gli obiettivi</w:t>
       </w:r>
+      <w:bookmarkEnd w:id="7"/>
       <w:bookmarkEnd w:id="8"/>
-      <w:bookmarkEnd w:id="9"/>
     </w:p>
     <w:p>
       <w:pPr>
@@ -2349,9 +2333,8 @@
           <w:sz w:val="24"/>
           <w:szCs w:val="24"/>
         </w:rPr>
-        <w:t xml:space="preserve">Profilo Utente: </w:t>
-      </w:r>
-      <w:proofErr w:type="spellStart"/>
+        <w:t>Profilo Utente: Vittima</w:t>
+      </w:r>
       <w:r>
         <w:rPr>
           <w:rFonts w:ascii="Georgia" w:hAnsi="Georgia" w:cs="ArialMT"/>
@@ -2359,9 +2342,17 @@
           <w:sz w:val="24"/>
           <w:szCs w:val="24"/>
         </w:rPr>
-        <w:t>VittimaBullismo</w:t>
-      </w:r>
-      <w:proofErr w:type="spellEnd"/>
+        <w:t xml:space="preserve"> b</w:t>
+      </w:r>
+      <w:r>
+        <w:rPr>
+          <w:rFonts w:ascii="Georgia" w:hAnsi="Georgia" w:cs="ArialMT"/>
+          <w:b/>
+          <w:sz w:val="24"/>
+          <w:szCs w:val="24"/>
+        </w:rPr>
+        <w:t>ullismo</w:t>
+      </w:r>
     </w:p>
     <w:p>
       <w:pPr>
@@ -2427,7 +2418,7 @@
                     </pic:cNvPicPr>
                   </pic:nvPicPr>
                   <pic:blipFill>
-                    <a:blip r:embed="rId7">
+                    <a:blip r:embed="rId9">
                       <a:extLst>
                         <a:ext uri="{28A0092B-C50C-407E-A947-70E740481C1C}">
                           <a14:useLocalDpi xmlns:a14="http://schemas.microsoft.com/office/drawing/2010/main" val="0"/>
@@ -2828,7 +2819,7 @@
           <w:sz w:val="24"/>
           <w:szCs w:val="24"/>
         </w:rPr>
-        <w:t>i genitori</w:t>
+        <w:t xml:space="preserve">Genitore </w:t>
       </w:r>
     </w:p>
     <w:p>
@@ -2853,6 +2844,7 @@
       <w:r>
         <w:rPr>
           <w:rFonts w:ascii="Georgia" w:hAnsi="Georgia" w:cs="ArialMT"/>
+          <w:noProof/>
           <w:sz w:val="24"/>
           <w:szCs w:val="24"/>
         </w:rPr>
@@ -2896,7 +2888,7 @@
                     </pic:cNvPicPr>
                   </pic:nvPicPr>
                   <pic:blipFill>
-                    <a:blip r:embed="rId8">
+                    <a:blip r:embed="rId10">
                       <a:extLst>
                         <a:ext uri="{28A0092B-C50C-407E-A947-70E740481C1C}">
                           <a14:useLocalDpi xmlns:a14="http://schemas.microsoft.com/office/drawing/2010/main" val="0"/>
@@ -3114,9 +3106,8 @@
           <w:sz w:val="24"/>
           <w:szCs w:val="24"/>
         </w:rPr>
-        <w:t xml:space="preserve">Profilo Utente: </w:t>
-      </w:r>
-      <w:proofErr w:type="spellStart"/>
+        <w:t>Profilo Utente: Vittima</w:t>
+      </w:r>
       <w:r>
         <w:rPr>
           <w:rFonts w:ascii="Georgia" w:hAnsi="Georgia" w:cs="ArialMT"/>
@@ -3124,7 +3115,17 @@
           <w:sz w:val="24"/>
           <w:szCs w:val="24"/>
         </w:rPr>
-        <w:t>VittimaCyberBullismo</w:t>
+        <w:t xml:space="preserve"> </w:t>
+      </w:r>
+      <w:proofErr w:type="spellStart"/>
+      <w:r>
+        <w:rPr>
+          <w:rFonts w:ascii="Georgia" w:hAnsi="Georgia" w:cs="ArialMT"/>
+          <w:b/>
+          <w:sz w:val="24"/>
+          <w:szCs w:val="24"/>
+        </w:rPr>
+        <w:t>CyberBullismo</w:t>
       </w:r>
       <w:proofErr w:type="spellEnd"/>
     </w:p>
@@ -3190,7 +3191,7 @@
                     </pic:cNvPicPr>
                   </pic:nvPicPr>
                   <pic:blipFill>
-                    <a:blip r:embed="rId9">
+                    <a:blip r:embed="rId11">
                       <a:extLst>
                         <a:ext uri="{28A0092B-C50C-407E-A947-70E740481C1C}">
                           <a14:useLocalDpi xmlns:a14="http://schemas.microsoft.com/office/drawing/2010/main" val="0"/>
@@ -3459,27 +3460,24 @@
       <w:pPr>
         <w:pStyle w:val="Citazioneintensa"/>
       </w:pPr>
-      <w:bookmarkStart w:id="10" w:name="_Ref529180408"/>
-      <w:bookmarkStart w:id="11" w:name="_Toc113024"/>
+      <w:bookmarkStart w:id="9" w:name="_Ref529180408"/>
+      <w:bookmarkStart w:id="10" w:name="_Toc113024"/>
       <w:r>
         <w:t xml:space="preserve">Descrizione </w:t>
       </w:r>
       <w:proofErr w:type="gramStart"/>
       <w:r>
-        <w:t>dei task</w:t>
-      </w:r>
+        <w:t>dei</w:t>
+      </w:r>
+      <w:r>
+        <w:t xml:space="preserve"> </w:t>
+      </w:r>
+      <w:r>
+        <w:t>task</w:t>
+      </w:r>
+      <w:bookmarkEnd w:id="9"/>
       <w:bookmarkEnd w:id="10"/>
-      <w:bookmarkEnd w:id="11"/>
       <w:proofErr w:type="gramEnd"/>
-    </w:p>
-    <w:p>
-      <w:pPr>
-        <w:rPr>
-          <w:rFonts w:ascii="Georgia" w:hAnsi="Georgia"/>
-          <w:sz w:val="24"/>
-          <w:szCs w:val="24"/>
-        </w:rPr>
-      </w:pPr>
     </w:p>
     <w:p>
       <w:pPr>
@@ -3544,7 +3542,7 @@
           <w:sz w:val="24"/>
           <w:szCs w:val="24"/>
         </w:rPr>
-        <w:t>Condividere la propria esperienza</w:t>
+        <w:t>Richiedere aiuto</w:t>
       </w:r>
     </w:p>
     <w:p>
@@ -3566,7 +3564,51 @@
           <w:sz w:val="24"/>
           <w:szCs w:val="24"/>
         </w:rPr>
+        <w:t>Condividere la propria esperienza</w:t>
+      </w:r>
+    </w:p>
+    <w:p>
+      <w:pPr>
+        <w:numPr>
+          <w:ilvl w:val="0"/>
+          <w:numId w:val="5"/>
+        </w:numPr>
+        <w:spacing w:after="0" w:line="240" w:lineRule="auto"/>
+        <w:rPr>
+          <w:rFonts w:ascii="Georgia" w:hAnsi="Georgia"/>
+          <w:sz w:val="24"/>
+          <w:szCs w:val="24"/>
+        </w:rPr>
+      </w:pPr>
+      <w:r>
+        <w:rPr>
+          <w:rFonts w:ascii="Georgia" w:hAnsi="Georgia"/>
+          <w:sz w:val="24"/>
+          <w:szCs w:val="24"/>
+        </w:rPr>
         <w:t>Imparare metodi di prevenzione</w:t>
+      </w:r>
+    </w:p>
+    <w:p>
+      <w:pPr>
+        <w:numPr>
+          <w:ilvl w:val="0"/>
+          <w:numId w:val="5"/>
+        </w:numPr>
+        <w:spacing w:after="0" w:line="240" w:lineRule="auto"/>
+        <w:rPr>
+          <w:rFonts w:ascii="Georgia" w:hAnsi="Georgia"/>
+          <w:sz w:val="24"/>
+          <w:szCs w:val="24"/>
+        </w:rPr>
+      </w:pPr>
+      <w:r>
+        <w:rPr>
+          <w:rFonts w:ascii="Georgia" w:hAnsi="Georgia"/>
+          <w:sz w:val="24"/>
+          <w:szCs w:val="24"/>
+        </w:rPr>
+        <w:t>Valutare situazione dei propri figli</w:t>
       </w:r>
     </w:p>
     <w:p>
@@ -5859,13 +5901,1081 @@
         </w:rPr>
       </w:pPr>
     </w:p>
-    <w:p>
-      <w:pPr>
-        <w:pStyle w:val="Nessunaspaziatura"/>
-        <w:rPr>
-          <w:rFonts w:ascii="Georgia" w:hAnsi="Georgia"/>
-          <w:sz w:val="24"/>
-          <w:szCs w:val="24"/>
+    <w:tbl>
+      <w:tblPr>
+        <w:tblpPr w:leftFromText="141" w:rightFromText="141" w:bottomFromText="200" w:vertAnchor="text" w:horzAnchor="margin" w:tblpY="42"/>
+        <w:tblW w:w="0" w:type="auto"/>
+        <w:tblBorders>
+          <w:top w:val="single" w:sz="4" w:space="0" w:color="auto"/>
+          <w:left w:val="single" w:sz="4" w:space="0" w:color="auto"/>
+          <w:bottom w:val="single" w:sz="4" w:space="0" w:color="auto"/>
+          <w:right w:val="single" w:sz="4" w:space="0" w:color="auto"/>
+          <w:insideH w:val="single" w:sz="4" w:space="0" w:color="auto"/>
+          <w:insideV w:val="single" w:sz="4" w:space="0" w:color="auto"/>
+        </w:tblBorders>
+        <w:tblLook w:val="04A0" w:firstRow="1" w:lastRow="0" w:firstColumn="1" w:lastColumn="0" w:noHBand="0" w:noVBand="1"/>
+      </w:tblPr>
+      <w:tblGrid>
+        <w:gridCol w:w="3259"/>
+        <w:gridCol w:w="3259"/>
+        <w:gridCol w:w="1803"/>
+      </w:tblGrid>
+      <w:tr>
+        <w:tc>
+          <w:tcPr>
+            <w:tcW w:w="3259" w:type="dxa"/>
+            <w:tcBorders>
+              <w:top w:val="single" w:sz="4" w:space="0" w:color="auto"/>
+              <w:left w:val="single" w:sz="4" w:space="0" w:color="auto"/>
+              <w:bottom w:val="single" w:sz="4" w:space="0" w:color="auto"/>
+              <w:right w:val="single" w:sz="4" w:space="0" w:color="auto"/>
+            </w:tcBorders>
+            <w:shd w:val="solid" w:color="000080" w:fill="FFFFFF"/>
+            <w:hideMark/>
+          </w:tcPr>
+          <w:p>
+            <w:pPr>
+              <w:rPr>
+                <w:rFonts w:ascii="Georgia" w:hAnsi="Georgia"/>
+                <w:b/>
+                <w:bCs/>
+                <w:i/>
+                <w:iCs/>
+                <w:color w:val="FFFFFF"/>
+                <w:sz w:val="24"/>
+                <w:szCs w:val="24"/>
+              </w:rPr>
+            </w:pPr>
+            <w:r>
+              <w:rPr>
+                <w:rFonts w:ascii="Georgia" w:hAnsi="Georgia"/>
+                <w:b/>
+                <w:bCs/>
+                <w:i/>
+                <w:iCs/>
+                <w:color w:val="FFFFFF"/>
+                <w:sz w:val="24"/>
+                <w:szCs w:val="24"/>
+              </w:rPr>
+              <w:lastRenderedPageBreak/>
+              <w:t>Chiedere aiuto</w:t>
+            </w:r>
+          </w:p>
+        </w:tc>
+        <w:tc>
+          <w:tcPr>
+            <w:tcW w:w="3259" w:type="dxa"/>
+            <w:tcBorders>
+              <w:top w:val="single" w:sz="4" w:space="0" w:color="auto"/>
+              <w:left w:val="single" w:sz="4" w:space="0" w:color="auto"/>
+              <w:bottom w:val="single" w:sz="4" w:space="0" w:color="auto"/>
+              <w:right w:val="single" w:sz="4" w:space="0" w:color="auto"/>
+            </w:tcBorders>
+            <w:shd w:val="solid" w:color="000080" w:fill="FFFFFF"/>
+            <w:hideMark/>
+          </w:tcPr>
+          <w:p>
+            <w:pPr>
+              <w:rPr>
+                <w:rFonts w:ascii="Georgia" w:hAnsi="Georgia"/>
+                <w:b/>
+                <w:bCs/>
+                <w:i/>
+                <w:iCs/>
+                <w:color w:val="FFFFFF"/>
+                <w:sz w:val="24"/>
+                <w:szCs w:val="24"/>
+              </w:rPr>
+            </w:pPr>
+            <w:r>
+              <w:rPr>
+                <w:rFonts w:ascii="Georgia" w:hAnsi="Georgia"/>
+                <w:b/>
+                <w:bCs/>
+                <w:i/>
+                <w:iCs/>
+                <w:color w:val="FFFFFF"/>
+                <w:sz w:val="24"/>
+                <w:szCs w:val="24"/>
+              </w:rPr>
+              <w:t>Frequenza</w:t>
+            </w:r>
+          </w:p>
+        </w:tc>
+        <w:tc>
+          <w:tcPr>
+            <w:tcW w:w="1803" w:type="dxa"/>
+            <w:tcBorders>
+              <w:top w:val="single" w:sz="4" w:space="0" w:color="auto"/>
+              <w:left w:val="single" w:sz="4" w:space="0" w:color="auto"/>
+              <w:bottom w:val="single" w:sz="4" w:space="0" w:color="auto"/>
+              <w:right w:val="single" w:sz="4" w:space="0" w:color="auto"/>
+            </w:tcBorders>
+            <w:shd w:val="solid" w:color="000080" w:fill="FFFFFF"/>
+            <w:hideMark/>
+          </w:tcPr>
+          <w:p>
+            <w:pPr>
+              <w:rPr>
+                <w:rFonts w:ascii="Georgia" w:hAnsi="Georgia"/>
+                <w:b/>
+                <w:bCs/>
+                <w:i/>
+                <w:iCs/>
+                <w:color w:val="FFFFFF"/>
+                <w:sz w:val="24"/>
+                <w:szCs w:val="24"/>
+              </w:rPr>
+            </w:pPr>
+            <w:r>
+              <w:rPr>
+                <w:rFonts w:ascii="Georgia" w:hAnsi="Georgia"/>
+                <w:b/>
+                <w:bCs/>
+                <w:i/>
+                <w:iCs/>
+                <w:color w:val="FFFFFF"/>
+                <w:sz w:val="24"/>
+                <w:szCs w:val="24"/>
+              </w:rPr>
+              <w:t>Importanza</w:t>
+            </w:r>
+          </w:p>
+        </w:tc>
+      </w:tr>
+      <w:tr>
+        <w:tc>
+          <w:tcPr>
+            <w:tcW w:w="3259" w:type="dxa"/>
+            <w:tcBorders>
+              <w:top w:val="single" w:sz="4" w:space="0" w:color="auto"/>
+              <w:left w:val="single" w:sz="4" w:space="0" w:color="auto"/>
+              <w:bottom w:val="single" w:sz="4" w:space="0" w:color="auto"/>
+              <w:right w:val="single" w:sz="4" w:space="0" w:color="auto"/>
+            </w:tcBorders>
+            <w:shd w:val="solid" w:color="C0C0C0" w:fill="FFFFFF"/>
+            <w:hideMark/>
+          </w:tcPr>
+          <w:p>
+            <w:pPr>
+              <w:rPr>
+                <w:rFonts w:ascii="Georgia" w:hAnsi="Georgia"/>
+                <w:b/>
+                <w:bCs/>
+                <w:color w:val="000000"/>
+                <w:sz w:val="24"/>
+                <w:szCs w:val="24"/>
+              </w:rPr>
+            </w:pPr>
+            <w:r>
+              <w:rPr>
+                <w:rFonts w:ascii="Georgia" w:hAnsi="Georgia"/>
+                <w:b/>
+                <w:bCs/>
+                <w:color w:val="000000"/>
+                <w:sz w:val="24"/>
+                <w:szCs w:val="24"/>
+              </w:rPr>
+              <w:t>Lucia</w:t>
+            </w:r>
+          </w:p>
+        </w:tc>
+        <w:tc>
+          <w:tcPr>
+            <w:tcW w:w="3259" w:type="dxa"/>
+            <w:tcBorders>
+              <w:top w:val="single" w:sz="4" w:space="0" w:color="auto"/>
+              <w:left w:val="single" w:sz="4" w:space="0" w:color="auto"/>
+              <w:bottom w:val="single" w:sz="4" w:space="0" w:color="auto"/>
+              <w:right w:val="single" w:sz="4" w:space="0" w:color="auto"/>
+            </w:tcBorders>
+            <w:shd w:val="solid" w:color="C0C0C0" w:fill="FFFFFF"/>
+            <w:hideMark/>
+          </w:tcPr>
+          <w:p>
+            <w:pPr>
+              <w:rPr>
+                <w:rFonts w:ascii="Georgia" w:hAnsi="Georgia"/>
+                <w:color w:val="000080"/>
+                <w:sz w:val="24"/>
+                <w:szCs w:val="24"/>
+              </w:rPr>
+            </w:pPr>
+            <w:r>
+              <w:rPr>
+                <w:rFonts w:ascii="Georgia" w:hAnsi="Georgia"/>
+                <w:color w:val="000080"/>
+                <w:sz w:val="24"/>
+                <w:szCs w:val="24"/>
+              </w:rPr>
+              <w:t>1 volta al giorno</w:t>
+            </w:r>
+          </w:p>
+        </w:tc>
+        <w:tc>
+          <w:tcPr>
+            <w:tcW w:w="1803" w:type="dxa"/>
+            <w:tcBorders>
+              <w:top w:val="single" w:sz="4" w:space="0" w:color="auto"/>
+              <w:left w:val="single" w:sz="4" w:space="0" w:color="auto"/>
+              <w:bottom w:val="single" w:sz="4" w:space="0" w:color="auto"/>
+              <w:right w:val="single" w:sz="4" w:space="0" w:color="auto"/>
+            </w:tcBorders>
+            <w:shd w:val="solid" w:color="C0C0C0" w:fill="FFFFFF"/>
+            <w:hideMark/>
+          </w:tcPr>
+          <w:p>
+            <w:pPr>
+              <w:rPr>
+                <w:rFonts w:ascii="Georgia" w:hAnsi="Georgia"/>
+                <w:color w:val="000080"/>
+                <w:sz w:val="24"/>
+                <w:szCs w:val="24"/>
+              </w:rPr>
+            </w:pPr>
+            <w:r>
+              <w:rPr>
+                <w:rFonts w:ascii="Georgia" w:hAnsi="Georgia"/>
+                <w:color w:val="000080"/>
+                <w:sz w:val="24"/>
+                <w:szCs w:val="24"/>
+              </w:rPr>
+              <w:t>Alta</w:t>
+            </w:r>
+          </w:p>
+        </w:tc>
+      </w:tr>
+      <w:tr>
+        <w:tc>
+          <w:tcPr>
+            <w:tcW w:w="3259" w:type="dxa"/>
+            <w:tcBorders>
+              <w:top w:val="single" w:sz="4" w:space="0" w:color="auto"/>
+              <w:left w:val="single" w:sz="4" w:space="0" w:color="auto"/>
+              <w:bottom w:val="single" w:sz="4" w:space="0" w:color="auto"/>
+              <w:right w:val="single" w:sz="4" w:space="0" w:color="auto"/>
+            </w:tcBorders>
+            <w:shd w:val="solid" w:color="C0C0C0" w:fill="FFFFFF"/>
+            <w:hideMark/>
+          </w:tcPr>
+          <w:p>
+            <w:pPr>
+              <w:rPr>
+                <w:rFonts w:ascii="Georgia" w:hAnsi="Georgia"/>
+                <w:b/>
+                <w:bCs/>
+                <w:color w:val="000000"/>
+                <w:sz w:val="24"/>
+                <w:szCs w:val="24"/>
+              </w:rPr>
+            </w:pPr>
+            <w:r>
+              <w:rPr>
+                <w:rFonts w:ascii="Georgia" w:hAnsi="Georgia"/>
+                <w:b/>
+                <w:bCs/>
+                <w:color w:val="000000"/>
+                <w:sz w:val="24"/>
+                <w:szCs w:val="24"/>
+              </w:rPr>
+              <w:t>Gianpiero</w:t>
+            </w:r>
+          </w:p>
+        </w:tc>
+        <w:tc>
+          <w:tcPr>
+            <w:tcW w:w="3259" w:type="dxa"/>
+            <w:tcBorders>
+              <w:top w:val="single" w:sz="4" w:space="0" w:color="auto"/>
+              <w:left w:val="single" w:sz="4" w:space="0" w:color="auto"/>
+              <w:bottom w:val="single" w:sz="4" w:space="0" w:color="auto"/>
+              <w:right w:val="single" w:sz="4" w:space="0" w:color="auto"/>
+            </w:tcBorders>
+            <w:shd w:val="solid" w:color="C0C0C0" w:fill="FFFFFF"/>
+            <w:hideMark/>
+          </w:tcPr>
+          <w:p>
+            <w:pPr>
+              <w:rPr>
+                <w:rFonts w:ascii="Georgia" w:hAnsi="Georgia"/>
+                <w:color w:val="000080"/>
+                <w:sz w:val="24"/>
+                <w:szCs w:val="24"/>
+              </w:rPr>
+            </w:pPr>
+            <w:r>
+              <w:rPr>
+                <w:rFonts w:ascii="Georgia" w:hAnsi="Georgia"/>
+                <w:color w:val="000080"/>
+                <w:sz w:val="24"/>
+                <w:szCs w:val="24"/>
+              </w:rPr>
+              <w:t>1 volta al giorno</w:t>
+            </w:r>
+          </w:p>
+        </w:tc>
+        <w:tc>
+          <w:tcPr>
+            <w:tcW w:w="1803" w:type="dxa"/>
+            <w:tcBorders>
+              <w:top w:val="single" w:sz="4" w:space="0" w:color="auto"/>
+              <w:left w:val="single" w:sz="4" w:space="0" w:color="auto"/>
+              <w:bottom w:val="single" w:sz="4" w:space="0" w:color="auto"/>
+              <w:right w:val="single" w:sz="4" w:space="0" w:color="auto"/>
+            </w:tcBorders>
+            <w:shd w:val="solid" w:color="C0C0C0" w:fill="FFFFFF"/>
+            <w:hideMark/>
+          </w:tcPr>
+          <w:p>
+            <w:pPr>
+              <w:rPr>
+                <w:rFonts w:ascii="Georgia" w:hAnsi="Georgia"/>
+                <w:color w:val="000080"/>
+                <w:sz w:val="24"/>
+                <w:szCs w:val="24"/>
+              </w:rPr>
+            </w:pPr>
+            <w:r>
+              <w:rPr>
+                <w:rFonts w:ascii="Georgia" w:hAnsi="Georgia"/>
+                <w:color w:val="000080"/>
+                <w:sz w:val="24"/>
+                <w:szCs w:val="24"/>
+              </w:rPr>
+              <w:t>Alta</w:t>
+            </w:r>
+          </w:p>
+        </w:tc>
+      </w:tr>
+      <w:tr>
+        <w:tc>
+          <w:tcPr>
+            <w:tcW w:w="3259" w:type="dxa"/>
+            <w:tcBorders>
+              <w:top w:val="single" w:sz="4" w:space="0" w:color="auto"/>
+              <w:left w:val="single" w:sz="4" w:space="0" w:color="auto"/>
+              <w:bottom w:val="single" w:sz="4" w:space="0" w:color="auto"/>
+              <w:right w:val="single" w:sz="4" w:space="0" w:color="auto"/>
+            </w:tcBorders>
+            <w:shd w:val="solid" w:color="C0C0C0" w:fill="FFFFFF"/>
+            <w:hideMark/>
+          </w:tcPr>
+          <w:p>
+            <w:pPr>
+              <w:rPr>
+                <w:rFonts w:ascii="Georgia" w:hAnsi="Georgia"/>
+                <w:b/>
+                <w:bCs/>
+                <w:color w:val="000000"/>
+                <w:sz w:val="24"/>
+                <w:szCs w:val="24"/>
+              </w:rPr>
+            </w:pPr>
+            <w:r>
+              <w:rPr>
+                <w:rFonts w:ascii="Georgia" w:hAnsi="Georgia"/>
+                <w:b/>
+                <w:bCs/>
+                <w:color w:val="000000"/>
+                <w:sz w:val="24"/>
+                <w:szCs w:val="24"/>
+              </w:rPr>
+              <w:t>Annamaria</w:t>
+            </w:r>
+          </w:p>
+        </w:tc>
+        <w:tc>
+          <w:tcPr>
+            <w:tcW w:w="3259" w:type="dxa"/>
+            <w:tcBorders>
+              <w:top w:val="single" w:sz="4" w:space="0" w:color="auto"/>
+              <w:left w:val="single" w:sz="4" w:space="0" w:color="auto"/>
+              <w:bottom w:val="single" w:sz="4" w:space="0" w:color="auto"/>
+              <w:right w:val="single" w:sz="4" w:space="0" w:color="auto"/>
+            </w:tcBorders>
+            <w:shd w:val="solid" w:color="C0C0C0" w:fill="FFFFFF"/>
+            <w:hideMark/>
+          </w:tcPr>
+          <w:p>
+            <w:pPr>
+              <w:rPr>
+                <w:rFonts w:ascii="Georgia" w:hAnsi="Georgia"/>
+                <w:color w:val="000080"/>
+                <w:sz w:val="24"/>
+                <w:szCs w:val="24"/>
+              </w:rPr>
+            </w:pPr>
+            <w:r>
+              <w:rPr>
+                <w:rFonts w:ascii="Georgia" w:hAnsi="Georgia"/>
+                <w:color w:val="000080"/>
+                <w:sz w:val="24"/>
+                <w:szCs w:val="24"/>
+              </w:rPr>
+              <w:t>1 volta al giorno</w:t>
+            </w:r>
+          </w:p>
+        </w:tc>
+        <w:tc>
+          <w:tcPr>
+            <w:tcW w:w="1803" w:type="dxa"/>
+            <w:tcBorders>
+              <w:top w:val="single" w:sz="4" w:space="0" w:color="auto"/>
+              <w:left w:val="single" w:sz="4" w:space="0" w:color="auto"/>
+              <w:bottom w:val="single" w:sz="4" w:space="0" w:color="auto"/>
+              <w:right w:val="single" w:sz="4" w:space="0" w:color="auto"/>
+            </w:tcBorders>
+            <w:shd w:val="solid" w:color="C0C0C0" w:fill="FFFFFF"/>
+            <w:hideMark/>
+          </w:tcPr>
+          <w:p>
+            <w:pPr>
+              <w:rPr>
+                <w:rFonts w:ascii="Georgia" w:hAnsi="Georgia"/>
+                <w:color w:val="000080"/>
+                <w:sz w:val="24"/>
+                <w:szCs w:val="24"/>
+              </w:rPr>
+            </w:pPr>
+            <w:r>
+              <w:rPr>
+                <w:rFonts w:ascii="Georgia" w:hAnsi="Georgia"/>
+                <w:color w:val="000080"/>
+                <w:sz w:val="24"/>
+                <w:szCs w:val="24"/>
+              </w:rPr>
+              <w:t>Alta</w:t>
+            </w:r>
+          </w:p>
+        </w:tc>
+      </w:tr>
+    </w:tbl>
+    <w:p>
+      <w:pPr>
+        <w:pStyle w:val="Nessunaspaziatura"/>
+        <w:rPr>
+          <w:rFonts w:ascii="Georgia" w:hAnsi="Georgia"/>
+          <w:sz w:val="24"/>
+          <w:szCs w:val="24"/>
+        </w:rPr>
+      </w:pPr>
+    </w:p>
+    <w:p>
+      <w:pPr>
+        <w:pStyle w:val="Nessunaspaziatura"/>
+        <w:rPr>
+          <w:rFonts w:ascii="Georgia" w:hAnsi="Georgia"/>
+          <w:sz w:val="28"/>
+          <w:szCs w:val="28"/>
+        </w:rPr>
+      </w:pPr>
+    </w:p>
+    <w:p>
+      <w:pPr>
+        <w:pStyle w:val="Nessunaspaziatura"/>
+        <w:rPr>
+          <w:rFonts w:ascii="Georgia" w:hAnsi="Georgia"/>
+          <w:sz w:val="28"/>
+          <w:szCs w:val="28"/>
+        </w:rPr>
+      </w:pPr>
+    </w:p>
+    <w:p>
+      <w:pPr>
+        <w:pStyle w:val="Nessunaspaziatura"/>
+        <w:rPr>
+          <w:rFonts w:ascii="Georgia" w:hAnsi="Georgia"/>
+          <w:sz w:val="28"/>
+          <w:szCs w:val="28"/>
+        </w:rPr>
+      </w:pPr>
+    </w:p>
+    <w:p>
+      <w:pPr>
+        <w:pStyle w:val="Nessunaspaziatura"/>
+        <w:rPr>
+          <w:rFonts w:ascii="Georgia" w:hAnsi="Georgia"/>
+          <w:sz w:val="28"/>
+          <w:szCs w:val="28"/>
+        </w:rPr>
+      </w:pPr>
+    </w:p>
+    <w:p>
+      <w:pPr>
+        <w:pStyle w:val="Nessunaspaziatura"/>
+        <w:rPr>
+          <w:rFonts w:ascii="Georgia" w:hAnsi="Georgia"/>
+          <w:sz w:val="28"/>
+          <w:szCs w:val="28"/>
+        </w:rPr>
+      </w:pPr>
+    </w:p>
+    <w:p>
+      <w:pPr>
+        <w:pStyle w:val="Nessunaspaziatura"/>
+        <w:rPr>
+          <w:rFonts w:ascii="Georgia" w:hAnsi="Georgia"/>
+          <w:sz w:val="28"/>
+          <w:szCs w:val="28"/>
+        </w:rPr>
+      </w:pPr>
+    </w:p>
+    <w:p>
+      <w:pPr>
+        <w:pStyle w:val="Nessunaspaziatura"/>
+        <w:rPr>
+          <w:rFonts w:ascii="Georgia" w:hAnsi="Georgia"/>
+          <w:sz w:val="28"/>
+          <w:szCs w:val="28"/>
+        </w:rPr>
+      </w:pPr>
+    </w:p>
+    <w:p>
+      <w:pPr>
+        <w:pStyle w:val="Nessunaspaziatura"/>
+        <w:rPr>
+          <w:rFonts w:ascii="Georgia" w:hAnsi="Georgia"/>
+          <w:sz w:val="28"/>
+          <w:szCs w:val="28"/>
+        </w:rPr>
+      </w:pPr>
+    </w:p>
+    <w:tbl>
+      <w:tblPr>
+        <w:tblpPr w:leftFromText="141" w:rightFromText="141" w:bottomFromText="200" w:vertAnchor="text" w:horzAnchor="margin" w:tblpY="42"/>
+        <w:tblW w:w="0" w:type="auto"/>
+        <w:tblBorders>
+          <w:top w:val="single" w:sz="4" w:space="0" w:color="auto"/>
+          <w:left w:val="single" w:sz="4" w:space="0" w:color="auto"/>
+          <w:bottom w:val="single" w:sz="4" w:space="0" w:color="auto"/>
+          <w:right w:val="single" w:sz="4" w:space="0" w:color="auto"/>
+          <w:insideH w:val="single" w:sz="4" w:space="0" w:color="auto"/>
+          <w:insideV w:val="single" w:sz="4" w:space="0" w:color="auto"/>
+        </w:tblBorders>
+        <w:tblLook w:val="04A0" w:firstRow="1" w:lastRow="0" w:firstColumn="1" w:lastColumn="0" w:noHBand="0" w:noVBand="1"/>
+      </w:tblPr>
+      <w:tblGrid>
+        <w:gridCol w:w="3259"/>
+        <w:gridCol w:w="3259"/>
+        <w:gridCol w:w="1803"/>
+      </w:tblGrid>
+      <w:tr>
+        <w:tc>
+          <w:tcPr>
+            <w:tcW w:w="3259" w:type="dxa"/>
+            <w:tcBorders>
+              <w:top w:val="single" w:sz="4" w:space="0" w:color="auto"/>
+              <w:left w:val="single" w:sz="4" w:space="0" w:color="auto"/>
+              <w:bottom w:val="single" w:sz="4" w:space="0" w:color="auto"/>
+              <w:right w:val="single" w:sz="4" w:space="0" w:color="auto"/>
+            </w:tcBorders>
+            <w:shd w:val="solid" w:color="000080" w:fill="FFFFFF"/>
+            <w:hideMark/>
+          </w:tcPr>
+          <w:p>
+            <w:pPr>
+              <w:rPr>
+                <w:rFonts w:ascii="Georgia" w:hAnsi="Georgia"/>
+                <w:b/>
+                <w:bCs/>
+                <w:i/>
+                <w:iCs/>
+                <w:color w:val="FFFFFF"/>
+                <w:sz w:val="24"/>
+                <w:szCs w:val="24"/>
+              </w:rPr>
+            </w:pPr>
+            <w:r>
+              <w:rPr>
+                <w:rFonts w:ascii="Georgia" w:hAnsi="Georgia"/>
+                <w:b/>
+                <w:bCs/>
+                <w:i/>
+                <w:iCs/>
+                <w:color w:val="FFFFFF"/>
+                <w:sz w:val="24"/>
+                <w:szCs w:val="24"/>
+              </w:rPr>
+              <w:t>Valutare situazione dei propri figli</w:t>
+            </w:r>
+          </w:p>
+        </w:tc>
+        <w:tc>
+          <w:tcPr>
+            <w:tcW w:w="3259" w:type="dxa"/>
+            <w:tcBorders>
+              <w:top w:val="single" w:sz="4" w:space="0" w:color="auto"/>
+              <w:left w:val="single" w:sz="4" w:space="0" w:color="auto"/>
+              <w:bottom w:val="single" w:sz="4" w:space="0" w:color="auto"/>
+              <w:right w:val="single" w:sz="4" w:space="0" w:color="auto"/>
+            </w:tcBorders>
+            <w:shd w:val="solid" w:color="000080" w:fill="FFFFFF"/>
+            <w:hideMark/>
+          </w:tcPr>
+          <w:p>
+            <w:pPr>
+              <w:rPr>
+                <w:rFonts w:ascii="Georgia" w:hAnsi="Georgia"/>
+                <w:b/>
+                <w:bCs/>
+                <w:i/>
+                <w:iCs/>
+                <w:color w:val="FFFFFF"/>
+                <w:sz w:val="24"/>
+                <w:szCs w:val="24"/>
+              </w:rPr>
+            </w:pPr>
+            <w:r>
+              <w:rPr>
+                <w:rFonts w:ascii="Georgia" w:hAnsi="Georgia"/>
+                <w:b/>
+                <w:bCs/>
+                <w:i/>
+                <w:iCs/>
+                <w:color w:val="FFFFFF"/>
+                <w:sz w:val="24"/>
+                <w:szCs w:val="24"/>
+              </w:rPr>
+              <w:t>Frequenza</w:t>
+            </w:r>
+          </w:p>
+        </w:tc>
+        <w:tc>
+          <w:tcPr>
+            <w:tcW w:w="1803" w:type="dxa"/>
+            <w:tcBorders>
+              <w:top w:val="single" w:sz="4" w:space="0" w:color="auto"/>
+              <w:left w:val="single" w:sz="4" w:space="0" w:color="auto"/>
+              <w:bottom w:val="single" w:sz="4" w:space="0" w:color="auto"/>
+              <w:right w:val="single" w:sz="4" w:space="0" w:color="auto"/>
+            </w:tcBorders>
+            <w:shd w:val="solid" w:color="000080" w:fill="FFFFFF"/>
+            <w:hideMark/>
+          </w:tcPr>
+          <w:p>
+            <w:pPr>
+              <w:rPr>
+                <w:rFonts w:ascii="Georgia" w:hAnsi="Georgia"/>
+                <w:b/>
+                <w:bCs/>
+                <w:i/>
+                <w:iCs/>
+                <w:color w:val="FFFFFF"/>
+                <w:sz w:val="24"/>
+                <w:szCs w:val="24"/>
+              </w:rPr>
+            </w:pPr>
+            <w:r>
+              <w:rPr>
+                <w:rFonts w:ascii="Georgia" w:hAnsi="Georgia"/>
+                <w:b/>
+                <w:bCs/>
+                <w:i/>
+                <w:iCs/>
+                <w:color w:val="FFFFFF"/>
+                <w:sz w:val="24"/>
+                <w:szCs w:val="24"/>
+              </w:rPr>
+              <w:t>Importanza</w:t>
+            </w:r>
+          </w:p>
+        </w:tc>
+      </w:tr>
+      <w:tr>
+        <w:tc>
+          <w:tcPr>
+            <w:tcW w:w="3259" w:type="dxa"/>
+            <w:tcBorders>
+              <w:top w:val="single" w:sz="4" w:space="0" w:color="auto"/>
+              <w:left w:val="single" w:sz="4" w:space="0" w:color="auto"/>
+              <w:bottom w:val="single" w:sz="4" w:space="0" w:color="auto"/>
+              <w:right w:val="single" w:sz="4" w:space="0" w:color="auto"/>
+            </w:tcBorders>
+            <w:shd w:val="solid" w:color="C0C0C0" w:fill="FFFFFF"/>
+            <w:hideMark/>
+          </w:tcPr>
+          <w:p>
+            <w:pPr>
+              <w:rPr>
+                <w:rFonts w:ascii="Georgia" w:hAnsi="Georgia"/>
+                <w:b/>
+                <w:bCs/>
+                <w:color w:val="000000"/>
+                <w:sz w:val="24"/>
+                <w:szCs w:val="24"/>
+              </w:rPr>
+            </w:pPr>
+            <w:r>
+              <w:rPr>
+                <w:rFonts w:ascii="Georgia" w:hAnsi="Georgia"/>
+                <w:b/>
+                <w:bCs/>
+                <w:color w:val="000000"/>
+                <w:sz w:val="24"/>
+                <w:szCs w:val="24"/>
+              </w:rPr>
+              <w:t>Lucia</w:t>
+            </w:r>
+          </w:p>
+        </w:tc>
+        <w:tc>
+          <w:tcPr>
+            <w:tcW w:w="3259" w:type="dxa"/>
+            <w:tcBorders>
+              <w:top w:val="single" w:sz="4" w:space="0" w:color="auto"/>
+              <w:left w:val="single" w:sz="4" w:space="0" w:color="auto"/>
+              <w:bottom w:val="single" w:sz="4" w:space="0" w:color="auto"/>
+              <w:right w:val="single" w:sz="4" w:space="0" w:color="auto"/>
+            </w:tcBorders>
+            <w:shd w:val="solid" w:color="C0C0C0" w:fill="FFFFFF"/>
+            <w:hideMark/>
+          </w:tcPr>
+          <w:p>
+            <w:pPr>
+              <w:rPr>
+                <w:rFonts w:ascii="Georgia" w:hAnsi="Georgia"/>
+                <w:color w:val="000080"/>
+                <w:sz w:val="24"/>
+                <w:szCs w:val="24"/>
+              </w:rPr>
+            </w:pPr>
+            <w:r>
+              <w:rPr>
+                <w:rFonts w:ascii="Georgia" w:hAnsi="Georgia"/>
+                <w:color w:val="000080"/>
+                <w:sz w:val="24"/>
+                <w:szCs w:val="24"/>
+              </w:rPr>
+              <w:t>0</w:t>
+            </w:r>
+          </w:p>
+        </w:tc>
+        <w:tc>
+          <w:tcPr>
+            <w:tcW w:w="1803" w:type="dxa"/>
+            <w:tcBorders>
+              <w:top w:val="single" w:sz="4" w:space="0" w:color="auto"/>
+              <w:left w:val="single" w:sz="4" w:space="0" w:color="auto"/>
+              <w:bottom w:val="single" w:sz="4" w:space="0" w:color="auto"/>
+              <w:right w:val="single" w:sz="4" w:space="0" w:color="auto"/>
+            </w:tcBorders>
+            <w:shd w:val="solid" w:color="C0C0C0" w:fill="FFFFFF"/>
+            <w:hideMark/>
+          </w:tcPr>
+          <w:p>
+            <w:pPr>
+              <w:rPr>
+                <w:rFonts w:ascii="Georgia" w:hAnsi="Georgia"/>
+                <w:color w:val="000080"/>
+                <w:sz w:val="24"/>
+                <w:szCs w:val="24"/>
+              </w:rPr>
+            </w:pPr>
+            <w:r>
+              <w:rPr>
+                <w:rFonts w:ascii="Georgia" w:hAnsi="Georgia"/>
+                <w:color w:val="000080"/>
+                <w:sz w:val="24"/>
+                <w:szCs w:val="24"/>
+              </w:rPr>
+              <w:t>Bassa</w:t>
+            </w:r>
+          </w:p>
+        </w:tc>
+      </w:tr>
+      <w:tr>
+        <w:tc>
+          <w:tcPr>
+            <w:tcW w:w="3259" w:type="dxa"/>
+            <w:tcBorders>
+              <w:top w:val="single" w:sz="4" w:space="0" w:color="auto"/>
+              <w:left w:val="single" w:sz="4" w:space="0" w:color="auto"/>
+              <w:bottom w:val="single" w:sz="4" w:space="0" w:color="auto"/>
+              <w:right w:val="single" w:sz="4" w:space="0" w:color="auto"/>
+            </w:tcBorders>
+            <w:shd w:val="solid" w:color="C0C0C0" w:fill="FFFFFF"/>
+            <w:hideMark/>
+          </w:tcPr>
+          <w:p>
+            <w:pPr>
+              <w:rPr>
+                <w:rFonts w:ascii="Georgia" w:hAnsi="Georgia"/>
+                <w:b/>
+                <w:bCs/>
+                <w:color w:val="000000"/>
+                <w:sz w:val="24"/>
+                <w:szCs w:val="24"/>
+              </w:rPr>
+            </w:pPr>
+            <w:r>
+              <w:rPr>
+                <w:rFonts w:ascii="Georgia" w:hAnsi="Georgia"/>
+                <w:b/>
+                <w:bCs/>
+                <w:color w:val="000000"/>
+                <w:sz w:val="24"/>
+                <w:szCs w:val="24"/>
+              </w:rPr>
+              <w:t>Gianpiero</w:t>
+            </w:r>
+          </w:p>
+        </w:tc>
+        <w:tc>
+          <w:tcPr>
+            <w:tcW w:w="3259" w:type="dxa"/>
+            <w:tcBorders>
+              <w:top w:val="single" w:sz="4" w:space="0" w:color="auto"/>
+              <w:left w:val="single" w:sz="4" w:space="0" w:color="auto"/>
+              <w:bottom w:val="single" w:sz="4" w:space="0" w:color="auto"/>
+              <w:right w:val="single" w:sz="4" w:space="0" w:color="auto"/>
+            </w:tcBorders>
+            <w:shd w:val="solid" w:color="C0C0C0" w:fill="FFFFFF"/>
+            <w:hideMark/>
+          </w:tcPr>
+          <w:p>
+            <w:pPr>
+              <w:rPr>
+                <w:rFonts w:ascii="Georgia" w:hAnsi="Georgia"/>
+                <w:color w:val="000080"/>
+                <w:sz w:val="24"/>
+                <w:szCs w:val="24"/>
+              </w:rPr>
+            </w:pPr>
+            <w:r>
+              <w:rPr>
+                <w:rFonts w:ascii="Georgia" w:hAnsi="Georgia"/>
+                <w:color w:val="000080"/>
+                <w:sz w:val="24"/>
+                <w:szCs w:val="24"/>
+              </w:rPr>
+              <w:t>0</w:t>
+            </w:r>
+          </w:p>
+        </w:tc>
+        <w:tc>
+          <w:tcPr>
+            <w:tcW w:w="1803" w:type="dxa"/>
+            <w:tcBorders>
+              <w:top w:val="single" w:sz="4" w:space="0" w:color="auto"/>
+              <w:left w:val="single" w:sz="4" w:space="0" w:color="auto"/>
+              <w:bottom w:val="single" w:sz="4" w:space="0" w:color="auto"/>
+              <w:right w:val="single" w:sz="4" w:space="0" w:color="auto"/>
+            </w:tcBorders>
+            <w:shd w:val="solid" w:color="C0C0C0" w:fill="FFFFFF"/>
+            <w:hideMark/>
+          </w:tcPr>
+          <w:p>
+            <w:pPr>
+              <w:rPr>
+                <w:rFonts w:ascii="Georgia" w:hAnsi="Georgia"/>
+                <w:color w:val="000080"/>
+                <w:sz w:val="24"/>
+                <w:szCs w:val="24"/>
+              </w:rPr>
+            </w:pPr>
+            <w:r>
+              <w:rPr>
+                <w:rFonts w:ascii="Georgia" w:hAnsi="Georgia"/>
+                <w:color w:val="000080"/>
+                <w:sz w:val="24"/>
+                <w:szCs w:val="24"/>
+              </w:rPr>
+              <w:t>Bassa</w:t>
+            </w:r>
+          </w:p>
+        </w:tc>
+      </w:tr>
+      <w:tr>
+        <w:tc>
+          <w:tcPr>
+            <w:tcW w:w="3259" w:type="dxa"/>
+            <w:tcBorders>
+              <w:top w:val="single" w:sz="4" w:space="0" w:color="auto"/>
+              <w:left w:val="single" w:sz="4" w:space="0" w:color="auto"/>
+              <w:bottom w:val="single" w:sz="4" w:space="0" w:color="auto"/>
+              <w:right w:val="single" w:sz="4" w:space="0" w:color="auto"/>
+            </w:tcBorders>
+            <w:shd w:val="solid" w:color="C0C0C0" w:fill="FFFFFF"/>
+            <w:hideMark/>
+          </w:tcPr>
+          <w:p>
+            <w:pPr>
+              <w:rPr>
+                <w:rFonts w:ascii="Georgia" w:hAnsi="Georgia"/>
+                <w:b/>
+                <w:bCs/>
+                <w:color w:val="000000"/>
+                <w:sz w:val="24"/>
+                <w:szCs w:val="24"/>
+              </w:rPr>
+            </w:pPr>
+            <w:r>
+              <w:rPr>
+                <w:rFonts w:ascii="Georgia" w:hAnsi="Georgia"/>
+                <w:b/>
+                <w:bCs/>
+                <w:color w:val="000000"/>
+                <w:sz w:val="24"/>
+                <w:szCs w:val="24"/>
+              </w:rPr>
+              <w:t>Annamaria</w:t>
+            </w:r>
+          </w:p>
+        </w:tc>
+        <w:tc>
+          <w:tcPr>
+            <w:tcW w:w="3259" w:type="dxa"/>
+            <w:tcBorders>
+              <w:top w:val="single" w:sz="4" w:space="0" w:color="auto"/>
+              <w:left w:val="single" w:sz="4" w:space="0" w:color="auto"/>
+              <w:bottom w:val="single" w:sz="4" w:space="0" w:color="auto"/>
+              <w:right w:val="single" w:sz="4" w:space="0" w:color="auto"/>
+            </w:tcBorders>
+            <w:shd w:val="solid" w:color="C0C0C0" w:fill="FFFFFF"/>
+            <w:hideMark/>
+          </w:tcPr>
+          <w:p>
+            <w:pPr>
+              <w:rPr>
+                <w:rFonts w:ascii="Georgia" w:hAnsi="Georgia"/>
+                <w:color w:val="000080"/>
+                <w:sz w:val="24"/>
+                <w:szCs w:val="24"/>
+              </w:rPr>
+            </w:pPr>
+            <w:r>
+              <w:rPr>
+                <w:rFonts w:ascii="Georgia" w:hAnsi="Georgia"/>
+                <w:color w:val="000080"/>
+                <w:sz w:val="24"/>
+                <w:szCs w:val="24"/>
+              </w:rPr>
+              <w:t xml:space="preserve">1 volta </w:t>
+            </w:r>
+            <w:r>
+              <w:rPr>
+                <w:rFonts w:ascii="Georgia" w:hAnsi="Georgia"/>
+                <w:color w:val="000080"/>
+                <w:sz w:val="24"/>
+                <w:szCs w:val="24"/>
+              </w:rPr>
+              <w:t>all’anno</w:t>
+            </w:r>
+            <w:bookmarkStart w:id="11" w:name="_GoBack"/>
+            <w:bookmarkEnd w:id="11"/>
+          </w:p>
+        </w:tc>
+        <w:tc>
+          <w:tcPr>
+            <w:tcW w:w="1803" w:type="dxa"/>
+            <w:tcBorders>
+              <w:top w:val="single" w:sz="4" w:space="0" w:color="auto"/>
+              <w:left w:val="single" w:sz="4" w:space="0" w:color="auto"/>
+              <w:bottom w:val="single" w:sz="4" w:space="0" w:color="auto"/>
+              <w:right w:val="single" w:sz="4" w:space="0" w:color="auto"/>
+            </w:tcBorders>
+            <w:shd w:val="solid" w:color="C0C0C0" w:fill="FFFFFF"/>
+            <w:hideMark/>
+          </w:tcPr>
+          <w:p>
+            <w:pPr>
+              <w:rPr>
+                <w:rFonts w:ascii="Georgia" w:hAnsi="Georgia"/>
+                <w:color w:val="000080"/>
+                <w:sz w:val="24"/>
+                <w:szCs w:val="24"/>
+              </w:rPr>
+            </w:pPr>
+            <w:r>
+              <w:rPr>
+                <w:rFonts w:ascii="Georgia" w:hAnsi="Georgia"/>
+                <w:color w:val="000080"/>
+                <w:sz w:val="24"/>
+                <w:szCs w:val="24"/>
+              </w:rPr>
+              <w:t>Alta</w:t>
+            </w:r>
+          </w:p>
+        </w:tc>
+      </w:tr>
+    </w:tbl>
+    <w:p>
+      <w:pPr>
+        <w:pStyle w:val="Nessunaspaziatura"/>
+        <w:rPr>
+          <w:rFonts w:ascii="Georgia" w:hAnsi="Georgia"/>
+          <w:sz w:val="28"/>
+          <w:szCs w:val="28"/>
+        </w:rPr>
+      </w:pPr>
+    </w:p>
+    <w:p>
+      <w:pPr>
+        <w:pStyle w:val="Nessunaspaziatura"/>
+        <w:rPr>
+          <w:rFonts w:ascii="Georgia" w:hAnsi="Georgia"/>
+          <w:sz w:val="28"/>
+          <w:szCs w:val="28"/>
+        </w:rPr>
+      </w:pPr>
+    </w:p>
+    <w:p>
+      <w:pPr>
+        <w:pStyle w:val="Nessunaspaziatura"/>
+        <w:rPr>
+          <w:rFonts w:ascii="Georgia" w:hAnsi="Georgia"/>
+          <w:sz w:val="28"/>
+          <w:szCs w:val="28"/>
+        </w:rPr>
+      </w:pPr>
+    </w:p>
+    <w:p>
+      <w:pPr>
+        <w:pStyle w:val="Nessunaspaziatura"/>
+        <w:rPr>
+          <w:rFonts w:ascii="Georgia" w:hAnsi="Georgia"/>
+          <w:sz w:val="28"/>
+          <w:szCs w:val="28"/>
+        </w:rPr>
+      </w:pPr>
+    </w:p>
+    <w:p>
+      <w:pPr>
+        <w:pStyle w:val="Nessunaspaziatura"/>
+        <w:rPr>
+          <w:rFonts w:ascii="Georgia" w:hAnsi="Georgia"/>
+          <w:sz w:val="28"/>
+          <w:szCs w:val="28"/>
+        </w:rPr>
+      </w:pPr>
+    </w:p>
+    <w:p>
+      <w:pPr>
+        <w:pStyle w:val="Nessunaspaziatura"/>
+        <w:rPr>
+          <w:rFonts w:ascii="Georgia" w:hAnsi="Georgia"/>
+          <w:sz w:val="28"/>
+          <w:szCs w:val="28"/>
+        </w:rPr>
+      </w:pPr>
+    </w:p>
+    <w:p>
+      <w:pPr>
+        <w:pStyle w:val="Nessunaspaziatura"/>
+        <w:rPr>
+          <w:rFonts w:ascii="Georgia" w:hAnsi="Georgia"/>
+          <w:sz w:val="28"/>
+          <w:szCs w:val="28"/>
+        </w:rPr>
+      </w:pPr>
+    </w:p>
+    <w:p>
+      <w:pPr>
+        <w:pStyle w:val="Nessunaspaziatura"/>
+        <w:rPr>
+          <w:rFonts w:ascii="Georgia" w:hAnsi="Georgia"/>
+          <w:sz w:val="28"/>
+          <w:szCs w:val="28"/>
         </w:rPr>
       </w:pPr>
     </w:p>
@@ -5926,7 +7036,7 @@
             <wp:cNvGraphicFramePr/>
             <a:graphic xmlns:a="http://schemas.openxmlformats.org/drawingml/2006/main">
               <a:graphicData uri="http://schemas.openxmlformats.org/drawingml/2006/chart">
-                <c:chart xmlns:c="http://schemas.openxmlformats.org/drawingml/2006/chart" xmlns:r="http://schemas.openxmlformats.org/officeDocument/2006/relationships" r:id="rId10"/>
+                <c:chart xmlns:c="http://schemas.openxmlformats.org/drawingml/2006/chart" xmlns:r="http://schemas.openxmlformats.org/officeDocument/2006/relationships" r:id="rId12"/>
               </a:graphicData>
             </a:graphic>
           </wp:inline>
@@ -5942,6 +7052,56 @@
     </w:sectPr>
   </w:body>
 </w:document>
+</file>
+
+<file path=word/endnotes.xml><?xml version="1.0" encoding="utf-8"?>
+<w:endnotes xmlns:wpc="http://schemas.microsoft.com/office/word/2010/wordprocessingCanvas" xmlns:cx="http://schemas.microsoft.com/office/drawing/2014/chartex" xmlns:cx1="http://schemas.microsoft.com/office/drawing/2015/9/8/chartex" xmlns:cx2="http://schemas.microsoft.com/office/drawing/2015/10/21/chartex" xmlns:cx3="http://schemas.microsoft.com/office/drawing/2016/5/9/chartex" xmlns:cx4="http://schemas.microsoft.com/office/drawing/2016/5/10/chartex" xmlns:cx5="http://schemas.microsoft.com/office/drawing/2016/5/11/chartex" xmlns:cx6="http://schemas.microsoft.com/office/drawing/2016/5/12/chartex" xmlns:cx7="http://schemas.microsoft.com/office/drawing/2016/5/13/chartex" xmlns:cx8="http://schemas.microsoft.com/office/drawing/2016/5/14/chartex" xmlns:mc="http://schemas.openxmlformats.org/markup-compatibility/2006" xmlns:aink="http://schemas.microsoft.com/office/drawing/2016/ink" xmlns:am3d="http://schemas.microsoft.com/office/drawing/2017/model3d" xmlns:o="urn:schemas-microsoft-com:office:office" xmlns:r="http://schemas.openxmlformats.org/officeDocument/2006/relationships" xmlns:m="http://schemas.openxmlformats.org/officeDocument/2006/math" xmlns:v="urn:schemas-microsoft-com:vml" xmlns:wp14="http://schemas.microsoft.com/office/word/2010/wordprocessingDrawing" xmlns:wp="http://schemas.openxmlformats.org/drawingml/2006/wordprocessingDrawing" xmlns:w10="urn:schemas-microsoft-com:office:word" xmlns:w="http://schemas.openxmlformats.org/wordprocessingml/2006/main" xmlns:w14="http://schemas.microsoft.com/office/word/2010/wordml" xmlns:w15="http://schemas.microsoft.com/office/word/2012/wordml" xmlns:w16cid="http://schemas.microsoft.com/office/word/2016/wordml/cid" xmlns:w16se="http://schemas.microsoft.com/office/word/2015/wordml/symex" xmlns:wpg="http://schemas.microsoft.com/office/word/2010/wordprocessingGroup" xmlns:wpi="http://schemas.microsoft.com/office/word/2010/wordprocessingInk" xmlns:wne="http://schemas.microsoft.com/office/word/2006/wordml" xmlns:wps="http://schemas.microsoft.com/office/word/2010/wordprocessingShape" mc:Ignorable="w14 w15 w16se w16cid wp14">
+  <w:endnote w:type="separator" w:id="-1">
+    <w:p>
+      <w:pPr>
+        <w:spacing w:after="0" w:line="240" w:lineRule="auto"/>
+      </w:pPr>
+      <w:r>
+        <w:separator/>
+      </w:r>
+    </w:p>
+  </w:endnote>
+  <w:endnote w:type="continuationSeparator" w:id="0">
+    <w:p>
+      <w:pPr>
+        <w:spacing w:after="0" w:line="240" w:lineRule="auto"/>
+      </w:pPr>
+      <w:r>
+        <w:continuationSeparator/>
+      </w:r>
+    </w:p>
+  </w:endnote>
+</w:endnotes>
+</file>
+
+<file path=word/footnotes.xml><?xml version="1.0" encoding="utf-8"?>
+<w:footnotes xmlns:wpc="http://schemas.microsoft.com/office/word/2010/wordprocessingCanvas" xmlns:cx="http://schemas.microsoft.com/office/drawing/2014/chartex" xmlns:cx1="http://schemas.microsoft.com/office/drawing/2015/9/8/chartex" xmlns:cx2="http://schemas.microsoft.com/office/drawing/2015/10/21/chartex" xmlns:cx3="http://schemas.microsoft.com/office/drawing/2016/5/9/chartex" xmlns:cx4="http://schemas.microsoft.com/office/drawing/2016/5/10/chartex" xmlns:cx5="http://schemas.microsoft.com/office/drawing/2016/5/11/chartex" xmlns:cx6="http://schemas.microsoft.com/office/drawing/2016/5/12/chartex" xmlns:cx7="http://schemas.microsoft.com/office/drawing/2016/5/13/chartex" xmlns:cx8="http://schemas.microsoft.com/office/drawing/2016/5/14/chartex" xmlns:mc="http://schemas.openxmlformats.org/markup-compatibility/2006" xmlns:aink="http://schemas.microsoft.com/office/drawing/2016/ink" xmlns:am3d="http://schemas.microsoft.com/office/drawing/2017/model3d" xmlns:o="urn:schemas-microsoft-com:office:office" xmlns:r="http://schemas.openxmlformats.org/officeDocument/2006/relationships" xmlns:m="http://schemas.openxmlformats.org/officeDocument/2006/math" xmlns:v="urn:schemas-microsoft-com:vml" xmlns:wp14="http://schemas.microsoft.com/office/word/2010/wordprocessingDrawing" xmlns:wp="http://schemas.openxmlformats.org/drawingml/2006/wordprocessingDrawing" xmlns:w10="urn:schemas-microsoft-com:office:word" xmlns:w="http://schemas.openxmlformats.org/wordprocessingml/2006/main" xmlns:w14="http://schemas.microsoft.com/office/word/2010/wordml" xmlns:w15="http://schemas.microsoft.com/office/word/2012/wordml" xmlns:w16cid="http://schemas.microsoft.com/office/word/2016/wordml/cid" xmlns:w16se="http://schemas.microsoft.com/office/word/2015/wordml/symex" xmlns:wpg="http://schemas.microsoft.com/office/word/2010/wordprocessingGroup" xmlns:wpi="http://schemas.microsoft.com/office/word/2010/wordprocessingInk" xmlns:wne="http://schemas.microsoft.com/office/word/2006/wordml" xmlns:wps="http://schemas.microsoft.com/office/word/2010/wordprocessingShape" mc:Ignorable="w14 w15 w16se w16cid wp14">
+  <w:footnote w:type="separator" w:id="-1">
+    <w:p>
+      <w:pPr>
+        <w:spacing w:after="0" w:line="240" w:lineRule="auto"/>
+      </w:pPr>
+      <w:r>
+        <w:separator/>
+      </w:r>
+    </w:p>
+  </w:footnote>
+  <w:footnote w:type="continuationSeparator" w:id="0">
+    <w:p>
+      <w:pPr>
+        <w:spacing w:after="0" w:line="240" w:lineRule="auto"/>
+      </w:pPr>
+      <w:r>
+        <w:continuationSeparator/>
+      </w:r>
+    </w:p>
+  </w:footnote>
+</w:footnotes>
 </file>
 
 <file path=word/numbering.xml><?xml version="1.0" encoding="utf-8"?>
@@ -6677,7 +7837,7 @@
     <w:lsdException w:name="Table Web 2" w:semiHidden="1" w:unhideWhenUsed="1"/>
     <w:lsdException w:name="Table Web 3" w:semiHidden="1" w:unhideWhenUsed="1"/>
     <w:lsdException w:name="Balloon Text" w:semiHidden="1" w:unhideWhenUsed="1"/>
-    <w:lsdException w:name="Table Grid" w:semiHidden="1" w:uiPriority="39" w:unhideWhenUsed="1"/>
+    <w:lsdException w:name="Table Grid" w:uiPriority="39"/>
     <w:lsdException w:name="Table Theme" w:semiHidden="1" w:unhideWhenUsed="1"/>
     <w:lsdException w:name="Placeholder Text" w:semiHidden="1"/>
     <w:lsdException w:name="No Spacing" w:uiPriority="1" w:qFormat="1"/>
@@ -7021,6 +8181,7 @@
   <w:style w:type="character" w:default="1" w:styleId="Carpredefinitoparagrafo">
     <w:name w:val="Default Paragraph Font"/>
     <w:uiPriority w:val="1"/>
+    <w:semiHidden/>
     <w:unhideWhenUsed/>
   </w:style>
   <w:style w:type="table" w:default="1" w:styleId="Tabellanormale">
@@ -7335,6 +8496,50 @@
       <w:u w:val="single"/>
     </w:rPr>
   </w:style>
+  <w:style w:type="paragraph" w:styleId="Intestazione">
+    <w:name w:val="header"/>
+    <w:basedOn w:val="Normale"/>
+    <w:link w:val="IntestazioneCarattere"/>
+    <w:uiPriority w:val="99"/>
+    <w:unhideWhenUsed/>
+    <w:rsid w:val="00B0660E"/>
+    <w:pPr>
+      <w:tabs>
+        <w:tab w:val="center" w:pos="4819"/>
+        <w:tab w:val="right" w:pos="9638"/>
+      </w:tabs>
+      <w:spacing w:after="0" w:line="240" w:lineRule="auto"/>
+    </w:pPr>
+  </w:style>
+  <w:style w:type="character" w:customStyle="1" w:styleId="IntestazioneCarattere">
+    <w:name w:val="Intestazione Carattere"/>
+    <w:basedOn w:val="Carpredefinitoparagrafo"/>
+    <w:link w:val="Intestazione"/>
+    <w:uiPriority w:val="99"/>
+    <w:rsid w:val="00B0660E"/>
+  </w:style>
+  <w:style w:type="paragraph" w:styleId="Pidipagina">
+    <w:name w:val="footer"/>
+    <w:basedOn w:val="Normale"/>
+    <w:link w:val="PidipaginaCarattere"/>
+    <w:uiPriority w:val="99"/>
+    <w:unhideWhenUsed/>
+    <w:rsid w:val="00B0660E"/>
+    <w:pPr>
+      <w:tabs>
+        <w:tab w:val="center" w:pos="4819"/>
+        <w:tab w:val="right" w:pos="9638"/>
+      </w:tabs>
+      <w:spacing w:after="0" w:line="240" w:lineRule="auto"/>
+    </w:pPr>
+  </w:style>
+  <w:style w:type="character" w:customStyle="1" w:styleId="PidipaginaCarattere">
+    <w:name w:val="Piè di pagina Carattere"/>
+    <w:basedOn w:val="Carpredefinitoparagrafo"/>
+    <w:link w:val="Pidipagina"/>
+    <w:uiPriority w:val="99"/>
+    <w:rsid w:val="00B0660E"/>
+  </w:style>
 </w:styles>
 </file>
 
@@ -7371,6 +8576,197 @@
               </c:strCache>
             </c:strRef>
           </c:tx>
+          <c:dPt>
+            <c:idx val="0"/>
+            <c:bubble3D val="0"/>
+            <c:spPr>
+              <a:solidFill>
+                <a:schemeClr val="accent1"/>
+              </a:solidFill>
+              <a:ln>
+                <a:noFill/>
+              </a:ln>
+              <a:effectLst>
+                <a:outerShdw blurRad="254000" sx="102000" sy="102000" algn="ctr" rotWithShape="0">
+                  <a:prstClr val="black">
+                    <a:alpha val="20000"/>
+                  </a:prstClr>
+                </a:outerShdw>
+              </a:effectLst>
+            </c:spPr>
+            <c:extLst>
+              <c:ext xmlns:c16="http://schemas.microsoft.com/office/drawing/2014/chart" uri="{C3380CC4-5D6E-409C-BE32-E72D297353CC}">
+                <c16:uniqueId val="{00000001-2607-4B68-9C5A-4E4857D8DE0B}"/>
+              </c:ext>
+            </c:extLst>
+          </c:dPt>
+          <c:dPt>
+            <c:idx val="1"/>
+            <c:bubble3D val="0"/>
+            <c:spPr>
+              <a:solidFill>
+                <a:schemeClr val="accent2"/>
+              </a:solidFill>
+              <a:ln>
+                <a:noFill/>
+              </a:ln>
+              <a:effectLst>
+                <a:outerShdw blurRad="254000" sx="102000" sy="102000" algn="ctr" rotWithShape="0">
+                  <a:prstClr val="black">
+                    <a:alpha val="20000"/>
+                  </a:prstClr>
+                </a:outerShdw>
+              </a:effectLst>
+            </c:spPr>
+            <c:extLst>
+              <c:ext xmlns:c16="http://schemas.microsoft.com/office/drawing/2014/chart" uri="{C3380CC4-5D6E-409C-BE32-E72D297353CC}">
+                <c16:uniqueId val="{00000003-2607-4B68-9C5A-4E4857D8DE0B}"/>
+              </c:ext>
+            </c:extLst>
+          </c:dPt>
+          <c:dPt>
+            <c:idx val="2"/>
+            <c:bubble3D val="0"/>
+            <c:spPr>
+              <a:solidFill>
+                <a:schemeClr val="accent3"/>
+              </a:solidFill>
+              <a:ln>
+                <a:noFill/>
+              </a:ln>
+              <a:effectLst>
+                <a:outerShdw blurRad="254000" sx="102000" sy="102000" algn="ctr" rotWithShape="0">
+                  <a:prstClr val="black">
+                    <a:alpha val="20000"/>
+                  </a:prstClr>
+                </a:outerShdw>
+              </a:effectLst>
+            </c:spPr>
+            <c:extLst>
+              <c:ext xmlns:c16="http://schemas.microsoft.com/office/drawing/2014/chart" uri="{C3380CC4-5D6E-409C-BE32-E72D297353CC}">
+                <c16:uniqueId val="{00000005-2607-4B68-9C5A-4E4857D8DE0B}"/>
+              </c:ext>
+            </c:extLst>
+          </c:dPt>
+          <c:dPt>
+            <c:idx val="3"/>
+            <c:bubble3D val="0"/>
+            <c:spPr>
+              <a:solidFill>
+                <a:schemeClr val="accent4"/>
+              </a:solidFill>
+              <a:ln>
+                <a:noFill/>
+              </a:ln>
+              <a:effectLst>
+                <a:outerShdw blurRad="254000" sx="102000" sy="102000" algn="ctr" rotWithShape="0">
+                  <a:prstClr val="black">
+                    <a:alpha val="20000"/>
+                  </a:prstClr>
+                </a:outerShdw>
+              </a:effectLst>
+            </c:spPr>
+            <c:extLst>
+              <c:ext xmlns:c16="http://schemas.microsoft.com/office/drawing/2014/chart" uri="{C3380CC4-5D6E-409C-BE32-E72D297353CC}">
+                <c16:uniqueId val="{00000007-2607-4B68-9C5A-4E4857D8DE0B}"/>
+              </c:ext>
+            </c:extLst>
+          </c:dPt>
+          <c:dPt>
+            <c:idx val="4"/>
+            <c:bubble3D val="0"/>
+            <c:spPr>
+              <a:solidFill>
+                <a:schemeClr val="accent5"/>
+              </a:solidFill>
+              <a:ln>
+                <a:noFill/>
+              </a:ln>
+              <a:effectLst>
+                <a:outerShdw blurRad="254000" sx="102000" sy="102000" algn="ctr" rotWithShape="0">
+                  <a:prstClr val="black">
+                    <a:alpha val="20000"/>
+                  </a:prstClr>
+                </a:outerShdw>
+              </a:effectLst>
+            </c:spPr>
+            <c:extLst>
+              <c:ext xmlns:c16="http://schemas.microsoft.com/office/drawing/2014/chart" uri="{C3380CC4-5D6E-409C-BE32-E72D297353CC}">
+                <c16:uniqueId val="{00000009-2607-4B68-9C5A-4E4857D8DE0B}"/>
+              </c:ext>
+            </c:extLst>
+          </c:dPt>
+          <c:dLbls>
+            <c:spPr>
+              <a:pattFill prst="pct75">
+                <a:fgClr>
+                  <a:schemeClr val="dk1">
+                    <a:lumMod val="75000"/>
+                    <a:lumOff val="25000"/>
+                  </a:schemeClr>
+                </a:fgClr>
+                <a:bgClr>
+                  <a:schemeClr val="dk1">
+                    <a:lumMod val="65000"/>
+                    <a:lumOff val="35000"/>
+                  </a:schemeClr>
+                </a:bgClr>
+              </a:pattFill>
+              <a:ln>
+                <a:noFill/>
+              </a:ln>
+              <a:effectLst>
+                <a:outerShdw blurRad="50800" dist="38100" dir="2700000" algn="tl" rotWithShape="0">
+                  <a:prstClr val="black">
+                    <a:alpha val="40000"/>
+                  </a:prstClr>
+                </a:outerShdw>
+              </a:effectLst>
+            </c:spPr>
+            <c:txPr>
+              <a:bodyPr rot="0" spcFirstLastPara="1" vertOverflow="ellipsis" vert="horz" wrap="square" lIns="38100" tIns="19050" rIns="38100" bIns="19050" anchor="ctr" anchorCtr="1">
+                <a:spAutoFit/>
+              </a:bodyPr>
+              <a:lstStyle/>
+              <a:p>
+                <a:pPr>
+                  <a:defRPr sz="1000" b="1" i="0" u="none" strike="noStrike" kern="1200" baseline="0">
+                    <a:solidFill>
+                      <a:schemeClr val="lt1"/>
+                    </a:solidFill>
+                    <a:latin typeface="+mn-lt"/>
+                    <a:ea typeface="+mn-ea"/>
+                    <a:cs typeface="+mn-cs"/>
+                  </a:defRPr>
+                </a:pPr>
+                <a:endParaRPr lang="it-IT"/>
+              </a:p>
+            </c:txPr>
+            <c:dLblPos val="ctr"/>
+            <c:showLegendKey val="0"/>
+            <c:showVal val="0"/>
+            <c:showCatName val="0"/>
+            <c:showSerName val="0"/>
+            <c:showPercent val="1"/>
+            <c:showBubbleSize val="0"/>
+            <c:showLeaderLines val="1"/>
+            <c:leaderLines>
+              <c:spPr>
+                <a:ln w="9525">
+                  <a:solidFill>
+                    <a:schemeClr val="dk1">
+                      <a:lumMod val="50000"/>
+                      <a:lumOff val="50000"/>
+                    </a:schemeClr>
+                  </a:solidFill>
+                </a:ln>
+                <a:effectLst/>
+              </c:spPr>
+            </c:leaderLines>
+            <c:extLst>
+              <c:ext xmlns:c15="http://schemas.microsoft.com/office/drawing/2012/chart" uri="{CE6537A1-D6FC-4f65-9D91-7224C49458BB}"/>
+            </c:extLst>
+          </c:dLbls>
           <c:cat>
             <c:strRef>
               <c:f>Foglio1!$A$2:$A$6</c:f>
@@ -7425,29 +8821,751 @@
           </c:extLst>
         </c:ser>
         <c:dLbls>
+          <c:dLblPos val="ctr"/>
           <c:showLegendKey val="0"/>
           <c:showVal val="0"/>
           <c:showCatName val="0"/>
           <c:showSerName val="0"/>
-          <c:showPercent val="0"/>
+          <c:showPercent val="1"/>
           <c:showBubbleSize val="0"/>
           <c:showLeaderLines val="1"/>
         </c:dLbls>
         <c:firstSliceAng val="0"/>
       </c:pieChart>
+      <c:spPr>
+        <a:noFill/>
+        <a:ln>
+          <a:noFill/>
+        </a:ln>
+        <a:effectLst/>
+      </c:spPr>
     </c:plotArea>
     <c:legend>
       <c:legendPos val="r"/>
       <c:overlay val="0"/>
+      <c:spPr>
+        <a:solidFill>
+          <a:schemeClr val="lt1">
+            <a:lumMod val="95000"/>
+            <a:alpha val="39000"/>
+          </a:schemeClr>
+        </a:solidFill>
+        <a:ln>
+          <a:noFill/>
+        </a:ln>
+        <a:effectLst/>
+      </c:spPr>
+      <c:txPr>
+        <a:bodyPr rot="0" spcFirstLastPara="1" vertOverflow="ellipsis" vert="horz" wrap="square" anchor="ctr" anchorCtr="1"/>
+        <a:lstStyle/>
+        <a:p>
+          <a:pPr>
+            <a:defRPr sz="900" b="0" i="0" u="none" strike="noStrike" kern="1200" baseline="0">
+              <a:solidFill>
+                <a:schemeClr val="dk1">
+                  <a:lumMod val="75000"/>
+                  <a:lumOff val="25000"/>
+                </a:schemeClr>
+              </a:solidFill>
+              <a:latin typeface="+mn-lt"/>
+              <a:ea typeface="+mn-ea"/>
+              <a:cs typeface="+mn-cs"/>
+            </a:defRPr>
+          </a:pPr>
+          <a:endParaRPr lang="it-IT"/>
+        </a:p>
+      </c:txPr>
     </c:legend>
     <c:plotVisOnly val="1"/>
     <c:dispBlanksAs val="gap"/>
     <c:showDLblsOverMax val="0"/>
   </c:chart>
-  <c:externalData r:id="rId1">
+  <c:spPr>
+    <a:gradFill flip="none" rotWithShape="1">
+      <a:gsLst>
+        <a:gs pos="0">
+          <a:schemeClr val="lt1"/>
+        </a:gs>
+        <a:gs pos="39000">
+          <a:schemeClr val="lt1"/>
+        </a:gs>
+        <a:gs pos="100000">
+          <a:schemeClr val="lt1">
+            <a:lumMod val="75000"/>
+          </a:schemeClr>
+        </a:gs>
+      </a:gsLst>
+      <a:path path="circle">
+        <a:fillToRect l="50000" t="-80000" r="50000" b="180000"/>
+      </a:path>
+      <a:tileRect/>
+    </a:gradFill>
+    <a:ln w="9525" cap="flat" cmpd="sng" algn="ctr">
+      <a:solidFill>
+        <a:schemeClr val="dk1">
+          <a:lumMod val="25000"/>
+          <a:lumOff val="75000"/>
+        </a:schemeClr>
+      </a:solidFill>
+      <a:round/>
+    </a:ln>
+    <a:effectLst/>
+  </c:spPr>
+  <c:txPr>
+    <a:bodyPr/>
+    <a:lstStyle/>
+    <a:p>
+      <a:pPr>
+        <a:defRPr/>
+      </a:pPr>
+      <a:endParaRPr lang="it-IT"/>
+    </a:p>
+  </c:txPr>
+  <c:externalData r:id="rId3">
     <c:autoUpdate val="0"/>
   </c:externalData>
 </c:chartSpace>
+</file>
+
+<file path=word/charts/colors1.xml><?xml version="1.0" encoding="utf-8"?>
+<cs:colorStyle xmlns:cs="http://schemas.microsoft.com/office/drawing/2012/chartStyle" xmlns:a="http://schemas.openxmlformats.org/drawingml/2006/main" meth="cycle" id="10">
+  <a:schemeClr val="accent1"/>
+  <a:schemeClr val="accent2"/>
+  <a:schemeClr val="accent3"/>
+  <a:schemeClr val="accent4"/>
+  <a:schemeClr val="accent5"/>
+  <a:schemeClr val="accent6"/>
+  <cs:variation/>
+  <cs:variation>
+    <a:lumMod val="60000"/>
+  </cs:variation>
+  <cs:variation>
+    <a:lumMod val="80000"/>
+    <a:lumOff val="20000"/>
+  </cs:variation>
+  <cs:variation>
+    <a:lumMod val="80000"/>
+  </cs:variation>
+  <cs:variation>
+    <a:lumMod val="60000"/>
+    <a:lumOff val="40000"/>
+  </cs:variation>
+  <cs:variation>
+    <a:lumMod val="50000"/>
+  </cs:variation>
+  <cs:variation>
+    <a:lumMod val="70000"/>
+    <a:lumOff val="30000"/>
+  </cs:variation>
+  <cs:variation>
+    <a:lumMod val="70000"/>
+  </cs:variation>
+  <cs:variation>
+    <a:lumMod val="50000"/>
+    <a:lumOff val="50000"/>
+  </cs:variation>
+</cs:colorStyle>
+</file>
+
+<file path=word/charts/style1.xml><?xml version="1.0" encoding="utf-8"?>
+<cs:chartStyle xmlns:cs="http://schemas.microsoft.com/office/drawing/2012/chartStyle" xmlns:a="http://schemas.openxmlformats.org/drawingml/2006/main" id="253">
+  <cs:axisTitle>
+    <cs:lnRef idx="0"/>
+    <cs:fillRef idx="0"/>
+    <cs:effectRef idx="0"/>
+    <cs:fontRef idx="minor">
+      <a:schemeClr val="dk1">
+        <a:lumMod val="75000"/>
+        <a:lumOff val="25000"/>
+      </a:schemeClr>
+    </cs:fontRef>
+    <cs:defRPr sz="900" b="1" kern="1200"/>
+  </cs:axisTitle>
+  <cs:categoryAxis>
+    <cs:lnRef idx="0"/>
+    <cs:fillRef idx="0"/>
+    <cs:effectRef idx="0"/>
+    <cs:fontRef idx="minor">
+      <a:schemeClr val="dk1">
+        <a:lumMod val="75000"/>
+        <a:lumOff val="25000"/>
+      </a:schemeClr>
+    </cs:fontRef>
+    <cs:spPr>
+      <a:ln w="19050" cap="flat" cmpd="sng" algn="ctr">
+        <a:solidFill>
+          <a:schemeClr val="dk1">
+            <a:lumMod val="75000"/>
+            <a:lumOff val="25000"/>
+          </a:schemeClr>
+        </a:solidFill>
+        <a:round/>
+      </a:ln>
+    </cs:spPr>
+    <cs:defRPr sz="900" kern="1200" cap="all" baseline="0"/>
+  </cs:categoryAxis>
+  <cs:chartArea>
+    <cs:lnRef idx="0"/>
+    <cs:fillRef idx="0"/>
+    <cs:effectRef idx="0"/>
+    <cs:fontRef idx="minor">
+      <a:schemeClr val="dk1"/>
+    </cs:fontRef>
+    <cs:spPr>
+      <a:gradFill flip="none" rotWithShape="1">
+        <a:gsLst>
+          <a:gs pos="0">
+            <a:schemeClr val="lt1"/>
+          </a:gs>
+          <a:gs pos="39000">
+            <a:schemeClr val="lt1"/>
+          </a:gs>
+          <a:gs pos="100000">
+            <a:schemeClr val="lt1">
+              <a:lumMod val="75000"/>
+            </a:schemeClr>
+          </a:gs>
+        </a:gsLst>
+        <a:path path="circle">
+          <a:fillToRect l="50000" t="-80000" r="50000" b="180000"/>
+        </a:path>
+        <a:tileRect/>
+      </a:gradFill>
+      <a:ln w="9525" cap="flat" cmpd="sng" algn="ctr">
+        <a:solidFill>
+          <a:schemeClr val="dk1">
+            <a:lumMod val="25000"/>
+            <a:lumOff val="75000"/>
+          </a:schemeClr>
+        </a:solidFill>
+        <a:round/>
+      </a:ln>
+    </cs:spPr>
+    <cs:defRPr sz="900" kern="1200"/>
+  </cs:chartArea>
+  <cs:dataLabel>
+    <cs:lnRef idx="0"/>
+    <cs:fillRef idx="0"/>
+    <cs:effectRef idx="0"/>
+    <cs:fontRef idx="minor">
+      <a:schemeClr val="lt1"/>
+    </cs:fontRef>
+    <cs:spPr>
+      <a:pattFill prst="pct75">
+        <a:fgClr>
+          <a:schemeClr val="dk1">
+            <a:lumMod val="75000"/>
+            <a:lumOff val="25000"/>
+          </a:schemeClr>
+        </a:fgClr>
+        <a:bgClr>
+          <a:schemeClr val="dk1">
+            <a:lumMod val="65000"/>
+            <a:lumOff val="35000"/>
+          </a:schemeClr>
+        </a:bgClr>
+      </a:pattFill>
+      <a:effectLst>
+        <a:outerShdw blurRad="50800" dist="38100" dir="2700000" algn="tl" rotWithShape="0">
+          <a:prstClr val="black">
+            <a:alpha val="40000"/>
+          </a:prstClr>
+        </a:outerShdw>
+      </a:effectLst>
+    </cs:spPr>
+    <cs:defRPr sz="1000" b="1" i="0" u="none" strike="noStrike" kern="1200" baseline="0"/>
+  </cs:dataLabel>
+  <cs:dataLabelCallout>
+    <cs:lnRef idx="0"/>
+    <cs:fillRef idx="0"/>
+    <cs:effectRef idx="0"/>
+    <cs:fontRef idx="minor">
+      <a:schemeClr val="lt1"/>
+    </cs:fontRef>
+    <cs:spPr>
+      <a:pattFill prst="pct75">
+        <a:fgClr>
+          <a:schemeClr val="dk1">
+            <a:lumMod val="75000"/>
+            <a:lumOff val="25000"/>
+          </a:schemeClr>
+        </a:fgClr>
+        <a:bgClr>
+          <a:schemeClr val="dk1">
+            <a:lumMod val="65000"/>
+            <a:lumOff val="35000"/>
+          </a:schemeClr>
+        </a:bgClr>
+      </a:pattFill>
+      <a:effectLst>
+        <a:outerShdw blurRad="50800" dist="38100" dir="2700000" algn="tl" rotWithShape="0">
+          <a:prstClr val="black">
+            <a:alpha val="40000"/>
+          </a:prstClr>
+        </a:outerShdw>
+      </a:effectLst>
+    </cs:spPr>
+    <cs:defRPr sz="1000" b="1" i="0" u="none" strike="noStrike" kern="1200" baseline="0"/>
+    <cs:bodyPr rot="0" spcFirstLastPara="1" vertOverflow="clip" horzOverflow="clip" vert="horz" wrap="square" lIns="36576" tIns="18288" rIns="36576" bIns="18288" anchor="ctr" anchorCtr="1">
+      <a:spAutoFit/>
+    </cs:bodyPr>
+  </cs:dataLabelCallout>
+  <cs:dataPoint>
+    <cs:lnRef idx="0"/>
+    <cs:fillRef idx="0">
+      <cs:styleClr val="auto"/>
+    </cs:fillRef>
+    <cs:effectRef idx="0"/>
+    <cs:fontRef idx="minor">
+      <a:schemeClr val="dk1"/>
+    </cs:fontRef>
+    <cs:spPr>
+      <a:solidFill>
+        <a:schemeClr val="phClr"/>
+      </a:solidFill>
+      <a:effectLst>
+        <a:outerShdw blurRad="254000" sx="102000" sy="102000" algn="ctr" rotWithShape="0">
+          <a:prstClr val="black">
+            <a:alpha val="20000"/>
+          </a:prstClr>
+        </a:outerShdw>
+      </a:effectLst>
+    </cs:spPr>
+  </cs:dataPoint>
+  <cs:dataPoint3D>
+    <cs:lnRef idx="0"/>
+    <cs:fillRef idx="0">
+      <cs:styleClr val="auto"/>
+    </cs:fillRef>
+    <cs:effectRef idx="0"/>
+    <cs:fontRef idx="minor">
+      <a:schemeClr val="dk1"/>
+    </cs:fontRef>
+    <cs:spPr>
+      <a:solidFill>
+        <a:schemeClr val="phClr"/>
+      </a:solidFill>
+      <a:effectLst>
+        <a:outerShdw blurRad="254000" sx="102000" sy="102000" algn="ctr" rotWithShape="0">
+          <a:prstClr val="black">
+            <a:alpha val="20000"/>
+          </a:prstClr>
+        </a:outerShdw>
+      </a:effectLst>
+    </cs:spPr>
+  </cs:dataPoint3D>
+  <cs:dataPointLine>
+    <cs:lnRef idx="0">
+      <cs:styleClr val="auto"/>
+    </cs:lnRef>
+    <cs:fillRef idx="0"/>
+    <cs:effectRef idx="0"/>
+    <cs:fontRef idx="minor">
+      <a:schemeClr val="dk1"/>
+    </cs:fontRef>
+    <cs:spPr>
+      <a:ln w="31750" cap="rnd">
+        <a:solidFill>
+          <a:schemeClr val="phClr">
+            <a:alpha val="85000"/>
+          </a:schemeClr>
+        </a:solidFill>
+        <a:round/>
+      </a:ln>
+    </cs:spPr>
+  </cs:dataPointLine>
+  <cs:dataPointMarker>
+    <cs:lnRef idx="0"/>
+    <cs:fillRef idx="0">
+      <cs:styleClr val="auto"/>
+    </cs:fillRef>
+    <cs:effectRef idx="0"/>
+    <cs:fontRef idx="minor">
+      <a:schemeClr val="dk1"/>
+    </cs:fontRef>
+    <cs:spPr>
+      <a:solidFill>
+        <a:schemeClr val="phClr">
+          <a:alpha val="85000"/>
+        </a:schemeClr>
+      </a:solidFill>
+    </cs:spPr>
+  </cs:dataPointMarker>
+  <cs:dataPointMarkerLayout symbol="circle" size="6"/>
+  <cs:dataPointWireframe>
+    <cs:lnRef idx="0">
+      <cs:styleClr val="auto"/>
+    </cs:lnRef>
+    <cs:fillRef idx="0"/>
+    <cs:effectRef idx="0"/>
+    <cs:fontRef idx="minor">
+      <a:schemeClr val="dk1"/>
+    </cs:fontRef>
+    <cs:spPr>
+      <a:ln w="9525" cap="rnd">
+        <a:solidFill>
+          <a:schemeClr val="phClr"/>
+        </a:solidFill>
+        <a:round/>
+      </a:ln>
+    </cs:spPr>
+  </cs:dataPointWireframe>
+  <cs:dataTable>
+    <cs:lnRef idx="0"/>
+    <cs:fillRef idx="0"/>
+    <cs:effectRef idx="0"/>
+    <cs:fontRef idx="minor">
+      <a:schemeClr val="dk1">
+        <a:lumMod val="75000"/>
+        <a:lumOff val="25000"/>
+      </a:schemeClr>
+    </cs:fontRef>
+    <cs:spPr>
+      <a:ln w="9525">
+        <a:solidFill>
+          <a:schemeClr val="dk1">
+            <a:lumMod val="35000"/>
+            <a:lumOff val="65000"/>
+          </a:schemeClr>
+        </a:solidFill>
+      </a:ln>
+    </cs:spPr>
+    <cs:defRPr sz="900" kern="1200"/>
+  </cs:dataTable>
+  <cs:downBar>
+    <cs:lnRef idx="0"/>
+    <cs:fillRef idx="0"/>
+    <cs:effectRef idx="0"/>
+    <cs:fontRef idx="minor">
+      <a:schemeClr val="dk1"/>
+    </cs:fontRef>
+    <cs:spPr>
+      <a:solidFill>
+        <a:schemeClr val="dk1">
+          <a:lumMod val="50000"/>
+          <a:lumOff val="50000"/>
+        </a:schemeClr>
+      </a:solidFill>
+      <a:ln w="9525">
+        <a:solidFill>
+          <a:schemeClr val="dk1">
+            <a:lumMod val="65000"/>
+            <a:lumOff val="35000"/>
+          </a:schemeClr>
+        </a:solidFill>
+      </a:ln>
+    </cs:spPr>
+  </cs:downBar>
+  <cs:dropLine>
+    <cs:lnRef idx="0"/>
+    <cs:fillRef idx="0"/>
+    <cs:effectRef idx="0"/>
+    <cs:fontRef idx="minor">
+      <a:schemeClr val="dk1"/>
+    </cs:fontRef>
+    <cs:spPr>
+      <a:ln w="9525">
+        <a:solidFill>
+          <a:schemeClr val="dk1">
+            <a:lumMod val="35000"/>
+            <a:lumOff val="65000"/>
+          </a:schemeClr>
+        </a:solidFill>
+        <a:prstDash val="dash"/>
+      </a:ln>
+    </cs:spPr>
+  </cs:dropLine>
+  <cs:errorBar>
+    <cs:lnRef idx="0"/>
+    <cs:fillRef idx="0"/>
+    <cs:effectRef idx="0"/>
+    <cs:fontRef idx="minor">
+      <a:schemeClr val="dk1"/>
+    </cs:fontRef>
+    <cs:spPr>
+      <a:ln w="9525">
+        <a:solidFill>
+          <a:schemeClr val="dk1">
+            <a:lumMod val="65000"/>
+            <a:lumOff val="35000"/>
+          </a:schemeClr>
+        </a:solidFill>
+        <a:round/>
+      </a:ln>
+    </cs:spPr>
+  </cs:errorBar>
+  <cs:floor>
+    <cs:lnRef idx="0"/>
+    <cs:fillRef idx="0"/>
+    <cs:effectRef idx="0"/>
+    <cs:fontRef idx="minor">
+      <a:schemeClr val="dk1"/>
+    </cs:fontRef>
+  </cs:floor>
+  <cs:gridlineMajor>
+    <cs:lnRef idx="0"/>
+    <cs:fillRef idx="0"/>
+    <cs:effectRef idx="0"/>
+    <cs:fontRef idx="minor">
+      <a:schemeClr val="dk1"/>
+    </cs:fontRef>
+    <cs:spPr>
+      <a:ln w="9525" cap="flat" cmpd="sng" algn="ctr">
+        <a:gradFill>
+          <a:gsLst>
+            <a:gs pos="100000">
+              <a:schemeClr val="dk1">
+                <a:lumMod val="95000"/>
+                <a:lumOff val="5000"/>
+                <a:alpha val="42000"/>
+              </a:schemeClr>
+            </a:gs>
+            <a:gs pos="0">
+              <a:schemeClr val="lt1">
+                <a:lumMod val="75000"/>
+                <a:alpha val="36000"/>
+              </a:schemeClr>
+            </a:gs>
+          </a:gsLst>
+          <a:lin ang="5400000" scaled="0"/>
+        </a:gradFill>
+        <a:round/>
+      </a:ln>
+    </cs:spPr>
+  </cs:gridlineMajor>
+  <cs:gridlineMinor>
+    <cs:lnRef idx="0"/>
+    <cs:fillRef idx="0"/>
+    <cs:effectRef idx="0"/>
+    <cs:fontRef idx="minor">
+      <a:schemeClr val="dk1"/>
+    </cs:fontRef>
+    <cs:spPr>
+      <a:ln>
+        <a:gradFill>
+          <a:gsLst>
+            <a:gs pos="100000">
+              <a:schemeClr val="dk1">
+                <a:lumMod val="95000"/>
+                <a:lumOff val="5000"/>
+                <a:alpha val="42000"/>
+              </a:schemeClr>
+            </a:gs>
+            <a:gs pos="0">
+              <a:schemeClr val="lt1">
+                <a:lumMod val="75000"/>
+                <a:alpha val="36000"/>
+              </a:schemeClr>
+            </a:gs>
+          </a:gsLst>
+          <a:lin ang="5400000" scaled="0"/>
+        </a:gradFill>
+      </a:ln>
+    </cs:spPr>
+  </cs:gridlineMinor>
+  <cs:hiLoLine>
+    <cs:lnRef idx="0"/>
+    <cs:fillRef idx="0"/>
+    <cs:effectRef idx="0"/>
+    <cs:fontRef idx="minor">
+      <a:schemeClr val="dk1"/>
+    </cs:fontRef>
+    <cs:spPr>
+      <a:ln w="9525">
+        <a:solidFill>
+          <a:schemeClr val="dk1">
+            <a:lumMod val="35000"/>
+            <a:lumOff val="65000"/>
+          </a:schemeClr>
+        </a:solidFill>
+        <a:prstDash val="dash"/>
+      </a:ln>
+    </cs:spPr>
+  </cs:hiLoLine>
+  <cs:leaderLine>
+    <cs:lnRef idx="0"/>
+    <cs:fillRef idx="0"/>
+    <cs:effectRef idx="0"/>
+    <cs:fontRef idx="minor">
+      <a:schemeClr val="dk1"/>
+    </cs:fontRef>
+    <cs:spPr>
+      <a:ln w="9525">
+        <a:solidFill>
+          <a:schemeClr val="dk1">
+            <a:lumMod val="50000"/>
+            <a:lumOff val="50000"/>
+          </a:schemeClr>
+        </a:solidFill>
+      </a:ln>
+    </cs:spPr>
+  </cs:leaderLine>
+  <cs:legend>
+    <cs:lnRef idx="0"/>
+    <cs:fillRef idx="0"/>
+    <cs:effectRef idx="0"/>
+    <cs:fontRef idx="minor">
+      <a:schemeClr val="dk1">
+        <a:lumMod val="75000"/>
+        <a:lumOff val="25000"/>
+      </a:schemeClr>
+    </cs:fontRef>
+    <cs:spPr>
+      <a:solidFill>
+        <a:schemeClr val="lt1">
+          <a:lumMod val="95000"/>
+          <a:alpha val="39000"/>
+        </a:schemeClr>
+      </a:solidFill>
+    </cs:spPr>
+    <cs:defRPr sz="900" kern="1200"/>
+  </cs:legend>
+  <cs:plotArea>
+    <cs:lnRef idx="0"/>
+    <cs:fillRef idx="0"/>
+    <cs:effectRef idx="0"/>
+    <cs:fontRef idx="minor">
+      <a:schemeClr val="dk1"/>
+    </cs:fontRef>
+  </cs:plotArea>
+  <cs:plotArea3D>
+    <cs:lnRef idx="0"/>
+    <cs:fillRef idx="0"/>
+    <cs:effectRef idx="0"/>
+    <cs:fontRef idx="minor">
+      <a:schemeClr val="dk1"/>
+    </cs:fontRef>
+  </cs:plotArea3D>
+  <cs:seriesAxis>
+    <cs:lnRef idx="0"/>
+    <cs:fillRef idx="0"/>
+    <cs:effectRef idx="0"/>
+    <cs:fontRef idx="minor">
+      <a:schemeClr val="dk1">
+        <a:lumMod val="75000"/>
+        <a:lumOff val="25000"/>
+      </a:schemeClr>
+    </cs:fontRef>
+    <cs:spPr>
+      <a:ln w="31750" cap="flat" cmpd="sng" algn="ctr">
+        <a:solidFill>
+          <a:schemeClr val="dk1">
+            <a:lumMod val="75000"/>
+            <a:lumOff val="25000"/>
+          </a:schemeClr>
+        </a:solidFill>
+        <a:round/>
+      </a:ln>
+    </cs:spPr>
+    <cs:defRPr sz="900" kern="1200"/>
+  </cs:seriesAxis>
+  <cs:seriesLine>
+    <cs:lnRef idx="0"/>
+    <cs:fillRef idx="0"/>
+    <cs:effectRef idx="0"/>
+    <cs:fontRef idx="minor">
+      <a:schemeClr val="dk1"/>
+    </cs:fontRef>
+    <cs:spPr>
+      <a:ln w="9525">
+        <a:solidFill>
+          <a:schemeClr val="dk1">
+            <a:lumMod val="50000"/>
+            <a:lumOff val="50000"/>
+          </a:schemeClr>
+        </a:solidFill>
+        <a:round/>
+      </a:ln>
+    </cs:spPr>
+  </cs:seriesLine>
+  <cs:title>
+    <cs:lnRef idx="0"/>
+    <cs:fillRef idx="0"/>
+    <cs:effectRef idx="0"/>
+    <cs:fontRef idx="minor">
+      <a:schemeClr val="dk1">
+        <a:lumMod val="75000"/>
+        <a:lumOff val="25000"/>
+      </a:schemeClr>
+    </cs:fontRef>
+    <cs:defRPr sz="1800" b="1" kern="1200" baseline="0"/>
+  </cs:title>
+  <cs:trendline>
+    <cs:lnRef idx="0">
+      <cs:styleClr val="auto"/>
+    </cs:lnRef>
+    <cs:fillRef idx="0"/>
+    <cs:effectRef idx="0"/>
+    <cs:fontRef idx="minor">
+      <a:schemeClr val="dk1"/>
+    </cs:fontRef>
+    <cs:spPr>
+      <a:ln w="19050" cap="rnd">
+        <a:solidFill>
+          <a:schemeClr val="phClr"/>
+        </a:solidFill>
+      </a:ln>
+    </cs:spPr>
+  </cs:trendline>
+  <cs:trendlineLabel>
+    <cs:lnRef idx="0"/>
+    <cs:fillRef idx="0"/>
+    <cs:effectRef idx="0"/>
+    <cs:fontRef idx="minor">
+      <a:schemeClr val="dk1">
+        <a:lumMod val="75000"/>
+        <a:lumOff val="25000"/>
+      </a:schemeClr>
+    </cs:fontRef>
+    <cs:defRPr sz="900" kern="1200"/>
+  </cs:trendlineLabel>
+  <cs:upBar>
+    <cs:lnRef idx="0"/>
+    <cs:fillRef idx="0"/>
+    <cs:effectRef idx="0"/>
+    <cs:fontRef idx="minor">
+      <a:schemeClr val="dk1"/>
+    </cs:fontRef>
+    <cs:spPr>
+      <a:solidFill>
+        <a:schemeClr val="lt1"/>
+      </a:solidFill>
+      <a:ln w="9525">
+        <a:solidFill>
+          <a:schemeClr val="dk1">
+            <a:lumMod val="65000"/>
+            <a:lumOff val="35000"/>
+          </a:schemeClr>
+        </a:solidFill>
+      </a:ln>
+    </cs:spPr>
+  </cs:upBar>
+  <cs:valueAxis>
+    <cs:lnRef idx="0"/>
+    <cs:fillRef idx="0"/>
+    <cs:effectRef idx="0"/>
+    <cs:fontRef idx="minor">
+      <a:schemeClr val="dk1">
+        <a:lumMod val="75000"/>
+        <a:lumOff val="25000"/>
+      </a:schemeClr>
+    </cs:fontRef>
+    <cs:spPr>
+      <a:ln>
+        <a:noFill/>
+      </a:ln>
+    </cs:spPr>
+    <cs:defRPr sz="900" kern="1200"/>
+  </cs:valueAxis>
+  <cs:wall>
+    <cs:lnRef idx="0"/>
+    <cs:fillRef idx="0"/>
+    <cs:effectRef idx="0"/>
+    <cs:fontRef idx="minor">
+      <a:schemeClr val="dk1"/>
+    </cs:fontRef>
+  </cs:wall>
+</cs:chartStyle>
 </file>
 
 <file path=word/theme/theme1.xml><?xml version="1.0" encoding="utf-8"?>
@@ -7740,7 +9858,7 @@
 </file>
 
 <file path=customXml/itemProps1.xml><?xml version="1.0" encoding="utf-8"?>
-<ds:datastoreItem xmlns:ds="http://schemas.openxmlformats.org/officeDocument/2006/customXml" ds:itemID="{ACF6B2D3-9D9B-47EA-AC28-42701C577394}">
+<ds:datastoreItem xmlns:ds="http://schemas.openxmlformats.org/officeDocument/2006/customXml" ds:itemID="{23655CE6-D9B2-4613-9F29-60BC7C377169}">
   <ds:schemaRefs>
     <ds:schemaRef ds:uri="http://schemas.openxmlformats.org/officeDocument/2006/bibliography"/>
   </ds:schemaRefs>

</xml_diff>

<commit_message>
Tasks collaboration assignment n1
Sistemato il diagramma dei compiti svolti da ciascun membro, corretti errori di sintassi.
</commit_message>
<xml_diff>
--- a/Assigment n.1/IUM Assignment1.docx
+++ b/Assigment n.1/IUM Assignment1.docx
@@ -3908,7 +3908,7 @@
                 <w:sz w:val="24"/>
                 <w:szCs w:val="24"/>
               </w:rPr>
-              <w:t>Media</w:t>
+              <w:t>Bassa</w:t>
             </w:r>
           </w:p>
         </w:tc>
@@ -4055,7 +4055,7 @@
                 <w:sz w:val="24"/>
                 <w:szCs w:val="24"/>
               </w:rPr>
-              <w:t>Bassa</w:t>
+              <w:t>Media</w:t>
             </w:r>
           </w:p>
         </w:tc>
@@ -4504,7 +4504,7 @@
                 <w:sz w:val="24"/>
                 <w:szCs w:val="24"/>
               </w:rPr>
-              <w:t>Bassa</w:t>
+              <w:t>Media</w:t>
             </w:r>
           </w:p>
         </w:tc>
@@ -4633,7 +4633,7 @@
                 <w:sz w:val="24"/>
                 <w:szCs w:val="24"/>
               </w:rPr>
-              <w:t>Media</w:t>
+              <w:t>Bassa</w:t>
             </w:r>
           </w:p>
         </w:tc>
@@ -5958,7 +5958,20 @@
                 <w:szCs w:val="24"/>
               </w:rPr>
               <w:lastRenderedPageBreak/>
-              <w:t>Chiedere aiuto</w:t>
+              <w:t>Ric</w:t>
+            </w:r>
+            <w:r>
+              <w:rPr>
+                <w:rFonts w:ascii="Georgia" w:hAnsi="Georgia"/>
+                <w:b/>
+                <w:bCs/>
+                <w:i/>
+                <w:iCs/>
+                <w:color w:val="FFFFFF"/>
+                <w:sz w:val="24"/>
+                <w:szCs w:val="24"/>
+              </w:rPr>
+              <w:t>hiedere aiuto</w:t>
             </w:r>
           </w:p>
         </w:tc>
@@ -6359,7 +6372,9 @@
           <w:szCs w:val="24"/>
         </w:rPr>
       </w:pPr>
-    </w:p>
+      <w:bookmarkStart w:id="11" w:name="_GoBack"/>
+    </w:p>
+    <w:bookmarkEnd w:id="11"/>
     <w:p>
       <w:pPr>
         <w:pStyle w:val="Nessunaspaziatura"/>
@@ -6850,19 +6865,8 @@
                 <w:sz w:val="24"/>
                 <w:szCs w:val="24"/>
               </w:rPr>
-              <w:t xml:space="preserve">1 volta </w:t>
+              <w:t>1 volta all’anno</w:t>
             </w:r>
-            <w:r>
-              <w:rPr>
-                <w:rFonts w:ascii="Georgia" w:hAnsi="Georgia"/>
-                <w:color w:val="000080"/>
-                <w:sz w:val="24"/>
-                <w:szCs w:val="24"/>
-              </w:rPr>
-              <w:t>all’anno</w:t>
-            </w:r>
-            <w:bookmarkStart w:id="11" w:name="_GoBack"/>
-            <w:bookmarkEnd w:id="11"/>
           </w:p>
         </w:tc>
         <w:tc>
@@ -9858,7 +9862,7 @@
 </file>
 
 <file path=customXml/itemProps1.xml><?xml version="1.0" encoding="utf-8"?>
-<ds:datastoreItem xmlns:ds="http://schemas.openxmlformats.org/officeDocument/2006/customXml" ds:itemID="{23655CE6-D9B2-4613-9F29-60BC7C377169}">
+<ds:datastoreItem xmlns:ds="http://schemas.openxmlformats.org/officeDocument/2006/customXml" ds:itemID="{DDA665C9-2D19-47A4-B255-5B615196880E}">
   <ds:schemaRefs>
     <ds:schemaRef ds:uri="http://schemas.openxmlformats.org/officeDocument/2006/bibliography"/>
   </ds:schemaRefs>

</xml_diff>